<commit_message>
first commit testing branch
</commit_message>
<xml_diff>
--- a/О выполнении лабораторных работ.docx
+++ b/О выполнении лабораторных работ.docx
@@ -1,6 +1,6 @@
 
 <file path=word/document.xml><?xml version="1.0" encoding="utf-8"?>
-<w:document xmlns:wpc="http://schemas.microsoft.com/office/word/2010/wordprocessingCanvas" xmlns:mc="http://schemas.openxmlformats.org/markup-compatibility/2006" xmlns:o="urn:schemas-microsoft-com:office:office" xmlns:r="http://schemas.openxmlformats.org/officeDocument/2006/relationships" xmlns:m="http://schemas.openxmlformats.org/officeDocument/2006/math" xmlns:v="urn:schemas-microsoft-com:vml" xmlns:wp14="http://schemas.microsoft.com/office/word/2010/wordprocessingDrawing" xmlns:wp="http://schemas.openxmlformats.org/drawingml/2006/wordprocessingDrawing" xmlns:w10="urn:schemas-microsoft-com:office:word" xmlns:w="http://schemas.openxmlformats.org/wordprocessingml/2006/main" xmlns:w14="http://schemas.microsoft.com/office/word/2010/wordml" xmlns:wpg="http://schemas.microsoft.com/office/word/2010/wordprocessingGroup" xmlns:wpi="http://schemas.microsoft.com/office/word/2010/wordprocessingInk" xmlns:wne="http://schemas.microsoft.com/office/word/2006/wordml" xmlns:wps="http://schemas.microsoft.com/office/word/2010/wordprocessingShape" mc:Ignorable="w14 wp14">
+<w:document xmlns:wpc="http://schemas.microsoft.com/office/word/2010/wordprocessingCanvas" xmlns:cx="http://schemas.microsoft.com/office/drawing/2014/chartex" xmlns:cx1="http://schemas.microsoft.com/office/drawing/2015/9/8/chartex" xmlns:cx2="http://schemas.microsoft.com/office/drawing/2015/10/21/chartex" xmlns:cx3="http://schemas.microsoft.com/office/drawing/2016/5/9/chartex" xmlns:cx4="http://schemas.microsoft.com/office/drawing/2016/5/10/chartex" xmlns:cx5="http://schemas.microsoft.com/office/drawing/2016/5/11/chartex" xmlns:cx6="http://schemas.microsoft.com/office/drawing/2016/5/12/chartex" xmlns:cx7="http://schemas.microsoft.com/office/drawing/2016/5/13/chartex" xmlns:cx8="http://schemas.microsoft.com/office/drawing/2016/5/14/chartex" xmlns:mc="http://schemas.openxmlformats.org/markup-compatibility/2006" xmlns:aink="http://schemas.microsoft.com/office/drawing/2016/ink" xmlns:am3d="http://schemas.microsoft.com/office/drawing/2017/model3d" xmlns:o="urn:schemas-microsoft-com:office:office" xmlns:r="http://schemas.openxmlformats.org/officeDocument/2006/relationships" xmlns:m="http://schemas.openxmlformats.org/officeDocument/2006/math" xmlns:v="urn:schemas-microsoft-com:vml" xmlns:wp14="http://schemas.microsoft.com/office/word/2010/wordprocessingDrawing" xmlns:wp="http://schemas.openxmlformats.org/drawingml/2006/wordprocessingDrawing" xmlns:w10="urn:schemas-microsoft-com:office:word" xmlns:w="http://schemas.openxmlformats.org/wordprocessingml/2006/main" xmlns:w14="http://schemas.microsoft.com/office/word/2010/wordml" xmlns:w15="http://schemas.microsoft.com/office/word/2012/wordml" xmlns:w16cex="http://schemas.microsoft.com/office/word/2018/wordml/cex" xmlns:w16cid="http://schemas.microsoft.com/office/word/2016/wordml/cid" xmlns:w16="http://schemas.microsoft.com/office/word/2018/wordml" xmlns:w16se="http://schemas.microsoft.com/office/word/2015/wordml/symex" xmlns:wpg="http://schemas.microsoft.com/office/word/2010/wordprocessingGroup" xmlns:wpi="http://schemas.microsoft.com/office/word/2010/wordprocessingInk" xmlns:wne="http://schemas.microsoft.com/office/word/2006/wordml" xmlns:wps="http://schemas.microsoft.com/office/word/2010/wordprocessingShape" mc:Ignorable="w14 w15 w16se w16cid w16 w16cex wp14">
   <w:body>
     <w:p>
       <w:pPr>
@@ -49,7 +49,6 @@
         </w:rPr>
         <w:t xml:space="preserve">с использованием программы </w:t>
       </w:r>
-      <w:proofErr w:type="spellStart"/>
       <w:r>
         <w:rPr>
           <w:rFonts w:ascii="Times New Roman" w:hAnsi="Times New Roman" w:cs="Times New Roman"/>
@@ -60,7 +59,6 @@
         </w:rPr>
         <w:t>Matchad</w:t>
       </w:r>
-      <w:proofErr w:type="spellEnd"/>
       <w:r>
         <w:rPr>
           <w:rFonts w:ascii="Times New Roman" w:hAnsi="Times New Roman" w:cs="Times New Roman"/>
@@ -96,18 +94,8 @@
           <w:sz w:val="28"/>
           <w:szCs w:val="28"/>
         </w:rPr>
-        <w:t xml:space="preserve"> </w:t>
-      </w:r>
-      <w:proofErr w:type="spellStart"/>
-      <w:r>
-        <w:rPr>
-          <w:rFonts w:ascii="Times New Roman" w:hAnsi="Times New Roman" w:cs="Times New Roman"/>
-          <w:sz w:val="28"/>
-          <w:szCs w:val="28"/>
-        </w:rPr>
-        <w:t>по-порядку</w:t>
-      </w:r>
-      <w:proofErr w:type="spellEnd"/>
+        <w:t xml:space="preserve"> по-порядку</w:t>
+      </w:r>
       <w:r>
         <w:rPr>
           <w:rFonts w:ascii="Times New Roman" w:hAnsi="Times New Roman" w:cs="Times New Roman"/>
@@ -129,8 +117,6 @@
           <w:szCs w:val="28"/>
         </w:rPr>
       </w:pPr>
-      <w:bookmarkStart w:id="0" w:name="_GoBack"/>
-      <w:bookmarkEnd w:id="0"/>
       <w:r>
         <w:rPr>
           <w:rFonts w:ascii="Times New Roman" w:hAnsi="Times New Roman" w:cs="Times New Roman"/>
@@ -262,7 +248,6 @@
         </w:rPr>
         <w:t>/</w:t>
       </w:r>
-      <w:proofErr w:type="spellStart"/>
       <w:r>
         <w:rPr>
           <w:rFonts w:ascii="Times New Roman" w:hAnsi="Times New Roman" w:cs="Times New Roman"/>
@@ -280,7 +265,6 @@
         </w:rPr>
         <w:t>ш</w:t>
       </w:r>
-      <w:proofErr w:type="spellEnd"/>
       <w:r>
         <w:rPr>
           <w:rFonts w:ascii="Times New Roman" w:hAnsi="Times New Roman" w:cs="Times New Roman"/>
@@ -295,27 +279,17 @@
           <w:sz w:val="28"/>
           <w:szCs w:val="28"/>
         </w:rPr>
-        <w:t xml:space="preserve"> заданной вероятности ложной тревоги </w:t>
-      </w:r>
-      <w:proofErr w:type="spellStart"/>
+        <w:t xml:space="preserve"> заданной вероятности ложной тревоги Р</w:t>
+      </w:r>
       <w:r>
         <w:rPr>
           <w:rFonts w:ascii="Times New Roman" w:hAnsi="Times New Roman" w:cs="Times New Roman"/>
           <w:sz w:val="28"/>
           <w:szCs w:val="28"/>
-        </w:rPr>
-        <w:t>Р</w:t>
-      </w:r>
-      <w:r>
-        <w:rPr>
-          <w:rFonts w:ascii="Times New Roman" w:hAnsi="Times New Roman" w:cs="Times New Roman"/>
-          <w:sz w:val="28"/>
-          <w:szCs w:val="28"/>
           <w:vertAlign w:val="subscript"/>
         </w:rPr>
         <w:t>лт</w:t>
       </w:r>
-      <w:proofErr w:type="spellEnd"/>
       <w:r>
         <w:rPr>
           <w:rFonts w:ascii="Times New Roman" w:hAnsi="Times New Roman" w:cs="Times New Roman"/>
@@ -369,7 +343,6 @@
         </w:rPr>
         <w:t xml:space="preserve">0,5 - </w:t>
       </w:r>
-      <w:proofErr w:type="spellStart"/>
       <w:r>
         <w:rPr>
           <w:rFonts w:ascii="Times New Roman" w:hAnsi="Times New Roman" w:cs="Times New Roman"/>
@@ -387,7 +360,6 @@
         </w:rPr>
         <w:t>лт</w:t>
       </w:r>
-      <w:proofErr w:type="spellEnd"/>
       <w:r>
         <w:rPr>
           <w:rFonts w:ascii="Times New Roman" w:hAnsi="Times New Roman" w:cs="Times New Roman"/>
@@ -438,7 +410,7 @@
         <w:t xml:space="preserve">где:  </w:t>
       </w:r>
       <w:r>
-        <w:object w:dxaOrig="2320" w:dyaOrig="820">
+        <w:object w:dxaOrig="2320" w:dyaOrig="820" w14:anchorId="0C4FBC98">
           <v:shapetype id="_x0000_t75" coordsize="21600,21600" o:spt="75" o:preferrelative="t" path="m@4@5l@4@11@9@11@9@5xe" filled="f" stroked="f">
             <v:stroke joinstyle="miter"/>
             <v:formulas>
@@ -458,10 +430,10 @@
             <v:path o:extrusionok="f" gradientshapeok="t" o:connecttype="rect"/>
             <o:lock v:ext="edit" aspectratio="t"/>
           </v:shapetype>
-          <v:shape id="_x0000_i1025" type="#_x0000_t75" style="width:115.85pt;height:40.7pt" o:ole="">
-            <v:imagedata r:id="rId9" o:title=""/>
+          <v:shape id="_x0000_i1025" type="#_x0000_t75" style="width:116.25pt;height:40.5pt" o:ole="">
+            <v:imagedata r:id="rId8" o:title=""/>
           </v:shape>
-          <o:OLEObject Type="Embed" ProgID="Unknown" ShapeID="_x0000_i1025" DrawAspect="Content" ObjectID="_1645734592" r:id="rId10"/>
+          <o:OLEObject Type="Embed" ProgID="Unknown" ShapeID="_x0000_i1025" DrawAspect="Content" ObjectID="_1668880999" r:id="rId9"/>
         </w:object>
       </w:r>
       <w:r>
@@ -522,7 +494,6 @@
         </w:rPr>
         <w:t xml:space="preserve">Однако при использовании </w:t>
       </w:r>
-      <w:proofErr w:type="spellStart"/>
       <w:r>
         <w:rPr>
           <w:rFonts w:ascii="Times New Roman" w:hAnsi="Times New Roman" w:cs="Times New Roman"/>
@@ -532,7 +503,6 @@
         </w:rPr>
         <w:t>Matchad</w:t>
       </w:r>
-      <w:proofErr w:type="spellEnd"/>
       <w:r>
         <w:rPr>
           <w:rFonts w:ascii="Times New Roman" w:hAnsi="Times New Roman" w:cs="Times New Roman"/>
@@ -638,11 +608,11 @@
           <w:szCs w:val="28"/>
           <w:lang w:val="en-GB"/>
         </w:rPr>
-        <w:object w:dxaOrig="4900" w:dyaOrig="1140">
-          <v:shape id="_x0000_i1026" type="#_x0000_t75" style="width:244.8pt;height:56.95pt" o:ole="">
-            <v:imagedata r:id="rId11" o:title=""/>
+        <w:object w:dxaOrig="4900" w:dyaOrig="1140" w14:anchorId="6A02DA79">
+          <v:shape id="_x0000_i1026" type="#_x0000_t75" style="width:244.5pt;height:57pt" o:ole="">
+            <v:imagedata r:id="rId10" o:title=""/>
           </v:shape>
-          <o:OLEObject Type="Embed" ProgID="Equation.3" ShapeID="_x0000_i1026" DrawAspect="Content" ObjectID="_1645734593" r:id="rId12"/>
+          <o:OLEObject Type="Embed" ProgID="Equation.3" ShapeID="_x0000_i1026" DrawAspect="Content" ObjectID="_1668881000" r:id="rId11"/>
         </w:object>
       </w:r>
       <w:r>
@@ -682,11 +652,11 @@
         <w:t xml:space="preserve">(примечание: </w:t>
       </w:r>
       <w:r>
-        <w:object w:dxaOrig="1080" w:dyaOrig="760">
-          <v:shape id="_x0000_i1027" type="#_x0000_t75" style="width:53.85pt;height:38.2pt" o:ole="">
-            <v:imagedata r:id="rId13" o:title=""/>
+        <w:object w:dxaOrig="1080" w:dyaOrig="760" w14:anchorId="0A844A33">
+          <v:shape id="_x0000_i1027" type="#_x0000_t75" style="width:54pt;height:38.25pt" o:ole="">
+            <v:imagedata r:id="rId12" o:title=""/>
           </v:shape>
-          <o:OLEObject Type="Embed" ProgID="Unknown" ShapeID="_x0000_i1027" DrawAspect="Content" ObjectID="_1645734594" r:id="rId14"/>
+          <o:OLEObject Type="Embed" ProgID="Unknown" ShapeID="_x0000_i1027" DrawAspect="Content" ObjectID="_1668881001" r:id="rId13"/>
         </w:object>
       </w:r>
       <w:r>
@@ -760,11 +730,11 @@
           <w:sz w:val="28"/>
           <w:szCs w:val="28"/>
         </w:rPr>
-        <w:object w:dxaOrig="3920" w:dyaOrig="859">
-          <v:shape id="_x0000_i1028" type="#_x0000_t75" style="width:195.95pt;height:43.2pt" o:ole="">
-            <v:imagedata r:id="rId15" o:title=""/>
+        <w:object w:dxaOrig="3920" w:dyaOrig="859" w14:anchorId="101F2BC5">
+          <v:shape id="_x0000_i1028" type="#_x0000_t75" style="width:195.75pt;height:43.5pt" o:ole="">
+            <v:imagedata r:id="rId14" o:title=""/>
           </v:shape>
-          <o:OLEObject Type="Embed" ProgID="Equation.DSMT4" ShapeID="_x0000_i1028" DrawAspect="Content" ObjectID="_1645734595" r:id="rId16"/>
+          <o:OLEObject Type="Embed" ProgID="Equation.DSMT4" ShapeID="_x0000_i1028" DrawAspect="Content" ObjectID="_1668881002" r:id="rId15"/>
         </w:object>
       </w:r>
       <w:r>
@@ -794,27 +764,8 @@
           <w:szCs w:val="28"/>
         </w:rPr>
         <w:lastRenderedPageBreak/>
-        <w:t xml:space="preserve">Например, если </w:t>
-      </w:r>
-      <w:proofErr w:type="gramStart"/>
-      <w:r>
-        <w:rPr>
-          <w:rFonts w:ascii="Times New Roman" w:eastAsia="Times New Roman" w:hAnsi="Times New Roman" w:cs="Times New Roman"/>
-          <w:sz w:val="28"/>
-          <w:szCs w:val="28"/>
-        </w:rPr>
-        <w:t>задана</w:t>
-      </w:r>
-      <w:proofErr w:type="gramEnd"/>
-      <w:r>
-        <w:rPr>
-          <w:rFonts w:ascii="Times New Roman" w:eastAsia="Times New Roman" w:hAnsi="Times New Roman" w:cs="Times New Roman"/>
-          <w:sz w:val="28"/>
-          <w:szCs w:val="28"/>
-        </w:rPr>
-        <w:t xml:space="preserve"> </w:t>
-      </w:r>
-      <w:proofErr w:type="spellStart"/>
+        <w:t xml:space="preserve">Например, если задана </w:t>
+      </w:r>
       <w:r>
         <w:rPr>
           <w:rFonts w:ascii="Times New Roman" w:eastAsia="Times New Roman" w:hAnsi="Times New Roman" w:cs="Times New Roman"/>
@@ -834,7 +785,6 @@
         </w:rPr>
         <w:t>лт</w:t>
       </w:r>
-      <w:proofErr w:type="spellEnd"/>
       <w:r>
         <w:rPr>
           <w:rFonts w:ascii="Times New Roman" w:eastAsia="Times New Roman" w:hAnsi="Times New Roman" w:cs="Times New Roman"/>
@@ -921,7 +871,6 @@
         </w:rPr>
         <w:t xml:space="preserve"> = </w:t>
       </w:r>
-      <w:proofErr w:type="spellStart"/>
       <w:r>
         <w:rPr>
           <w:rFonts w:ascii="Times New Roman" w:eastAsia="Times New Roman" w:hAnsi="Times New Roman" w:cs="Times New Roman"/>
@@ -932,7 +881,6 @@
         </w:rPr>
         <w:t>qnorm</w:t>
       </w:r>
-      <w:proofErr w:type="spellEnd"/>
       <w:r>
         <w:rPr>
           <w:rFonts w:ascii="Times New Roman" w:eastAsia="Times New Roman" w:hAnsi="Times New Roman" w:cs="Times New Roman"/>
@@ -957,7 +905,6 @@
         </w:rPr>
         <w:t xml:space="preserve">,0,1) = </w:t>
       </w:r>
-      <w:proofErr w:type="spellStart"/>
       <w:r>
         <w:rPr>
           <w:rFonts w:ascii="Times New Roman" w:eastAsia="Times New Roman" w:hAnsi="Times New Roman" w:cs="Times New Roman"/>
@@ -968,7 +915,6 @@
         </w:rPr>
         <w:t>qnorm</w:t>
       </w:r>
-      <w:proofErr w:type="spellEnd"/>
       <w:r>
         <w:rPr>
           <w:rFonts w:ascii="Times New Roman" w:eastAsia="Times New Roman" w:hAnsi="Times New Roman" w:cs="Times New Roman"/>
@@ -1005,11 +951,11 @@
           <w:sz w:val="28"/>
           <w:szCs w:val="28"/>
         </w:rPr>
-        <w:object w:dxaOrig="3060" w:dyaOrig="840">
-          <v:shape id="_x0000_i1029" type="#_x0000_t75" style="width:152.75pt;height:41.95pt" o:ole="">
-            <v:imagedata r:id="rId17" o:title=""/>
+        <w:object w:dxaOrig="3060" w:dyaOrig="840" w14:anchorId="16DEE29C">
+          <v:shape id="_x0000_i1029" type="#_x0000_t75" style="width:153pt;height:42pt" o:ole="">
+            <v:imagedata r:id="rId16" o:title=""/>
           </v:shape>
-          <o:OLEObject Type="Embed" ProgID="Equation.3" ShapeID="_x0000_i1029" DrawAspect="Content" ObjectID="_1645734596" r:id="rId18"/>
+          <o:OLEObject Type="Embed" ProgID="Equation.3" ShapeID="_x0000_i1029" DrawAspect="Content" ObjectID="_1668881003" r:id="rId17"/>
         </w:object>
       </w:r>
       <w:r>
@@ -1020,7 +966,6 @@
         </w:rPr>
         <w:t xml:space="preserve">, т.е. чтобы получить допустимую вероятность ложной тревоги </w:t>
       </w:r>
-      <w:proofErr w:type="spellStart"/>
       <w:r>
         <w:rPr>
           <w:rFonts w:ascii="Times New Roman" w:eastAsia="Times New Roman" w:hAnsi="Times New Roman" w:cs="Times New Roman"/>
@@ -1040,7 +985,6 @@
         </w:rPr>
         <w:t>лт</w:t>
       </w:r>
-      <w:proofErr w:type="spellEnd"/>
       <w:r>
         <w:rPr>
           <w:rFonts w:ascii="Times New Roman" w:eastAsia="Times New Roman" w:hAnsi="Times New Roman" w:cs="Times New Roman"/>
@@ -1139,7 +1083,6 @@
         </w:rPr>
         <w:t xml:space="preserve">усть </w:t>
       </w:r>
-      <w:proofErr w:type="spellStart"/>
       <w:r>
         <w:rPr>
           <w:rFonts w:ascii="Times New Roman" w:eastAsia="Times New Roman" w:hAnsi="Times New Roman" w:cs="Times New Roman"/>
@@ -1159,7 +1102,6 @@
         </w:rPr>
         <w:t>лт</w:t>
       </w:r>
-      <w:proofErr w:type="spellEnd"/>
       <w:r>
         <w:rPr>
           <w:rFonts w:ascii="Times New Roman" w:eastAsia="Times New Roman" w:hAnsi="Times New Roman" w:cs="Times New Roman"/>
@@ -1246,7 +1188,6 @@
         </w:rPr>
         <w:t xml:space="preserve">= </w:t>
       </w:r>
-      <w:proofErr w:type="spellStart"/>
       <w:r>
         <w:rPr>
           <w:rFonts w:ascii="Times New Roman" w:eastAsia="Times New Roman" w:hAnsi="Times New Roman" w:cs="Times New Roman"/>
@@ -1257,7 +1198,6 @@
         </w:rPr>
         <w:t>qnorm</w:t>
       </w:r>
-      <w:proofErr w:type="spellEnd"/>
       <w:r>
         <w:rPr>
           <w:rFonts w:ascii="Times New Roman" w:eastAsia="Times New Roman" w:hAnsi="Times New Roman" w:cs="Times New Roman"/>
@@ -1284,7 +1224,6 @@
         </w:rPr>
         <w:t xml:space="preserve">Я полагаю, что это записи программы в </w:t>
       </w:r>
-      <w:proofErr w:type="spellStart"/>
       <w:r>
         <w:rPr>
           <w:szCs w:val="28"/>
@@ -1292,20 +1231,11 @@
         </w:rPr>
         <w:t>Matchad</w:t>
       </w:r>
-      <w:proofErr w:type="spellEnd"/>
-      <w:proofErr w:type="gramStart"/>
-      <w:r>
-        <w:rPr>
-          <w:szCs w:val="28"/>
-        </w:rPr>
-        <w:t>е</w:t>
-      </w:r>
-      <w:proofErr w:type="gramEnd"/>
-      <w:r>
-        <w:rPr>
-          <w:szCs w:val="28"/>
-        </w:rPr>
-        <w:t>, которыми можно воспользоваться:</w:t>
+      <w:r>
+        <w:rPr>
+          <w:szCs w:val="28"/>
+        </w:rPr>
+        <w:t>е, которыми можно воспользоваться:</w:t>
       </w:r>
     </w:p>
     <w:p>
@@ -1341,14 +1271,7 @@
         <w:rPr>
           <w:szCs w:val="28"/>
         </w:rPr>
-        <w:t xml:space="preserve">- провести расчет для других значений </w:t>
-      </w:r>
-      <w:proofErr w:type="spellStart"/>
-      <w:r>
-        <w:rPr>
-          <w:szCs w:val="28"/>
-        </w:rPr>
-        <w:t>Р</w:t>
+        <w:t>- провести расчет для других значений Р</w:t>
       </w:r>
       <w:r>
         <w:rPr>
@@ -1357,7 +1280,6 @@
         </w:rPr>
         <w:t>лт</w:t>
       </w:r>
-      <w:proofErr w:type="spellEnd"/>
       <w:r>
         <w:rPr>
           <w:szCs w:val="28"/>
@@ -1527,11 +1449,11 @@
           <w:szCs w:val="28"/>
           <w:lang w:val="en-GB"/>
         </w:rPr>
-        <w:object w:dxaOrig="200" w:dyaOrig="380">
-          <v:shape id="_x0000_i1030" type="#_x0000_t75" style="width:10pt;height:18.8pt" o:ole="">
-            <v:imagedata r:id="rId19" o:title=""/>
+        <w:object w:dxaOrig="200" w:dyaOrig="380" w14:anchorId="7FA83D6E">
+          <v:shape id="_x0000_i1030" type="#_x0000_t75" style="width:9.75pt;height:18.75pt" o:ole="">
+            <v:imagedata r:id="rId18" o:title=""/>
           </v:shape>
-          <o:OLEObject Type="Embed" ProgID="Equation.3" ShapeID="_x0000_i1030" DrawAspect="Content" ObjectID="_1645734597" r:id="rId20"/>
+          <o:OLEObject Type="Embed" ProgID="Equation.3" ShapeID="_x0000_i1030" DrawAspect="Content" ObjectID="_1668881004" r:id="rId19"/>
         </w:object>
       </w:r>
       <w:r>
@@ -1543,7 +1465,6 @@
         </w:rPr>
         <w:t>Р</w:t>
       </w:r>
-      <w:proofErr w:type="gramStart"/>
       <w:r>
         <w:rPr>
           <w:rFonts w:ascii="Times New Roman" w:eastAsia="Times New Roman" w:hAnsi="Times New Roman" w:cs="Times New Roman"/>
@@ -1553,7 +1474,6 @@
         </w:rPr>
         <w:t>0</w:t>
       </w:r>
-      <w:proofErr w:type="gramEnd"/>
       <w:r>
         <w:rPr>
           <w:rFonts w:ascii="Times New Roman" w:eastAsia="Times New Roman" w:hAnsi="Times New Roman" w:cs="Times New Roman"/>
@@ -1570,11 +1490,11 @@
           <w:szCs w:val="28"/>
           <w:lang w:val="en-GB"/>
         </w:rPr>
-        <w:object w:dxaOrig="2980" w:dyaOrig="1020">
-          <v:shape id="_x0000_i1031" type="#_x0000_t75" style="width:149pt;height:50.7pt" o:ole="">
-            <v:imagedata r:id="rId21" o:title=""/>
+        <w:object w:dxaOrig="2980" w:dyaOrig="1020" w14:anchorId="74499F17">
+          <v:shape id="_x0000_i1031" type="#_x0000_t75" style="width:149.25pt;height:51pt" o:ole="">
+            <v:imagedata r:id="rId20" o:title=""/>
           </v:shape>
-          <o:OLEObject Type="Embed" ProgID="Equation.3" ShapeID="_x0000_i1031" DrawAspect="Content" ObjectID="_1645734598" r:id="rId22"/>
+          <o:OLEObject Type="Embed" ProgID="Equation.3" ShapeID="_x0000_i1031" DrawAspect="Content" ObjectID="_1668881005" r:id="rId21"/>
         </w:object>
       </w:r>
     </w:p>
@@ -1630,11 +1550,11 @@
           <w:sz w:val="28"/>
           <w:szCs w:val="28"/>
         </w:rPr>
-        <w:object w:dxaOrig="2160" w:dyaOrig="859">
-          <v:shape id="_x0000_i1032" type="#_x0000_t75" style="width:108.3pt;height:43.2pt" o:ole="">
-            <v:imagedata r:id="rId23" o:title=""/>
+        <w:object w:dxaOrig="2160" w:dyaOrig="859" w14:anchorId="4769388E">
+          <v:shape id="_x0000_i1032" type="#_x0000_t75" style="width:108pt;height:43.5pt" o:ole="">
+            <v:imagedata r:id="rId22" o:title=""/>
           </v:shape>
-          <o:OLEObject Type="Embed" ProgID="Equation.3" ShapeID="_x0000_i1032" DrawAspect="Content" ObjectID="_1645734599" r:id="rId24"/>
+          <o:OLEObject Type="Embed" ProgID="Equation.3" ShapeID="_x0000_i1032" DrawAspect="Content" ObjectID="_1668881006" r:id="rId23"/>
         </w:object>
       </w:r>
       <w:r>
@@ -1673,11 +1593,11 @@
           <w:sz w:val="28"/>
           <w:szCs w:val="28"/>
         </w:rPr>
-        <w:object w:dxaOrig="1800" w:dyaOrig="780">
-          <v:shape id="_x0000_i1033" type="#_x0000_t75" style="width:90.15pt;height:38.8pt" o:ole="">
-            <v:imagedata r:id="rId25" o:title=""/>
+        <w:object w:dxaOrig="1800" w:dyaOrig="780" w14:anchorId="2AAB7B86">
+          <v:shape id="_x0000_i1033" type="#_x0000_t75" style="width:90pt;height:39pt" o:ole="">
+            <v:imagedata r:id="rId24" o:title=""/>
           </v:shape>
-          <o:OLEObject Type="Embed" ProgID="Equation.3" ShapeID="_x0000_i1033" DrawAspect="Content" ObjectID="_1645734600" r:id="rId26"/>
+          <o:OLEObject Type="Embed" ProgID="Equation.3" ShapeID="_x0000_i1033" DrawAspect="Content" ObjectID="_1668881007" r:id="rId25"/>
         </w:object>
       </w:r>
       <w:r>
@@ -1740,25 +1660,7 @@
           <w:sz w:val="28"/>
           <w:szCs w:val="28"/>
         </w:rPr>
-        <w:t xml:space="preserve"> </w:t>
-      </w:r>
-      <w:proofErr w:type="gramStart"/>
-      <w:r>
-        <w:rPr>
-          <w:rFonts w:ascii="Times New Roman" w:eastAsia="Times New Roman" w:hAnsi="Times New Roman" w:cs="Times New Roman"/>
-          <w:sz w:val="28"/>
-          <w:szCs w:val="28"/>
-        </w:rPr>
-        <w:t>до</w:t>
-      </w:r>
-      <w:proofErr w:type="gramEnd"/>
-      <w:r>
-        <w:rPr>
-          <w:rFonts w:ascii="Times New Roman" w:eastAsia="Times New Roman" w:hAnsi="Times New Roman" w:cs="Times New Roman"/>
-          <w:sz w:val="28"/>
-          <w:szCs w:val="28"/>
-        </w:rPr>
-        <w:t xml:space="preserve"> </w:t>
+        <w:t xml:space="preserve"> до </w:t>
       </w:r>
       <w:r>
         <w:rPr>
@@ -1775,25 +1677,7 @@
           <w:sz w:val="28"/>
           <w:szCs w:val="28"/>
         </w:rPr>
-        <w:t xml:space="preserve"> </w:t>
-      </w:r>
-      <w:proofErr w:type="gramStart"/>
-      <w:r>
-        <w:rPr>
-          <w:rFonts w:ascii="Times New Roman" w:eastAsia="Times New Roman" w:hAnsi="Times New Roman" w:cs="Times New Roman"/>
-          <w:sz w:val="28"/>
-          <w:szCs w:val="28"/>
-        </w:rPr>
-        <w:t>этот</w:t>
-      </w:r>
-      <w:proofErr w:type="gramEnd"/>
-      <w:r>
-        <w:rPr>
-          <w:rFonts w:ascii="Times New Roman" w:eastAsia="Times New Roman" w:hAnsi="Times New Roman" w:cs="Times New Roman"/>
-          <w:sz w:val="28"/>
-          <w:szCs w:val="28"/>
-        </w:rPr>
-        <w:t xml:space="preserve"> интеграл равен 1 (интеграл от плотности вероятности), то</w:t>
+        <w:t xml:space="preserve"> этот интеграл равен 1 (интеграл от плотности вероятности), то</w:t>
       </w:r>
     </w:p>
     <w:p>
@@ -1876,11 +1760,11 @@
           <w:sz w:val="28"/>
           <w:szCs w:val="28"/>
         </w:rPr>
-        <w:object w:dxaOrig="2659" w:dyaOrig="380">
-          <v:shape id="_x0000_i1034" type="#_x0000_t75" style="width:132.75pt;height:18.8pt" o:ole="">
-            <v:imagedata r:id="rId27" o:title=""/>
+        <w:object w:dxaOrig="2659" w:dyaOrig="380" w14:anchorId="0FAE98A7">
+          <v:shape id="_x0000_i1034" type="#_x0000_t75" style="width:132.75pt;height:18.75pt" o:ole="">
+            <v:imagedata r:id="rId26" o:title=""/>
           </v:shape>
-          <o:OLEObject Type="Embed" ProgID="Equation.DSMT4" ShapeID="_x0000_i1034" DrawAspect="Content" ObjectID="_1645734601" r:id="rId28"/>
+          <o:OLEObject Type="Embed" ProgID="Equation.DSMT4" ShapeID="_x0000_i1034" DrawAspect="Content" ObjectID="_1668881008" r:id="rId27"/>
         </w:object>
       </w:r>
       <w:r>
@@ -1910,27 +1794,8 @@
           <w:sz w:val="28"/>
           <w:szCs w:val="28"/>
         </w:rPr>
-        <w:t xml:space="preserve">Например, если </w:t>
-      </w:r>
-      <w:proofErr w:type="gramStart"/>
-      <w:r>
-        <w:rPr>
-          <w:rFonts w:ascii="Times New Roman" w:eastAsia="Times New Roman" w:hAnsi="Times New Roman" w:cs="Times New Roman"/>
-          <w:sz w:val="28"/>
-          <w:szCs w:val="28"/>
-        </w:rPr>
-        <w:t>задана</w:t>
-      </w:r>
-      <w:proofErr w:type="gramEnd"/>
-      <w:r>
-        <w:rPr>
-          <w:rFonts w:ascii="Times New Roman" w:eastAsia="Times New Roman" w:hAnsi="Times New Roman" w:cs="Times New Roman"/>
-          <w:sz w:val="28"/>
-          <w:szCs w:val="28"/>
-        </w:rPr>
-        <w:t xml:space="preserve"> </w:t>
-      </w:r>
-      <w:proofErr w:type="spellStart"/>
+        <w:t xml:space="preserve">Например, если задана </w:t>
+      </w:r>
       <w:r>
         <w:rPr>
           <w:rFonts w:ascii="Times New Roman" w:eastAsia="Times New Roman" w:hAnsi="Times New Roman" w:cs="Times New Roman"/>
@@ -1950,7 +1815,6 @@
         </w:rPr>
         <w:t>лт</w:t>
       </w:r>
-      <w:proofErr w:type="spellEnd"/>
       <w:r>
         <w:rPr>
           <w:rFonts w:ascii="Times New Roman" w:eastAsia="Times New Roman" w:hAnsi="Times New Roman" w:cs="Times New Roman"/>
@@ -2050,8 +1914,6 @@
         </w:rPr>
         <w:t xml:space="preserve"> = </w:t>
       </w:r>
-      <w:proofErr w:type="spellStart"/>
-      <w:proofErr w:type="gramStart"/>
       <w:r>
         <w:rPr>
           <w:rFonts w:ascii="Times New Roman" w:eastAsia="Times New Roman" w:hAnsi="Times New Roman" w:cs="Times New Roman"/>
@@ -2062,23 +1924,13 @@
         </w:rPr>
         <w:t>qnorm</w:t>
       </w:r>
-      <w:proofErr w:type="spellEnd"/>
-      <w:r>
-        <w:rPr>
-          <w:rFonts w:ascii="Times New Roman" w:eastAsia="Times New Roman" w:hAnsi="Times New Roman" w:cs="Times New Roman"/>
-          <w:sz w:val="28"/>
-          <w:szCs w:val="28"/>
-        </w:rPr>
-        <w:t>(</w:t>
-      </w:r>
-      <w:proofErr w:type="gramEnd"/>
-      <w:r>
-        <w:rPr>
-          <w:rFonts w:ascii="Times New Roman" w:eastAsia="Times New Roman" w:hAnsi="Times New Roman" w:cs="Times New Roman"/>
-          <w:sz w:val="28"/>
-          <w:szCs w:val="28"/>
-        </w:rPr>
-        <w:t>1 –</w:t>
+      <w:r>
+        <w:rPr>
+          <w:rFonts w:ascii="Times New Roman" w:eastAsia="Times New Roman" w:hAnsi="Times New Roman" w:cs="Times New Roman"/>
+          <w:sz w:val="28"/>
+          <w:szCs w:val="28"/>
+        </w:rPr>
+        <w:t>(1 –</w:t>
       </w:r>
       <w:r>
         <w:rPr>
@@ -2096,7 +1948,6 @@
         </w:rPr>
         <w:t xml:space="preserve">,0,1) = </w:t>
       </w:r>
-      <w:proofErr w:type="spellStart"/>
       <w:r>
         <w:rPr>
           <w:rFonts w:ascii="Times New Roman" w:eastAsia="Times New Roman" w:hAnsi="Times New Roman" w:cs="Times New Roman"/>
@@ -2107,7 +1958,6 @@
         </w:rPr>
         <w:t>qnorm</w:t>
       </w:r>
-      <w:proofErr w:type="spellEnd"/>
       <w:r>
         <w:rPr>
           <w:rFonts w:ascii="Times New Roman" w:eastAsia="Times New Roman" w:hAnsi="Times New Roman" w:cs="Times New Roman"/>
@@ -2145,11 +1995,11 @@
           <w:sz w:val="28"/>
           <w:szCs w:val="28"/>
         </w:rPr>
-        <w:object w:dxaOrig="3060" w:dyaOrig="840">
-          <v:shape id="_x0000_i1035" type="#_x0000_t75" style="width:152.75pt;height:41.95pt" o:ole="">
-            <v:imagedata r:id="rId17" o:title=""/>
+        <w:object w:dxaOrig="3060" w:dyaOrig="840" w14:anchorId="3822F165">
+          <v:shape id="_x0000_i1035" type="#_x0000_t75" style="width:153pt;height:42pt" o:ole="">
+            <v:imagedata r:id="rId16" o:title=""/>
           </v:shape>
-          <o:OLEObject Type="Embed" ProgID="Equation.3" ShapeID="_x0000_i1035" DrawAspect="Content" ObjectID="_1645734602" r:id="rId29"/>
+          <o:OLEObject Type="Embed" ProgID="Equation.3" ShapeID="_x0000_i1035" DrawAspect="Content" ObjectID="_1668881009" r:id="rId28"/>
         </w:object>
       </w:r>
       <w:r>
@@ -2160,7 +2010,6 @@
         </w:rPr>
         <w:t xml:space="preserve">, т.е. чтобы получить допустимую вероятность ложной тревоги </w:t>
       </w:r>
-      <w:proofErr w:type="spellStart"/>
       <w:r>
         <w:rPr>
           <w:rFonts w:ascii="Times New Roman" w:eastAsia="Times New Roman" w:hAnsi="Times New Roman" w:cs="Times New Roman"/>
@@ -2180,7 +2029,6 @@
         </w:rPr>
         <w:t>лт</w:t>
       </w:r>
-      <w:proofErr w:type="spellEnd"/>
       <w:r>
         <w:rPr>
           <w:rFonts w:ascii="Times New Roman" w:eastAsia="Times New Roman" w:hAnsi="Times New Roman" w:cs="Times New Roman"/>
@@ -2335,11 +2183,11 @@
           <w:sz w:val="28"/>
           <w:szCs w:val="28"/>
         </w:rPr>
-        <w:object w:dxaOrig="7680" w:dyaOrig="980">
-          <v:shape id="_x0000_i1036" type="#_x0000_t75" style="width:383.8pt;height:48.85pt" o:ole="">
-            <v:imagedata r:id="rId30" o:title=""/>
+        <w:object w:dxaOrig="7680" w:dyaOrig="980" w14:anchorId="2F938868">
+          <v:shape id="_x0000_i1036" type="#_x0000_t75" style="width:383.25pt;height:48.75pt" o:ole="">
+            <v:imagedata r:id="rId29" o:title=""/>
           </v:shape>
-          <o:OLEObject Type="Embed" ProgID="Equation.3" ShapeID="_x0000_i1036" DrawAspect="Content" ObjectID="_1645734603" r:id="rId31"/>
+          <o:OLEObject Type="Embed" ProgID="Equation.3" ShapeID="_x0000_i1036" DrawAspect="Content" ObjectID="_1668881010" r:id="rId30"/>
         </w:object>
       </w:r>
     </w:p>
@@ -2364,7 +2212,6 @@
         </w:rPr>
         <w:t xml:space="preserve">Итак, если </w:t>
       </w:r>
-      <w:proofErr w:type="spellStart"/>
       <w:r>
         <w:rPr>
           <w:rFonts w:ascii="Times New Roman" w:eastAsia="Times New Roman" w:hAnsi="Times New Roman" w:cs="Times New Roman"/>
@@ -2384,7 +2231,6 @@
         </w:rPr>
         <w:t>лт</w:t>
       </w:r>
-      <w:proofErr w:type="spellEnd"/>
       <w:r>
         <w:rPr>
           <w:rFonts w:ascii="Times New Roman" w:eastAsia="Times New Roman" w:hAnsi="Times New Roman" w:cs="Times New Roman"/>
@@ -2419,7 +2265,6 @@
         </w:rPr>
         <w:t>Р</w:t>
       </w:r>
-      <w:proofErr w:type="gramStart"/>
       <w:r>
         <w:rPr>
           <w:rFonts w:ascii="Times New Roman" w:eastAsia="Times New Roman" w:hAnsi="Times New Roman" w:cs="Times New Roman"/>
@@ -2430,7 +2275,6 @@
         </w:rPr>
         <w:t>0</w:t>
       </w:r>
-      <w:proofErr w:type="gramEnd"/>
       <w:r>
         <w:rPr>
           <w:rFonts w:ascii="Times New Roman" w:eastAsia="Times New Roman" w:hAnsi="Times New Roman" w:cs="Times New Roman"/>
@@ -2447,11 +2291,11 @@
           <w:szCs w:val="28"/>
           <w:lang w:val="en-US"/>
         </w:rPr>
-        <w:object w:dxaOrig="420" w:dyaOrig="400">
-          <v:shape id="_x0000_i1037" type="#_x0000_t75" style="width:21.3pt;height:20.05pt" o:ole="">
-            <v:imagedata r:id="rId32" o:title=""/>
+        <w:object w:dxaOrig="420" w:dyaOrig="400" w14:anchorId="49E4DA05">
+          <v:shape id="_x0000_i1037" type="#_x0000_t75" style="width:21pt;height:20.25pt" o:ole="">
+            <v:imagedata r:id="rId31" o:title=""/>
           </v:shape>
-          <o:OLEObject Type="Embed" ProgID="Equation.DSMT4" ShapeID="_x0000_i1037" DrawAspect="Content" ObjectID="_1645734604" r:id="rId33"/>
+          <o:OLEObject Type="Embed" ProgID="Equation.DSMT4" ShapeID="_x0000_i1037" DrawAspect="Content" ObjectID="_1668881011" r:id="rId32"/>
         </w:object>
       </w:r>
       <w:r>
@@ -2488,7 +2332,6 @@
         </w:rPr>
         <w:t xml:space="preserve">порог обнаружения полностью определяется допустимой вероятностью ложной тревоги </w:t>
       </w:r>
-      <w:proofErr w:type="spellStart"/>
       <w:r>
         <w:rPr>
           <w:rFonts w:ascii="Times New Roman" w:eastAsia="Times New Roman" w:hAnsi="Times New Roman" w:cs="Times New Roman"/>
@@ -2508,9 +2351,45 @@
           <w:u w:val="single"/>
           <w:vertAlign w:val="subscript"/>
         </w:rPr>
-        <w:t>лт</w:t>
-      </w:r>
-      <w:proofErr w:type="spellEnd"/>
+        <w:t xml:space="preserve">лт </w:t>
+      </w:r>
+      <w:r>
+        <w:rPr>
+          <w:rFonts w:ascii="Times New Roman" w:eastAsia="Times New Roman" w:hAnsi="Times New Roman" w:cs="Times New Roman"/>
+          <w:sz w:val="28"/>
+          <w:szCs w:val="28"/>
+          <w:u w:val="single"/>
+        </w:rPr>
+        <w:t xml:space="preserve">= </w:t>
+      </w:r>
+      <w:r>
+        <w:rPr>
+          <w:rFonts w:ascii="Times New Roman" w:eastAsia="Times New Roman" w:hAnsi="Times New Roman" w:cs="Times New Roman"/>
+          <w:sz w:val="28"/>
+          <w:szCs w:val="28"/>
+          <w:u w:val="single"/>
+        </w:rPr>
+        <w:sym w:font="Symbol" w:char="F061"/>
+      </w:r>
+      <w:r>
+        <w:rPr>
+          <w:rFonts w:ascii="Times New Roman" w:eastAsia="Times New Roman" w:hAnsi="Times New Roman" w:cs="Times New Roman"/>
+          <w:sz w:val="28"/>
+          <w:szCs w:val="28"/>
+          <w:u w:val="single"/>
+        </w:rPr>
+        <w:t xml:space="preserve">, а вероятность правильного обнаружения при заданной </w:t>
+      </w:r>
+      <w:r>
+        <w:rPr>
+          <w:rFonts w:ascii="Times New Roman" w:eastAsia="Times New Roman" w:hAnsi="Times New Roman" w:cs="Times New Roman"/>
+          <w:i/>
+          <w:sz w:val="28"/>
+          <w:szCs w:val="28"/>
+          <w:u w:val="single"/>
+        </w:rPr>
+        <w:t>Р</w:t>
+      </w:r>
       <w:r>
         <w:rPr>
           <w:rFonts w:ascii="Times New Roman" w:eastAsia="Times New Roman" w:hAnsi="Times New Roman" w:cs="Times New Roman"/>
@@ -2520,7 +2399,7 @@
           <w:u w:val="single"/>
           <w:vertAlign w:val="subscript"/>
         </w:rPr>
-        <w:t xml:space="preserve"> </w:t>
+        <w:t>лт</w:t>
       </w:r>
       <w:r>
         <w:rPr>
@@ -2529,7 +2408,7 @@
           <w:szCs w:val="28"/>
           <w:u w:val="single"/>
         </w:rPr>
-        <w:t xml:space="preserve">= </w:t>
+        <w:t xml:space="preserve"> = </w:t>
       </w:r>
       <w:r>
         <w:rPr>
@@ -2547,9 +2426,8 @@
           <w:szCs w:val="28"/>
           <w:u w:val="single"/>
         </w:rPr>
-        <w:t xml:space="preserve">, а вероятность правильного обнаружения при заданной </w:t>
-      </w:r>
-      <w:proofErr w:type="spellStart"/>
+        <w:t xml:space="preserve"> полностью определяется удвоенным отношением энергии сигнала к спектральной плотности шума 2</w:t>
+      </w:r>
       <w:r>
         <w:rPr>
           <w:rFonts w:ascii="Times New Roman" w:eastAsia="Times New Roman" w:hAnsi="Times New Roman" w:cs="Times New Roman"/>
@@ -2558,7 +2436,7 @@
           <w:szCs w:val="28"/>
           <w:u w:val="single"/>
         </w:rPr>
-        <w:t>Р</w:t>
+        <w:t>Е</w:t>
       </w:r>
       <w:r>
         <w:rPr>
@@ -2569,68 +2447,18 @@
           <w:u w:val="single"/>
           <w:vertAlign w:val="subscript"/>
         </w:rPr>
-        <w:t>лт</w:t>
-      </w:r>
-      <w:proofErr w:type="spellEnd"/>
-      <w:r>
-        <w:rPr>
-          <w:rFonts w:ascii="Times New Roman" w:eastAsia="Times New Roman" w:hAnsi="Times New Roman" w:cs="Times New Roman"/>
+        <w:t>с</w:t>
+      </w:r>
+      <w:r>
+        <w:rPr>
+          <w:rFonts w:ascii="Times New Roman" w:eastAsia="Times New Roman" w:hAnsi="Times New Roman" w:cs="Times New Roman"/>
+          <w:i/>
           <w:sz w:val="28"/>
           <w:szCs w:val="28"/>
           <w:u w:val="single"/>
         </w:rPr>
-        <w:t xml:space="preserve"> = </w:t>
-      </w:r>
-      <w:r>
-        <w:rPr>
-          <w:rFonts w:ascii="Times New Roman" w:eastAsia="Times New Roman" w:hAnsi="Times New Roman" w:cs="Times New Roman"/>
-          <w:sz w:val="28"/>
-          <w:szCs w:val="28"/>
-          <w:u w:val="single"/>
-        </w:rPr>
-        <w:sym w:font="Symbol" w:char="F061"/>
-      </w:r>
-      <w:r>
-        <w:rPr>
-          <w:rFonts w:ascii="Times New Roman" w:eastAsia="Times New Roman" w:hAnsi="Times New Roman" w:cs="Times New Roman"/>
-          <w:sz w:val="28"/>
-          <w:szCs w:val="28"/>
-          <w:u w:val="single"/>
-        </w:rPr>
-        <w:t xml:space="preserve"> полностью определяется удвоенным отношением энергии сигнала к спектральной плотности шума 2</w:t>
-      </w:r>
-      <w:r>
-        <w:rPr>
-          <w:rFonts w:ascii="Times New Roman" w:eastAsia="Times New Roman" w:hAnsi="Times New Roman" w:cs="Times New Roman"/>
-          <w:i/>
-          <w:sz w:val="28"/>
-          <w:szCs w:val="28"/>
-          <w:u w:val="single"/>
-        </w:rPr>
-        <w:t>Е</w:t>
-      </w:r>
-      <w:r>
-        <w:rPr>
-          <w:rFonts w:ascii="Times New Roman" w:eastAsia="Times New Roman" w:hAnsi="Times New Roman" w:cs="Times New Roman"/>
-          <w:i/>
-          <w:sz w:val="28"/>
-          <w:szCs w:val="28"/>
-          <w:u w:val="single"/>
-          <w:vertAlign w:val="subscript"/>
-        </w:rPr>
-        <w:t>с</w:t>
-      </w:r>
-      <w:r>
-        <w:rPr>
-          <w:rFonts w:ascii="Times New Roman" w:eastAsia="Times New Roman" w:hAnsi="Times New Roman" w:cs="Times New Roman"/>
-          <w:i/>
-          <w:sz w:val="28"/>
-          <w:szCs w:val="28"/>
-          <w:u w:val="single"/>
-        </w:rPr>
         <w:t>/</w:t>
       </w:r>
-      <w:proofErr w:type="gramStart"/>
       <w:r>
         <w:rPr>
           <w:rFonts w:ascii="Times New Roman" w:eastAsia="Times New Roman" w:hAnsi="Times New Roman" w:cs="Times New Roman"/>
@@ -2642,7 +2470,6 @@
         </w:rPr>
         <w:t>N</w:t>
       </w:r>
-      <w:proofErr w:type="gramEnd"/>
       <w:r>
         <w:rPr>
           <w:rFonts w:ascii="Times New Roman" w:eastAsia="Times New Roman" w:hAnsi="Times New Roman" w:cs="Times New Roman"/>
@@ -2710,7 +2537,6 @@
         </w:rPr>
         <w:t xml:space="preserve">= 20 </w:t>
       </w:r>
-      <w:proofErr w:type="spellStart"/>
       <w:r>
         <w:rPr>
           <w:rFonts w:ascii="Times New Roman" w:eastAsia="Times New Roman" w:hAnsi="Times New Roman" w:cs="Times New Roman"/>
@@ -2741,7 +2567,6 @@
         </w:rPr>
         <w:t>q</w:t>
       </w:r>
-      <w:proofErr w:type="spellEnd"/>
       <w:r>
         <w:rPr>
           <w:rFonts w:ascii="Times New Roman" w:eastAsia="Times New Roman" w:hAnsi="Times New Roman" w:cs="Times New Roman"/>
@@ -2750,7 +2575,6 @@
         </w:rPr>
         <w:t xml:space="preserve">  = 10 </w:t>
       </w:r>
-      <w:proofErr w:type="spellStart"/>
       <w:r>
         <w:rPr>
           <w:rFonts w:ascii="Times New Roman" w:eastAsia="Times New Roman" w:hAnsi="Times New Roman" w:cs="Times New Roman"/>
@@ -2781,7 +2605,6 @@
         </w:rPr>
         <w:t>q</w:t>
       </w:r>
-      <w:proofErr w:type="spellEnd"/>
       <w:r>
         <w:rPr>
           <w:rFonts w:ascii="Times New Roman" w:eastAsia="Times New Roman" w:hAnsi="Times New Roman" w:cs="Times New Roman"/>
@@ -2808,7 +2631,6 @@
         </w:rPr>
         <w:t>Р</w:t>
       </w:r>
-      <w:proofErr w:type="gramStart"/>
       <w:r>
         <w:rPr>
           <w:rFonts w:ascii="Times New Roman" w:eastAsia="Times New Roman" w:hAnsi="Times New Roman" w:cs="Times New Roman"/>
@@ -2819,7 +2641,6 @@
         </w:rPr>
         <w:t>0</w:t>
       </w:r>
-      <w:proofErr w:type="gramEnd"/>
       <w:r>
         <w:rPr>
           <w:rFonts w:ascii="Times New Roman" w:eastAsia="Times New Roman" w:hAnsi="Times New Roman" w:cs="Times New Roman"/>
@@ -2835,11 +2656,11 @@
           <w:sz w:val="28"/>
           <w:szCs w:val="28"/>
         </w:rPr>
-        <w:object w:dxaOrig="1280" w:dyaOrig="859">
-          <v:shape id="_x0000_i1038" type="#_x0000_t75" style="width:63.85pt;height:43.2pt" o:ole="">
-            <v:imagedata r:id="rId34" o:title=""/>
+        <w:object w:dxaOrig="1280" w:dyaOrig="859" w14:anchorId="6B8CBC4B">
+          <v:shape id="_x0000_i1038" type="#_x0000_t75" style="width:63.75pt;height:43.5pt" o:ole="">
+            <v:imagedata r:id="rId33" o:title=""/>
           </v:shape>
-          <o:OLEObject Type="Embed" ProgID="Equation.3" ShapeID="_x0000_i1038" DrawAspect="Content" ObjectID="_1645734605" r:id="rId35"/>
+          <o:OLEObject Type="Embed" ProgID="Equation.3" ShapeID="_x0000_i1038" DrawAspect="Content" ObjectID="_1668881012" r:id="rId34"/>
         </w:object>
       </w:r>
       <w:r>
@@ -2882,7 +2703,6 @@
         </w:rPr>
         <w:t>0</w:t>
       </w:r>
-      <w:proofErr w:type="gramStart"/>
       <w:r>
         <w:rPr>
           <w:rFonts w:ascii="Times New Roman" w:eastAsia="Times New Roman" w:hAnsi="Times New Roman" w:cs="Times New Roman"/>
@@ -2907,11 +2727,11 @@
           <w:sz w:val="28"/>
           <w:szCs w:val="28"/>
         </w:rPr>
-        <w:object w:dxaOrig="3580" w:dyaOrig="440">
-          <v:shape id="_x0000_i1039" type="#_x0000_t75" style="width:179.05pt;height:21.9pt" o:ole="">
-            <v:imagedata r:id="rId36" o:title=""/>
+        <w:object w:dxaOrig="3580" w:dyaOrig="440" w14:anchorId="11207838">
+          <v:shape id="_x0000_i1039" type="#_x0000_t75" style="width:179.25pt;height:21.75pt" o:ole="">
+            <v:imagedata r:id="rId35" o:title=""/>
           </v:shape>
-          <o:OLEObject Type="Embed" ProgID="Equation.3" ShapeID="_x0000_i1039" DrawAspect="Content" ObjectID="_1645734606" r:id="rId37"/>
+          <o:OLEObject Type="Embed" ProgID="Equation.3" ShapeID="_x0000_i1039" DrawAspect="Content" ObjectID="_1668881013" r:id="rId36"/>
         </w:object>
       </w:r>
       <w:r>
@@ -2920,16 +2740,7 @@
           <w:sz w:val="28"/>
           <w:szCs w:val="28"/>
         </w:rPr>
-        <w:t xml:space="preserve"> В</w:t>
-      </w:r>
-      <w:proofErr w:type="gramEnd"/>
-      <w:r>
-        <w:rPr>
-          <w:rFonts w:ascii="Times New Roman" w:eastAsia="Times New Roman" w:hAnsi="Times New Roman" w:cs="Times New Roman"/>
-          <w:sz w:val="28"/>
-          <w:szCs w:val="28"/>
-        </w:rPr>
-        <w:t xml:space="preserve"> рассмотренном примере отношение сигнал/шум  </w:t>
+        <w:t xml:space="preserve"> В рассмотренном примере отношение сигнал/шум  </w:t>
       </w:r>
       <w:r>
         <w:rPr>
@@ -2986,7 +2797,6 @@
         </w:rPr>
         <w:t xml:space="preserve">. Пусть </w:t>
       </w:r>
-      <w:proofErr w:type="spellStart"/>
       <w:r>
         <w:rPr>
           <w:rFonts w:ascii="Times New Roman" w:eastAsia="Times New Roman" w:hAnsi="Times New Roman" w:cs="Times New Roman"/>
@@ -3006,7 +2816,6 @@
         </w:rPr>
         <w:t>лт</w:t>
       </w:r>
-      <w:proofErr w:type="spellEnd"/>
       <w:r>
         <w:rPr>
           <w:rFonts w:ascii="Times New Roman" w:eastAsia="Times New Roman" w:hAnsi="Times New Roman" w:cs="Times New Roman"/>
@@ -3103,7 +2912,6 @@
         </w:rPr>
         <w:t xml:space="preserve"> </w:t>
       </w:r>
-      <w:proofErr w:type="spellStart"/>
       <w:r>
         <w:rPr>
           <w:rFonts w:ascii="Times New Roman" w:eastAsia="Times New Roman" w:hAnsi="Times New Roman" w:cs="Times New Roman"/>
@@ -3114,7 +2922,6 @@
         </w:rPr>
         <w:t>qnorm</w:t>
       </w:r>
-      <w:proofErr w:type="spellEnd"/>
       <w:r>
         <w:rPr>
           <w:rFonts w:ascii="Times New Roman" w:eastAsia="Times New Roman" w:hAnsi="Times New Roman" w:cs="Times New Roman"/>
@@ -3145,11 +2952,11 @@
           <w:szCs w:val="28"/>
           <w:u w:val="single"/>
         </w:rPr>
-        <w:object w:dxaOrig="6700" w:dyaOrig="859">
-          <v:shape id="_x0000_i1040" type="#_x0000_t75" style="width:334.95pt;height:43.2pt" o:ole="">
-            <v:imagedata r:id="rId38" o:title=""/>
+        <w:object w:dxaOrig="6700" w:dyaOrig="859" w14:anchorId="25B0B045">
+          <v:shape id="_x0000_i1040" type="#_x0000_t75" style="width:335.25pt;height:43.5pt" o:ole="">
+            <v:imagedata r:id="rId37" o:title=""/>
           </v:shape>
-          <o:OLEObject Type="Embed" ProgID="Equation.3" ShapeID="_x0000_i1040" DrawAspect="Content" ObjectID="_1645734607" r:id="rId39"/>
+          <o:OLEObject Type="Embed" ProgID="Equation.3" ShapeID="_x0000_i1040" DrawAspect="Content" ObjectID="_1668881014" r:id="rId38"/>
         </w:object>
       </w:r>
     </w:p>
@@ -3234,11 +3041,11 @@
                 <w:szCs w:val="28"/>
                 <w:lang w:val="en-US"/>
               </w:rPr>
-              <w:object w:dxaOrig="499" w:dyaOrig="780">
-                <v:shape id="_x0000_i1041" type="#_x0000_t75" style="width:25.05pt;height:38.8pt" o:ole="">
-                  <v:imagedata r:id="rId40" o:title=""/>
+              <w:object w:dxaOrig="499" w:dyaOrig="780" w14:anchorId="06671C30">
+                <v:shape id="_x0000_i1041" type="#_x0000_t75" style="width:24.75pt;height:39pt" o:ole="">
+                  <v:imagedata r:id="rId39" o:title=""/>
                 </v:shape>
-                <o:OLEObject Type="Embed" ProgID="Equation.DSMT4" ShapeID="_x0000_i1041" DrawAspect="Content" ObjectID="_1645734608" r:id="rId41"/>
+                <o:OLEObject Type="Embed" ProgID="Equation.DSMT4" ShapeID="_x0000_i1041" DrawAspect="Content" ObjectID="_1668881015" r:id="rId40"/>
               </w:object>
             </w:r>
             <w:r>
@@ -3490,11 +3297,11 @@
                 <w:szCs w:val="28"/>
                 <w:lang w:val="en-US"/>
               </w:rPr>
-              <w:object w:dxaOrig="760" w:dyaOrig="859">
-                <v:shape id="_x0000_i1042" type="#_x0000_t75" style="width:38.2pt;height:43.2pt" o:ole="">
-                  <v:imagedata r:id="rId42" o:title=""/>
+              <w:object w:dxaOrig="760" w:dyaOrig="859" w14:anchorId="3CB11E1A">
+                <v:shape id="_x0000_i1042" type="#_x0000_t75" style="width:38.25pt;height:43.5pt" o:ole="">
+                  <v:imagedata r:id="rId41" o:title=""/>
                 </v:shape>
-                <o:OLEObject Type="Embed" ProgID="Equation.DSMT4" ShapeID="_x0000_i1042" DrawAspect="Content" ObjectID="_1645734609" r:id="rId43"/>
+                <o:OLEObject Type="Embed" ProgID="Equation.DSMT4" ShapeID="_x0000_i1042" DrawAspect="Content" ObjectID="_1668881016" r:id="rId42"/>
               </w:object>
             </w:r>
             <w:r>
@@ -3728,7 +3535,6 @@
               </w:rPr>
               <w:t>P</w:t>
             </w:r>
-            <w:proofErr w:type="spellStart"/>
             <w:r>
               <w:rPr>
                 <w:rFonts w:ascii="Times New Roman" w:eastAsia="Times New Roman" w:hAnsi="Times New Roman" w:cs="Times New Roman"/>
@@ -3739,7 +3545,6 @@
               </w:rPr>
               <w:t>лт</w:t>
             </w:r>
-            <w:proofErr w:type="spellEnd"/>
             <w:r>
               <w:rPr>
                 <w:rFonts w:ascii="Times New Roman" w:eastAsia="Times New Roman" w:hAnsi="Times New Roman" w:cs="Times New Roman"/>
@@ -3961,7 +3766,6 @@
               </w:rPr>
               <w:t>P</w:t>
             </w:r>
-            <w:proofErr w:type="spellStart"/>
             <w:r>
               <w:rPr>
                 <w:rFonts w:ascii="Times New Roman" w:eastAsia="Times New Roman" w:hAnsi="Times New Roman" w:cs="Times New Roman"/>
@@ -3972,7 +3776,6 @@
               </w:rPr>
               <w:t>лт</w:t>
             </w:r>
-            <w:proofErr w:type="spellEnd"/>
             <w:r>
               <w:rPr>
                 <w:rFonts w:ascii="Times New Roman" w:eastAsia="Times New Roman" w:hAnsi="Times New Roman" w:cs="Times New Roman"/>
@@ -4194,7 +3997,6 @@
               </w:rPr>
               <w:t>P</w:t>
             </w:r>
-            <w:proofErr w:type="spellStart"/>
             <w:r>
               <w:rPr>
                 <w:rFonts w:ascii="Times New Roman" w:eastAsia="Times New Roman" w:hAnsi="Times New Roman" w:cs="Times New Roman"/>
@@ -4205,7 +4007,6 @@
               </w:rPr>
               <w:t>лт</w:t>
             </w:r>
-            <w:proofErr w:type="spellEnd"/>
             <w:r>
               <w:rPr>
                 <w:rFonts w:ascii="Times New Roman" w:eastAsia="Times New Roman" w:hAnsi="Times New Roman" w:cs="Times New Roman"/>
@@ -4475,11 +4276,11 @@
                 <w:szCs w:val="28"/>
                 <w:lang w:val="en-US"/>
               </w:rPr>
-              <w:object w:dxaOrig="499" w:dyaOrig="780">
-                <v:shape id="_x0000_i1043" type="#_x0000_t75" style="width:25.05pt;height:38.8pt" o:ole="">
-                  <v:imagedata r:id="rId40" o:title=""/>
+              <w:object w:dxaOrig="499" w:dyaOrig="780" w14:anchorId="71DC9BEA">
+                <v:shape id="_x0000_i1043" type="#_x0000_t75" style="width:24.75pt;height:39pt" o:ole="">
+                  <v:imagedata r:id="rId39" o:title=""/>
                 </v:shape>
-                <o:OLEObject Type="Embed" ProgID="Equation.DSMT4" ShapeID="_x0000_i1043" DrawAspect="Content" ObjectID="_1645734610" r:id="rId44"/>
+                <o:OLEObject Type="Embed" ProgID="Equation.DSMT4" ShapeID="_x0000_i1043" DrawAspect="Content" ObjectID="_1668881017" r:id="rId43"/>
               </w:object>
             </w:r>
             <w:r>
@@ -4708,11 +4509,11 @@
                 <w:szCs w:val="28"/>
                 <w:lang w:val="en-US"/>
               </w:rPr>
-              <w:object w:dxaOrig="760" w:dyaOrig="859">
-                <v:shape id="_x0000_i1044" type="#_x0000_t75" style="width:38.2pt;height:43.2pt" o:ole="">
-                  <v:imagedata r:id="rId42" o:title=""/>
+              <w:object w:dxaOrig="760" w:dyaOrig="859" w14:anchorId="3756635C">
+                <v:shape id="_x0000_i1044" type="#_x0000_t75" style="width:38.25pt;height:43.5pt" o:ole="">
+                  <v:imagedata r:id="rId41" o:title=""/>
                 </v:shape>
-                <o:OLEObject Type="Embed" ProgID="Equation.DSMT4" ShapeID="_x0000_i1044" DrawAspect="Content" ObjectID="_1645734611" r:id="rId45"/>
+                <o:OLEObject Type="Embed" ProgID="Equation.DSMT4" ShapeID="_x0000_i1044" DrawAspect="Content" ObjectID="_1668881018" r:id="rId44"/>
               </w:object>
             </w:r>
             <w:r>
@@ -4923,7 +4724,6 @@
               </w:rPr>
               <w:t>P</w:t>
             </w:r>
-            <w:proofErr w:type="spellStart"/>
             <w:r>
               <w:rPr>
                 <w:rFonts w:ascii="Times New Roman" w:eastAsia="Times New Roman" w:hAnsi="Times New Roman" w:cs="Times New Roman"/>
@@ -4934,7 +4734,6 @@
               </w:rPr>
               <w:t>лт</w:t>
             </w:r>
-            <w:proofErr w:type="spellEnd"/>
             <w:r>
               <w:rPr>
                 <w:rFonts w:ascii="Times New Roman" w:eastAsia="Times New Roman" w:hAnsi="Times New Roman" w:cs="Times New Roman"/>
@@ -5133,7 +4932,6 @@
               </w:rPr>
               <w:t>P</w:t>
             </w:r>
-            <w:proofErr w:type="spellStart"/>
             <w:r>
               <w:rPr>
                 <w:rFonts w:ascii="Times New Roman" w:eastAsia="Times New Roman" w:hAnsi="Times New Roman" w:cs="Times New Roman"/>
@@ -5144,7 +4942,6 @@
               </w:rPr>
               <w:t>лт</w:t>
             </w:r>
-            <w:proofErr w:type="spellEnd"/>
             <w:r>
               <w:rPr>
                 <w:rFonts w:ascii="Times New Roman" w:eastAsia="Times New Roman" w:hAnsi="Times New Roman" w:cs="Times New Roman"/>
@@ -5343,7 +5140,6 @@
               </w:rPr>
               <w:t>P</w:t>
             </w:r>
-            <w:proofErr w:type="spellStart"/>
             <w:r>
               <w:rPr>
                 <w:rFonts w:ascii="Times New Roman" w:eastAsia="Times New Roman" w:hAnsi="Times New Roman" w:cs="Times New Roman"/>
@@ -5354,7 +5150,6 @@
               </w:rPr>
               <w:t>лт</w:t>
             </w:r>
-            <w:proofErr w:type="spellEnd"/>
             <w:r>
               <w:rPr>
                 <w:rFonts w:ascii="Times New Roman" w:eastAsia="Times New Roman" w:hAnsi="Times New Roman" w:cs="Times New Roman"/>
@@ -5557,27 +5352,8 @@
           <w:sz w:val="28"/>
           <w:szCs w:val="28"/>
         </w:rPr>
-        <w:t xml:space="preserve">На рисунке построены характеристики обнаружения детерминированного сигнала на фоне белого </w:t>
-      </w:r>
-      <w:proofErr w:type="spellStart"/>
-      <w:r>
-        <w:rPr>
-          <w:rFonts w:ascii="Times New Roman" w:eastAsia="Times New Roman" w:hAnsi="Times New Roman" w:cs="Times New Roman"/>
-          <w:sz w:val="28"/>
-          <w:szCs w:val="28"/>
-        </w:rPr>
-        <w:t>гауссовского</w:t>
-      </w:r>
-      <w:proofErr w:type="spellEnd"/>
-      <w:r>
-        <w:rPr>
-          <w:rFonts w:ascii="Times New Roman" w:eastAsia="Times New Roman" w:hAnsi="Times New Roman" w:cs="Times New Roman"/>
-          <w:sz w:val="28"/>
-          <w:szCs w:val="28"/>
-        </w:rPr>
-        <w:t xml:space="preserve"> шума при </w:t>
-      </w:r>
-      <w:proofErr w:type="gramStart"/>
+        <w:t xml:space="preserve">На рисунке построены характеристики обнаружения детерминированного сигнала на фоне белого гауссовского шума при </w:t>
+      </w:r>
       <w:r>
         <w:rPr>
           <w:rFonts w:ascii="Times New Roman" w:eastAsia="Times New Roman" w:hAnsi="Times New Roman" w:cs="Times New Roman"/>
@@ -5588,8 +5364,6 @@
         </w:rPr>
         <w:t>P</w:t>
       </w:r>
-      <w:proofErr w:type="spellStart"/>
-      <w:proofErr w:type="gramEnd"/>
       <w:r>
         <w:rPr>
           <w:rFonts w:ascii="Times New Roman" w:eastAsia="Times New Roman" w:hAnsi="Times New Roman" w:cs="Times New Roman"/>
@@ -5600,7 +5374,6 @@
         </w:rPr>
         <w:t>лт</w:t>
       </w:r>
-      <w:proofErr w:type="spellEnd"/>
       <w:r>
         <w:rPr>
           <w:rFonts w:ascii="Times New Roman" w:eastAsia="Times New Roman" w:hAnsi="Times New Roman" w:cs="Times New Roman"/>
@@ -5636,7 +5409,6 @@
         </w:rPr>
         <w:t>P</w:t>
       </w:r>
-      <w:proofErr w:type="spellStart"/>
       <w:r>
         <w:rPr>
           <w:rFonts w:ascii="Times New Roman" w:eastAsia="Times New Roman" w:hAnsi="Times New Roman" w:cs="Times New Roman"/>
@@ -5647,7 +5419,6 @@
         </w:rPr>
         <w:t>лт</w:t>
       </w:r>
-      <w:proofErr w:type="spellEnd"/>
       <w:r>
         <w:rPr>
           <w:rFonts w:ascii="Times New Roman" w:eastAsia="Times New Roman" w:hAnsi="Times New Roman" w:cs="Times New Roman"/>
@@ -5683,7 +5454,6 @@
         </w:rPr>
         <w:t>P</w:t>
       </w:r>
-      <w:proofErr w:type="spellStart"/>
       <w:r>
         <w:rPr>
           <w:rFonts w:ascii="Times New Roman" w:eastAsia="Times New Roman" w:hAnsi="Times New Roman" w:cs="Times New Roman"/>
@@ -5694,7 +5464,6 @@
         </w:rPr>
         <w:t>лт</w:t>
       </w:r>
-      <w:proofErr w:type="spellEnd"/>
       <w:r>
         <w:rPr>
           <w:rFonts w:ascii="Times New Roman" w:eastAsia="Times New Roman" w:hAnsi="Times New Roman" w:cs="Times New Roman"/>
@@ -5720,7 +5489,6 @@
         </w:rPr>
         <w:t xml:space="preserve">. Относительный порог при </w:t>
       </w:r>
-      <w:proofErr w:type="gramStart"/>
       <w:r>
         <w:rPr>
           <w:rFonts w:ascii="Times New Roman" w:eastAsia="Times New Roman" w:hAnsi="Times New Roman" w:cs="Times New Roman"/>
@@ -5731,8 +5499,6 @@
         </w:rPr>
         <w:t>P</w:t>
       </w:r>
-      <w:proofErr w:type="spellStart"/>
-      <w:proofErr w:type="gramEnd"/>
       <w:r>
         <w:rPr>
           <w:rFonts w:ascii="Times New Roman" w:eastAsia="Times New Roman" w:hAnsi="Times New Roman" w:cs="Times New Roman"/>
@@ -5743,7 +5509,6 @@
         </w:rPr>
         <w:t>лт</w:t>
       </w:r>
-      <w:proofErr w:type="spellEnd"/>
       <w:r>
         <w:rPr>
           <w:rFonts w:ascii="Times New Roman" w:eastAsia="Times New Roman" w:hAnsi="Times New Roman" w:cs="Times New Roman"/>
@@ -5823,7 +5588,6 @@
         </w:rPr>
         <w:t xml:space="preserve">= </w:t>
       </w:r>
-      <w:proofErr w:type="spellStart"/>
       <w:r>
         <w:rPr>
           <w:rFonts w:ascii="Times New Roman" w:eastAsia="Times New Roman" w:hAnsi="Times New Roman" w:cs="Times New Roman"/>
@@ -5834,7 +5598,6 @@
         </w:rPr>
         <w:t>qnorm</w:t>
       </w:r>
-      <w:proofErr w:type="spellEnd"/>
       <w:r>
         <w:rPr>
           <w:rFonts w:ascii="Times New Roman" w:eastAsia="Times New Roman" w:hAnsi="Times New Roman" w:cs="Times New Roman"/>
@@ -5853,7 +5616,6 @@
         </w:rPr>
         <w:t>P</w:t>
       </w:r>
-      <w:proofErr w:type="spellStart"/>
       <w:r>
         <w:rPr>
           <w:rFonts w:ascii="Times New Roman" w:eastAsia="Times New Roman" w:hAnsi="Times New Roman" w:cs="Times New Roman"/>
@@ -5864,7 +5626,6 @@
         </w:rPr>
         <w:t>лт</w:t>
       </w:r>
-      <w:proofErr w:type="spellEnd"/>
       <w:r>
         <w:rPr>
           <w:rFonts w:ascii="Times New Roman" w:eastAsia="Times New Roman" w:hAnsi="Times New Roman" w:cs="Times New Roman"/>
@@ -5936,7 +5697,6 @@
         </w:rPr>
         <w:t xml:space="preserve">= </w:t>
       </w:r>
-      <w:proofErr w:type="spellStart"/>
       <w:r>
         <w:rPr>
           <w:rFonts w:ascii="Times New Roman" w:eastAsia="Times New Roman" w:hAnsi="Times New Roman" w:cs="Times New Roman"/>
@@ -5947,7 +5707,6 @@
         </w:rPr>
         <w:t>qnorm</w:t>
       </w:r>
-      <w:proofErr w:type="spellEnd"/>
       <w:r>
         <w:rPr>
           <w:rFonts w:ascii="Times New Roman" w:eastAsia="Times New Roman" w:hAnsi="Times New Roman" w:cs="Times New Roman"/>
@@ -5977,7 +5736,7 @@
           <w:lang w:eastAsia="ru-RU"/>
         </w:rPr>
         <w:drawing>
-          <wp:inline distT="0" distB="0" distL="0" distR="0" wp14:anchorId="11ECA5B0" wp14:editId="3E9D1B6B">
+          <wp:inline distT="0" distB="0" distL="0" distR="0" wp14:anchorId="082E83F0" wp14:editId="7B88348C">
             <wp:extent cx="3959750" cy="1781092"/>
             <wp:effectExtent l="0" t="0" r="3175" b="0"/>
             <wp:docPr id="3" name="Рисунок 3"/>
@@ -5994,7 +5753,7 @@
                     </pic:cNvPicPr>
                   </pic:nvPicPr>
                   <pic:blipFill>
-                    <a:blip r:embed="rId46">
+                    <a:blip r:embed="rId45">
                       <a:extLst>
                         <a:ext uri="{28A0092B-C50C-407E-A947-70E740481C1C}">
                           <a14:useLocalDpi xmlns:a14="http://schemas.microsoft.com/office/drawing/2010/main" val="0"/>
@@ -6045,7 +5804,6 @@
         </w:rPr>
         <w:t xml:space="preserve">1: </w:t>
       </w:r>
-      <w:proofErr w:type="spellStart"/>
       <w:r>
         <w:rPr>
           <w:rFonts w:ascii="Times New Roman" w:eastAsia="Times New Roman" w:hAnsi="Times New Roman" w:cs="Times New Roman"/>
@@ -6065,7 +5823,6 @@
         </w:rPr>
         <w:t>лт</w:t>
       </w:r>
-      <w:proofErr w:type="spellEnd"/>
       <w:r>
         <w:rPr>
           <w:rFonts w:ascii="Times New Roman" w:eastAsia="Times New Roman" w:hAnsi="Times New Roman" w:cs="Times New Roman"/>
@@ -6091,7 +5848,6 @@
         </w:rPr>
         <w:t xml:space="preserve">,2: </w:t>
       </w:r>
-      <w:proofErr w:type="spellStart"/>
       <w:r>
         <w:rPr>
           <w:rFonts w:ascii="Times New Roman" w:eastAsia="Times New Roman" w:hAnsi="Times New Roman" w:cs="Times New Roman"/>
@@ -6111,7 +5867,6 @@
         </w:rPr>
         <w:t>лт</w:t>
       </w:r>
-      <w:proofErr w:type="spellEnd"/>
       <w:r>
         <w:rPr>
           <w:rFonts w:ascii="Times New Roman" w:eastAsia="Times New Roman" w:hAnsi="Times New Roman" w:cs="Times New Roman"/>
@@ -6137,7 +5892,6 @@
         </w:rPr>
         <w:t xml:space="preserve">, 3: </w:t>
       </w:r>
-      <w:proofErr w:type="spellStart"/>
       <w:r>
         <w:rPr>
           <w:rFonts w:ascii="Times New Roman" w:eastAsia="Times New Roman" w:hAnsi="Times New Roman" w:cs="Times New Roman"/>
@@ -6157,7 +5911,6 @@
         </w:rPr>
         <w:t>лт</w:t>
       </w:r>
-      <w:proofErr w:type="spellEnd"/>
       <w:r>
         <w:rPr>
           <w:rFonts w:ascii="Times New Roman" w:eastAsia="Times New Roman" w:hAnsi="Times New Roman" w:cs="Times New Roman"/>
@@ -6211,25 +5964,29 @@
         <w:rPr>
           <w:szCs w:val="28"/>
         </w:rPr>
-        <w:t xml:space="preserve">Резюме: повторить расчет и убедиться, что это работает, использовать этот материал при выполнении </w:t>
-      </w:r>
-      <w:proofErr w:type="gramStart"/>
-      <w:r>
-        <w:rPr>
-          <w:szCs w:val="28"/>
-        </w:rPr>
-        <w:t>лабораторной</w:t>
-      </w:r>
-      <w:proofErr w:type="gramEnd"/>
-      <w:r>
-        <w:rPr>
-          <w:szCs w:val="28"/>
-        </w:rPr>
-        <w:t xml:space="preserve"> №2.</w:t>
+        <w:t>Резюме: повторить расчет и убедиться, что это работает, использовать этот материал при выполнении лабораторной №2.</w:t>
+      </w:r>
+    </w:p>
+    <w:p>
+      <w:pPr>
+        <w:pStyle w:val="2"/>
+        <w:spacing w:line="360" w:lineRule="auto"/>
+        <w:ind w:firstLine="720"/>
+        <w:contextualSpacing/>
+        <w:jc w:val="both"/>
+        <w:rPr>
+          <w:szCs w:val="28"/>
+        </w:rPr>
+      </w:pPr>
+      <w:r>
+        <w:rPr>
+          <w:szCs w:val="28"/>
+        </w:rPr>
+        <w:t>Отличная лабораторная работа получилась</w:t>
       </w:r>
     </w:p>
     <w:sectPr>
-      <w:headerReference w:type="default" r:id="rId47"/>
+      <w:headerReference w:type="default" r:id="rId46"/>
       <w:pgSz w:w="11906" w:h="16838"/>
       <w:pgMar w:top="1134" w:right="850" w:bottom="1134" w:left="1701" w:header="708" w:footer="708" w:gutter="0"/>
       <w:cols w:space="708"/>
@@ -6240,7 +5997,7 @@
 </file>
 
 <file path=word/endnotes.xml><?xml version="1.0" encoding="utf-8"?>
-<w:endnotes xmlns:wpc="http://schemas.microsoft.com/office/word/2010/wordprocessingCanvas" xmlns:mc="http://schemas.openxmlformats.org/markup-compatibility/2006" xmlns:o="urn:schemas-microsoft-com:office:office" xmlns:r="http://schemas.openxmlformats.org/officeDocument/2006/relationships" xmlns:m="http://schemas.openxmlformats.org/officeDocument/2006/math" xmlns:v="urn:schemas-microsoft-com:vml" xmlns:wp14="http://schemas.microsoft.com/office/word/2010/wordprocessingDrawing" xmlns:wp="http://schemas.openxmlformats.org/drawingml/2006/wordprocessingDrawing" xmlns:w10="urn:schemas-microsoft-com:office:word" xmlns:w="http://schemas.openxmlformats.org/wordprocessingml/2006/main" xmlns:w14="http://schemas.microsoft.com/office/word/2010/wordml" xmlns:wpg="http://schemas.microsoft.com/office/word/2010/wordprocessingGroup" xmlns:wpi="http://schemas.microsoft.com/office/word/2010/wordprocessingInk" xmlns:wne="http://schemas.microsoft.com/office/word/2006/wordml" xmlns:wps="http://schemas.microsoft.com/office/word/2010/wordprocessingShape" mc:Ignorable="w14 wp14">
+<w:endnotes xmlns:wpc="http://schemas.microsoft.com/office/word/2010/wordprocessingCanvas" xmlns:cx="http://schemas.microsoft.com/office/drawing/2014/chartex" xmlns:cx1="http://schemas.microsoft.com/office/drawing/2015/9/8/chartex" xmlns:cx2="http://schemas.microsoft.com/office/drawing/2015/10/21/chartex" xmlns:cx3="http://schemas.microsoft.com/office/drawing/2016/5/9/chartex" xmlns:cx4="http://schemas.microsoft.com/office/drawing/2016/5/10/chartex" xmlns:cx5="http://schemas.microsoft.com/office/drawing/2016/5/11/chartex" xmlns:cx6="http://schemas.microsoft.com/office/drawing/2016/5/12/chartex" xmlns:cx7="http://schemas.microsoft.com/office/drawing/2016/5/13/chartex" xmlns:cx8="http://schemas.microsoft.com/office/drawing/2016/5/14/chartex" xmlns:mc="http://schemas.openxmlformats.org/markup-compatibility/2006" xmlns:aink="http://schemas.microsoft.com/office/drawing/2016/ink" xmlns:am3d="http://schemas.microsoft.com/office/drawing/2017/model3d" xmlns:o="urn:schemas-microsoft-com:office:office" xmlns:r="http://schemas.openxmlformats.org/officeDocument/2006/relationships" xmlns:m="http://schemas.openxmlformats.org/officeDocument/2006/math" xmlns:v="urn:schemas-microsoft-com:vml" xmlns:wp14="http://schemas.microsoft.com/office/word/2010/wordprocessingDrawing" xmlns:wp="http://schemas.openxmlformats.org/drawingml/2006/wordprocessingDrawing" xmlns:w10="urn:schemas-microsoft-com:office:word" xmlns:w="http://schemas.openxmlformats.org/wordprocessingml/2006/main" xmlns:w14="http://schemas.microsoft.com/office/word/2010/wordml" xmlns:w15="http://schemas.microsoft.com/office/word/2012/wordml" xmlns:w16cex="http://schemas.microsoft.com/office/word/2018/wordml/cex" xmlns:w16cid="http://schemas.microsoft.com/office/word/2016/wordml/cid" xmlns:w16="http://schemas.microsoft.com/office/word/2018/wordml" xmlns:w16se="http://schemas.microsoft.com/office/word/2015/wordml/symex" xmlns:wpg="http://schemas.microsoft.com/office/word/2010/wordprocessingGroup" xmlns:wpi="http://schemas.microsoft.com/office/word/2010/wordprocessingInk" xmlns:wne="http://schemas.microsoft.com/office/word/2006/wordml" xmlns:wps="http://schemas.microsoft.com/office/word/2010/wordprocessingShape" mc:Ignorable="w14 w15 w16se w16cid w16 w16cex wp14">
   <w:endnote w:type="separator" w:id="-1">
     <w:p>
       <w:pPr>
@@ -6265,7 +6022,7 @@
 </file>
 
 <file path=word/footnotes.xml><?xml version="1.0" encoding="utf-8"?>
-<w:footnotes xmlns:wpc="http://schemas.microsoft.com/office/word/2010/wordprocessingCanvas" xmlns:mc="http://schemas.openxmlformats.org/markup-compatibility/2006" xmlns:o="urn:schemas-microsoft-com:office:office" xmlns:r="http://schemas.openxmlformats.org/officeDocument/2006/relationships" xmlns:m="http://schemas.openxmlformats.org/officeDocument/2006/math" xmlns:v="urn:schemas-microsoft-com:vml" xmlns:wp14="http://schemas.microsoft.com/office/word/2010/wordprocessingDrawing" xmlns:wp="http://schemas.openxmlformats.org/drawingml/2006/wordprocessingDrawing" xmlns:w10="urn:schemas-microsoft-com:office:word" xmlns:w="http://schemas.openxmlformats.org/wordprocessingml/2006/main" xmlns:w14="http://schemas.microsoft.com/office/word/2010/wordml" xmlns:wpg="http://schemas.microsoft.com/office/word/2010/wordprocessingGroup" xmlns:wpi="http://schemas.microsoft.com/office/word/2010/wordprocessingInk" xmlns:wne="http://schemas.microsoft.com/office/word/2006/wordml" xmlns:wps="http://schemas.microsoft.com/office/word/2010/wordprocessingShape" mc:Ignorable="w14 wp14">
+<w:footnotes xmlns:wpc="http://schemas.microsoft.com/office/word/2010/wordprocessingCanvas" xmlns:cx="http://schemas.microsoft.com/office/drawing/2014/chartex" xmlns:cx1="http://schemas.microsoft.com/office/drawing/2015/9/8/chartex" xmlns:cx2="http://schemas.microsoft.com/office/drawing/2015/10/21/chartex" xmlns:cx3="http://schemas.microsoft.com/office/drawing/2016/5/9/chartex" xmlns:cx4="http://schemas.microsoft.com/office/drawing/2016/5/10/chartex" xmlns:cx5="http://schemas.microsoft.com/office/drawing/2016/5/11/chartex" xmlns:cx6="http://schemas.microsoft.com/office/drawing/2016/5/12/chartex" xmlns:cx7="http://schemas.microsoft.com/office/drawing/2016/5/13/chartex" xmlns:cx8="http://schemas.microsoft.com/office/drawing/2016/5/14/chartex" xmlns:mc="http://schemas.openxmlformats.org/markup-compatibility/2006" xmlns:aink="http://schemas.microsoft.com/office/drawing/2016/ink" xmlns:am3d="http://schemas.microsoft.com/office/drawing/2017/model3d" xmlns:o="urn:schemas-microsoft-com:office:office" xmlns:r="http://schemas.openxmlformats.org/officeDocument/2006/relationships" xmlns:m="http://schemas.openxmlformats.org/officeDocument/2006/math" xmlns:v="urn:schemas-microsoft-com:vml" xmlns:wp14="http://schemas.microsoft.com/office/word/2010/wordprocessingDrawing" xmlns:wp="http://schemas.openxmlformats.org/drawingml/2006/wordprocessingDrawing" xmlns:w10="urn:schemas-microsoft-com:office:word" xmlns:w="http://schemas.openxmlformats.org/wordprocessingml/2006/main" xmlns:w14="http://schemas.microsoft.com/office/word/2010/wordml" xmlns:w15="http://schemas.microsoft.com/office/word/2012/wordml" xmlns:w16cex="http://schemas.microsoft.com/office/word/2018/wordml/cex" xmlns:w16cid="http://schemas.microsoft.com/office/word/2016/wordml/cid" xmlns:w16="http://schemas.microsoft.com/office/word/2018/wordml" xmlns:w16se="http://schemas.microsoft.com/office/word/2015/wordml/symex" xmlns:wpg="http://schemas.microsoft.com/office/word/2010/wordprocessingGroup" xmlns:wpi="http://schemas.microsoft.com/office/word/2010/wordprocessingInk" xmlns:wne="http://schemas.microsoft.com/office/word/2006/wordml" xmlns:wps="http://schemas.microsoft.com/office/word/2010/wordprocessingShape" mc:Ignorable="w14 w15 w16se w16cid w16 w16cex wp14">
   <w:footnote w:type="separator" w:id="-1">
     <w:p>
       <w:pPr>
@@ -6290,7 +6047,7 @@
 </file>
 
 <file path=word/header1.xml><?xml version="1.0" encoding="utf-8"?>
-<w:hdr xmlns:wpc="http://schemas.microsoft.com/office/word/2010/wordprocessingCanvas" xmlns:mc="http://schemas.openxmlformats.org/markup-compatibility/2006" xmlns:o="urn:schemas-microsoft-com:office:office" xmlns:r="http://schemas.openxmlformats.org/officeDocument/2006/relationships" xmlns:m="http://schemas.openxmlformats.org/officeDocument/2006/math" xmlns:v="urn:schemas-microsoft-com:vml" xmlns:wp14="http://schemas.microsoft.com/office/word/2010/wordprocessingDrawing" xmlns:wp="http://schemas.openxmlformats.org/drawingml/2006/wordprocessingDrawing" xmlns:w10="urn:schemas-microsoft-com:office:word" xmlns:w="http://schemas.openxmlformats.org/wordprocessingml/2006/main" xmlns:w14="http://schemas.microsoft.com/office/word/2010/wordml" xmlns:wpg="http://schemas.microsoft.com/office/word/2010/wordprocessingGroup" xmlns:wpi="http://schemas.microsoft.com/office/word/2010/wordprocessingInk" xmlns:wne="http://schemas.microsoft.com/office/word/2006/wordml" xmlns:wps="http://schemas.microsoft.com/office/word/2010/wordprocessingShape" mc:Ignorable="w14 wp14">
+<w:hdr xmlns:wpc="http://schemas.microsoft.com/office/word/2010/wordprocessingCanvas" xmlns:cx="http://schemas.microsoft.com/office/drawing/2014/chartex" xmlns:cx1="http://schemas.microsoft.com/office/drawing/2015/9/8/chartex" xmlns:cx2="http://schemas.microsoft.com/office/drawing/2015/10/21/chartex" xmlns:cx3="http://schemas.microsoft.com/office/drawing/2016/5/9/chartex" xmlns:cx4="http://schemas.microsoft.com/office/drawing/2016/5/10/chartex" xmlns:cx5="http://schemas.microsoft.com/office/drawing/2016/5/11/chartex" xmlns:cx6="http://schemas.microsoft.com/office/drawing/2016/5/12/chartex" xmlns:cx7="http://schemas.microsoft.com/office/drawing/2016/5/13/chartex" xmlns:cx8="http://schemas.microsoft.com/office/drawing/2016/5/14/chartex" xmlns:mc="http://schemas.openxmlformats.org/markup-compatibility/2006" xmlns:aink="http://schemas.microsoft.com/office/drawing/2016/ink" xmlns:am3d="http://schemas.microsoft.com/office/drawing/2017/model3d" xmlns:o="urn:schemas-microsoft-com:office:office" xmlns:r="http://schemas.openxmlformats.org/officeDocument/2006/relationships" xmlns:m="http://schemas.openxmlformats.org/officeDocument/2006/math" xmlns:v="urn:schemas-microsoft-com:vml" xmlns:wp14="http://schemas.microsoft.com/office/word/2010/wordprocessingDrawing" xmlns:wp="http://schemas.openxmlformats.org/drawingml/2006/wordprocessingDrawing" xmlns:w10="urn:schemas-microsoft-com:office:word" xmlns:w="http://schemas.openxmlformats.org/wordprocessingml/2006/main" xmlns:w14="http://schemas.microsoft.com/office/word/2010/wordml" xmlns:w15="http://schemas.microsoft.com/office/word/2012/wordml" xmlns:w16cex="http://schemas.microsoft.com/office/word/2018/wordml/cex" xmlns:w16cid="http://schemas.microsoft.com/office/word/2016/wordml/cid" xmlns:w16="http://schemas.microsoft.com/office/word/2018/wordml" xmlns:w16se="http://schemas.microsoft.com/office/word/2015/wordml/symex" xmlns:wpg="http://schemas.microsoft.com/office/word/2010/wordprocessingGroup" xmlns:wpi="http://schemas.microsoft.com/office/word/2010/wordprocessingInk" xmlns:wne="http://schemas.microsoft.com/office/word/2006/wordml" xmlns:wps="http://schemas.microsoft.com/office/word/2010/wordprocessingShape" mc:Ignorable="w14 w15 w16se w16cid w16 w16cex wp14">
   <w:sdt>
     <w:sdtPr>
       <w:id w:val="1477724071"/>
@@ -6336,8 +6093,8 @@
 </file>
 
 <file path=word/numbering.xml><?xml version="1.0" encoding="utf-8"?>
-<w:numbering xmlns:wpc="http://schemas.microsoft.com/office/word/2010/wordprocessingCanvas" xmlns:mc="http://schemas.openxmlformats.org/markup-compatibility/2006" xmlns:o="urn:schemas-microsoft-com:office:office" xmlns:r="http://schemas.openxmlformats.org/officeDocument/2006/relationships" xmlns:m="http://schemas.openxmlformats.org/officeDocument/2006/math" xmlns:v="urn:schemas-microsoft-com:vml" xmlns:wp14="http://schemas.microsoft.com/office/word/2010/wordprocessingDrawing" xmlns:wp="http://schemas.openxmlformats.org/drawingml/2006/wordprocessingDrawing" xmlns:w10="urn:schemas-microsoft-com:office:word" xmlns:w="http://schemas.openxmlformats.org/wordprocessingml/2006/main" xmlns:w14="http://schemas.microsoft.com/office/word/2010/wordml" xmlns:wpg="http://schemas.microsoft.com/office/word/2010/wordprocessingGroup" xmlns:wpi="http://schemas.microsoft.com/office/word/2010/wordprocessingInk" xmlns:wne="http://schemas.microsoft.com/office/word/2006/wordml" xmlns:wps="http://schemas.microsoft.com/office/word/2010/wordprocessingShape" mc:Ignorable="w14 wp14">
-  <w:abstractNum w:abstractNumId="0">
+<w:numbering xmlns:wpc="http://schemas.microsoft.com/office/word/2010/wordprocessingCanvas" xmlns:cx="http://schemas.microsoft.com/office/drawing/2014/chartex" xmlns:cx1="http://schemas.microsoft.com/office/drawing/2015/9/8/chartex" xmlns:cx2="http://schemas.microsoft.com/office/drawing/2015/10/21/chartex" xmlns:cx3="http://schemas.microsoft.com/office/drawing/2016/5/9/chartex" xmlns:cx4="http://schemas.microsoft.com/office/drawing/2016/5/10/chartex" xmlns:cx5="http://schemas.microsoft.com/office/drawing/2016/5/11/chartex" xmlns:cx6="http://schemas.microsoft.com/office/drawing/2016/5/12/chartex" xmlns:cx7="http://schemas.microsoft.com/office/drawing/2016/5/13/chartex" xmlns:cx8="http://schemas.microsoft.com/office/drawing/2016/5/14/chartex" xmlns:mc="http://schemas.openxmlformats.org/markup-compatibility/2006" xmlns:aink="http://schemas.microsoft.com/office/drawing/2016/ink" xmlns:am3d="http://schemas.microsoft.com/office/drawing/2017/model3d" xmlns:o="urn:schemas-microsoft-com:office:office" xmlns:r="http://schemas.openxmlformats.org/officeDocument/2006/relationships" xmlns:m="http://schemas.openxmlformats.org/officeDocument/2006/math" xmlns:v="urn:schemas-microsoft-com:vml" xmlns:wp14="http://schemas.microsoft.com/office/word/2010/wordprocessingDrawing" xmlns:wp="http://schemas.openxmlformats.org/drawingml/2006/wordprocessingDrawing" xmlns:w10="urn:schemas-microsoft-com:office:word" xmlns:w="http://schemas.openxmlformats.org/wordprocessingml/2006/main" xmlns:w14="http://schemas.microsoft.com/office/word/2010/wordml" xmlns:w15="http://schemas.microsoft.com/office/word/2012/wordml" xmlns:w16cex="http://schemas.microsoft.com/office/word/2018/wordml/cex" xmlns:w16cid="http://schemas.microsoft.com/office/word/2016/wordml/cid" xmlns:w16="http://schemas.microsoft.com/office/word/2018/wordml" xmlns:w16se="http://schemas.microsoft.com/office/word/2015/wordml/symex" xmlns:wpg="http://schemas.microsoft.com/office/word/2010/wordprocessingGroup" xmlns:wpi="http://schemas.microsoft.com/office/word/2010/wordprocessingInk" xmlns:wne="http://schemas.microsoft.com/office/word/2006/wordml" xmlns:wps="http://schemas.microsoft.com/office/word/2010/wordprocessingShape" mc:Ignorable="w14 w15 w16se w16cid w16 w16cex wp14">
+  <w:abstractNum w:abstractNumId="0" w15:restartNumberingAfterBreak="0">
     <w:nsid w:val="01682E14"/>
     <w:multiLevelType w:val="multilevel"/>
     <w:tmpl w:val="06787164"/>
@@ -6486,7 +6243,7 @@
       </w:rPr>
     </w:lvl>
   </w:abstractNum>
-  <w:abstractNum w:abstractNumId="1">
+  <w:abstractNum w:abstractNumId="1" w15:restartNumberingAfterBreak="0">
     <w:nsid w:val="04207B61"/>
     <w:multiLevelType w:val="hybridMultilevel"/>
     <w:tmpl w:val="FA6A38E4"/>
@@ -6602,7 +6359,7 @@
       </w:pPr>
     </w:lvl>
   </w:abstractNum>
-  <w:abstractNum w:abstractNumId="2">
+  <w:abstractNum w:abstractNumId="2" w15:restartNumberingAfterBreak="0">
     <w:nsid w:val="0E482020"/>
     <w:multiLevelType w:val="multilevel"/>
     <w:tmpl w:val="47366006"/>
@@ -6751,7 +6508,7 @@
       </w:rPr>
     </w:lvl>
   </w:abstractNum>
-  <w:abstractNum w:abstractNumId="3">
+  <w:abstractNum w:abstractNumId="3" w15:restartNumberingAfterBreak="0">
     <w:nsid w:val="143B60E5"/>
     <w:multiLevelType w:val="multilevel"/>
     <w:tmpl w:val="1DE40ECE"/>
@@ -6900,7 +6657,7 @@
       </w:rPr>
     </w:lvl>
   </w:abstractNum>
-  <w:abstractNum w:abstractNumId="4">
+  <w:abstractNum w:abstractNumId="4" w15:restartNumberingAfterBreak="0">
     <w:nsid w:val="17681CE5"/>
     <w:multiLevelType w:val="multilevel"/>
     <w:tmpl w:val="55AC342C"/>
@@ -7049,7 +6806,7 @@
       </w:rPr>
     </w:lvl>
   </w:abstractNum>
-  <w:abstractNum w:abstractNumId="5">
+  <w:abstractNum w:abstractNumId="5" w15:restartNumberingAfterBreak="0">
     <w:nsid w:val="184F3856"/>
     <w:multiLevelType w:val="multilevel"/>
     <w:tmpl w:val="FB661598"/>
@@ -7198,7 +6955,7 @@
       </w:rPr>
     </w:lvl>
   </w:abstractNum>
-  <w:abstractNum w:abstractNumId="6">
+  <w:abstractNum w:abstractNumId="6" w15:restartNumberingAfterBreak="0">
     <w:nsid w:val="1B176DD2"/>
     <w:multiLevelType w:val="multilevel"/>
     <w:tmpl w:val="A1027C62"/>
@@ -7347,7 +7104,7 @@
       </w:rPr>
     </w:lvl>
   </w:abstractNum>
-  <w:abstractNum w:abstractNumId="7">
+  <w:abstractNum w:abstractNumId="7" w15:restartNumberingAfterBreak="0">
     <w:nsid w:val="21241540"/>
     <w:multiLevelType w:val="multilevel"/>
     <w:tmpl w:val="F2205692"/>
@@ -7496,7 +7253,7 @@
       </w:rPr>
     </w:lvl>
   </w:abstractNum>
-  <w:abstractNum w:abstractNumId="8">
+  <w:abstractNum w:abstractNumId="8" w15:restartNumberingAfterBreak="0">
     <w:nsid w:val="253B0932"/>
     <w:multiLevelType w:val="multilevel"/>
     <w:tmpl w:val="E8409B14"/>
@@ -7645,7 +7402,7 @@
       </w:rPr>
     </w:lvl>
   </w:abstractNum>
-  <w:abstractNum w:abstractNumId="9">
+  <w:abstractNum w:abstractNumId="9" w15:restartNumberingAfterBreak="0">
     <w:nsid w:val="27785213"/>
     <w:multiLevelType w:val="multilevel"/>
     <w:tmpl w:val="EAB6EE22"/>
@@ -7794,7 +7551,7 @@
       </w:rPr>
     </w:lvl>
   </w:abstractNum>
-  <w:abstractNum w:abstractNumId="10">
+  <w:abstractNum w:abstractNumId="10" w15:restartNumberingAfterBreak="0">
     <w:nsid w:val="307C3E6D"/>
     <w:multiLevelType w:val="multilevel"/>
     <w:tmpl w:val="27044C02"/>
@@ -7943,7 +7700,7 @@
       </w:rPr>
     </w:lvl>
   </w:abstractNum>
-  <w:abstractNum w:abstractNumId="11">
+  <w:abstractNum w:abstractNumId="11" w15:restartNumberingAfterBreak="0">
     <w:nsid w:val="31763418"/>
     <w:multiLevelType w:val="multilevel"/>
     <w:tmpl w:val="6720CECA"/>
@@ -8092,7 +7849,7 @@
       </w:rPr>
     </w:lvl>
   </w:abstractNum>
-  <w:abstractNum w:abstractNumId="12">
+  <w:abstractNum w:abstractNumId="12" w15:restartNumberingAfterBreak="0">
     <w:nsid w:val="34433DFF"/>
     <w:multiLevelType w:val="multilevel"/>
     <w:tmpl w:val="45006164"/>
@@ -8241,7 +7998,7 @@
       </w:rPr>
     </w:lvl>
   </w:abstractNum>
-  <w:abstractNum w:abstractNumId="13">
+  <w:abstractNum w:abstractNumId="13" w15:restartNumberingAfterBreak="0">
     <w:nsid w:val="3F77011C"/>
     <w:multiLevelType w:val="multilevel"/>
     <w:tmpl w:val="7D2EF29E"/>
@@ -8390,7 +8147,7 @@
       </w:rPr>
     </w:lvl>
   </w:abstractNum>
-  <w:abstractNum w:abstractNumId="14">
+  <w:abstractNum w:abstractNumId="14" w15:restartNumberingAfterBreak="0">
     <w:nsid w:val="450217BC"/>
     <w:multiLevelType w:val="multilevel"/>
     <w:tmpl w:val="99141CF8"/>
@@ -8539,7 +8296,7 @@
       </w:rPr>
     </w:lvl>
   </w:abstractNum>
-  <w:abstractNum w:abstractNumId="15">
+  <w:abstractNum w:abstractNumId="15" w15:restartNumberingAfterBreak="0">
     <w:nsid w:val="56345183"/>
     <w:multiLevelType w:val="multilevel"/>
     <w:tmpl w:val="9BC42908"/>
@@ -8688,7 +8445,7 @@
       </w:rPr>
     </w:lvl>
   </w:abstractNum>
-  <w:abstractNum w:abstractNumId="16">
+  <w:abstractNum w:abstractNumId="16" w15:restartNumberingAfterBreak="0">
     <w:nsid w:val="567B0170"/>
     <w:multiLevelType w:val="multilevel"/>
     <w:tmpl w:val="CA8C0B1E"/>
@@ -8837,7 +8594,7 @@
       </w:rPr>
     </w:lvl>
   </w:abstractNum>
-  <w:abstractNum w:abstractNumId="17">
+  <w:abstractNum w:abstractNumId="17" w15:restartNumberingAfterBreak="0">
     <w:nsid w:val="605D25FD"/>
     <w:multiLevelType w:val="multilevel"/>
     <w:tmpl w:val="25C8C172"/>
@@ -8986,7 +8743,7 @@
       </w:rPr>
     </w:lvl>
   </w:abstractNum>
-  <w:abstractNum w:abstractNumId="18">
+  <w:abstractNum w:abstractNumId="18" w15:restartNumberingAfterBreak="0">
     <w:nsid w:val="642E0D0D"/>
     <w:multiLevelType w:val="multilevel"/>
     <w:tmpl w:val="D97C0FF0"/>
@@ -9135,7 +8892,7 @@
       </w:rPr>
     </w:lvl>
   </w:abstractNum>
-  <w:abstractNum w:abstractNumId="19">
+  <w:abstractNum w:abstractNumId="19" w15:restartNumberingAfterBreak="0">
     <w:nsid w:val="658856EA"/>
     <w:multiLevelType w:val="multilevel"/>
     <w:tmpl w:val="160C4E6E"/>
@@ -9284,7 +9041,7 @@
       </w:rPr>
     </w:lvl>
   </w:abstractNum>
-  <w:abstractNum w:abstractNumId="20">
+  <w:abstractNum w:abstractNumId="20" w15:restartNumberingAfterBreak="0">
     <w:nsid w:val="736A6834"/>
     <w:multiLevelType w:val="multilevel"/>
     <w:tmpl w:val="AC2C81B4"/>
@@ -9433,7 +9190,7 @@
       </w:rPr>
     </w:lvl>
   </w:abstractNum>
-  <w:abstractNum w:abstractNumId="21">
+  <w:abstractNum w:abstractNumId="21" w15:restartNumberingAfterBreak="0">
     <w:nsid w:val="7477407C"/>
     <w:multiLevelType w:val="hybridMultilevel"/>
     <w:tmpl w:val="83C23D9A"/>
@@ -9522,7 +9279,7 @@
       </w:pPr>
     </w:lvl>
   </w:abstractNum>
-  <w:abstractNum w:abstractNumId="22">
+  <w:abstractNum w:abstractNumId="22" w15:restartNumberingAfterBreak="0">
     <w:nsid w:val="77F72224"/>
     <w:multiLevelType w:val="hybridMultilevel"/>
     <w:tmpl w:val="441C3D62"/>
@@ -9611,7 +9368,7 @@
       </w:pPr>
     </w:lvl>
   </w:abstractNum>
-  <w:abstractNum w:abstractNumId="23">
+  <w:abstractNum w:abstractNumId="23" w15:restartNumberingAfterBreak="0">
     <w:nsid w:val="785D5430"/>
     <w:multiLevelType w:val="multilevel"/>
     <w:tmpl w:val="DDF0BAB0"/>
@@ -9760,7 +9517,7 @@
       </w:rPr>
     </w:lvl>
   </w:abstractNum>
-  <w:abstractNum w:abstractNumId="24">
+  <w:abstractNum w:abstractNumId="24" w15:restartNumberingAfterBreak="0">
     <w:nsid w:val="7B985611"/>
     <w:multiLevelType w:val="multilevel"/>
     <w:tmpl w:val="1C1CC7D2"/>
@@ -9988,7 +9745,7 @@
 </file>
 
 <file path=word/styles.xml><?xml version="1.0" encoding="utf-8"?>
-<w:styles xmlns:mc="http://schemas.openxmlformats.org/markup-compatibility/2006" xmlns:r="http://schemas.openxmlformats.org/officeDocument/2006/relationships" xmlns:w="http://schemas.openxmlformats.org/wordprocessingml/2006/main" xmlns:w14="http://schemas.microsoft.com/office/word/2010/wordml" mc:Ignorable="w14">
+<w:styles xmlns:mc="http://schemas.openxmlformats.org/markup-compatibility/2006" xmlns:r="http://schemas.openxmlformats.org/officeDocument/2006/relationships" xmlns:w="http://schemas.openxmlformats.org/wordprocessingml/2006/main" xmlns:w14="http://schemas.microsoft.com/office/word/2010/wordml" xmlns:w15="http://schemas.microsoft.com/office/word/2012/wordml" xmlns:w16cex="http://schemas.microsoft.com/office/word/2018/wordml/cex" xmlns:w16cid="http://schemas.microsoft.com/office/word/2016/wordml/cid" xmlns:w16="http://schemas.microsoft.com/office/word/2018/wordml" xmlns:w16se="http://schemas.microsoft.com/office/word/2015/wordml/symex" mc:Ignorable="w14 w15 w16se w16cid w16 w16cex">
   <w:docDefaults>
     <w:rPrDefault>
       <w:rPr>
@@ -10004,537 +9761,383 @@
       </w:pPr>
     </w:pPrDefault>
   </w:docDefaults>
-  <w:latentStyles w:defLockedState="0" w:defUIPriority="99" w:defSemiHidden="1" w:defUnhideWhenUsed="1" w:defQFormat="0" w:count="267">
-    <w:lsdException w:name="Normal" w:semiHidden="0" w:uiPriority="0" w:unhideWhenUsed="0" w:qFormat="1"/>
-    <w:lsdException w:name="heading 1" w:semiHidden="0" w:uiPriority="9" w:unhideWhenUsed="0" w:qFormat="1"/>
-    <w:lsdException w:name="heading 2" w:uiPriority="9" w:qFormat="1"/>
-    <w:lsdException w:name="heading 3" w:uiPriority="9" w:qFormat="1"/>
-    <w:lsdException w:name="heading 4" w:uiPriority="9" w:qFormat="1"/>
-    <w:lsdException w:name="heading 5" w:uiPriority="9" w:qFormat="1"/>
-    <w:lsdException w:name="heading 6" w:uiPriority="9" w:qFormat="1"/>
-    <w:lsdException w:name="heading 7" w:uiPriority="9" w:qFormat="1"/>
-    <w:lsdException w:name="heading 8" w:uiPriority="9" w:qFormat="1"/>
-    <w:lsdException w:name="heading 9" w:uiPriority="9" w:qFormat="1"/>
-    <w:lsdException w:name="toc 1" w:uiPriority="39"/>
-    <w:lsdException w:name="toc 2" w:uiPriority="39"/>
-    <w:lsdException w:name="toc 3" w:uiPriority="39"/>
-    <w:lsdException w:name="toc 4" w:uiPriority="39"/>
-    <w:lsdException w:name="toc 5" w:uiPriority="39"/>
-    <w:lsdException w:name="toc 6" w:uiPriority="39"/>
-    <w:lsdException w:name="toc 7" w:uiPriority="39"/>
-    <w:lsdException w:name="toc 8" w:uiPriority="39"/>
-    <w:lsdException w:name="toc 9" w:uiPriority="39"/>
-    <w:lsdException w:name="caption" w:uiPriority="35" w:qFormat="1"/>
-    <w:lsdException w:name="Title" w:semiHidden="0" w:uiPriority="10" w:unhideWhenUsed="0" w:qFormat="1"/>
-    <w:lsdException w:name="Default Paragraph Font" w:uiPriority="1"/>
-    <w:lsdException w:name="Subtitle" w:semiHidden="0" w:uiPriority="11" w:unhideWhenUsed="0" w:qFormat="1"/>
-    <w:lsdException w:name="Body Text 2" w:uiPriority="0"/>
-    <w:lsdException w:name="Strong" w:semiHidden="0" w:uiPriority="22" w:unhideWhenUsed="0" w:qFormat="1"/>
-    <w:lsdException w:name="Emphasis" w:semiHidden="0" w:uiPriority="20" w:unhideWhenUsed="0" w:qFormat="1"/>
-    <w:lsdException w:name="Table Grid" w:semiHidden="0" w:uiPriority="59" w:unhideWhenUsed="0"/>
-    <w:lsdException w:name="Placeholder Text" w:unhideWhenUsed="0"/>
-    <w:lsdException w:name="No Spacing" w:semiHidden="0" w:uiPriority="1" w:unhideWhenUsed="0" w:qFormat="1"/>
-    <w:lsdException w:name="Light Shading" w:semiHidden="0" w:uiPriority="60" w:unhideWhenUsed="0"/>
-    <w:lsdException w:name="Light List" w:semiHidden="0" w:uiPriority="61" w:unhideWhenUsed="0"/>
-    <w:lsdException w:name="Light Grid" w:semiHidden="0" w:uiPriority="62" w:unhideWhenUsed="0"/>
-    <w:lsdException w:name="Medium Shading 1" w:semiHidden="0" w:uiPriority="63" w:unhideWhenUsed="0"/>
-    <w:lsdException w:name="Medium Shading 2" w:semiHidden="0" w:uiPriority="64" w:unhideWhenUsed="0"/>
-    <w:lsdException w:name="Medium List 1" w:semiHidden="0" w:uiPriority="65" w:unhideWhenUsed="0"/>
-    <w:lsdException w:name="Medium List 2" w:semiHidden="0" w:uiPriority="66" w:unhideWhenUsed="0"/>
-    <w:lsdException w:name="Medium Grid 1" w:semiHidden="0" w:uiPriority="67" w:unhideWhenUsed="0"/>
-    <w:lsdException w:name="Medium Grid 2" w:semiHidden="0" w:uiPriority="68" w:unhideWhenUsed="0"/>
-    <w:lsdException w:name="Medium Grid 3" w:semiHidden="0" w:uiPriority="69" w:unhideWhenUsed="0"/>
-    <w:lsdException w:name="Dark List" w:semiHidden="0" w:uiPriority="70" w:unhideWhenUsed="0"/>
-    <w:lsdException w:name="Colorful Shading" w:semiHidden="0" w:uiPriority="71" w:unhideWhenUsed="0"/>
-    <w:lsdException w:name="Colorful List" w:semiHidden="0" w:uiPriority="72" w:unhideWhenUsed="0"/>
-    <w:lsdException w:name="Colorful Grid" w:semiHidden="0" w:uiPriority="73" w:unhideWhenUsed="0"/>
-    <w:lsdException w:name="Light Shading Accent 1" w:semiHidden="0" w:uiPriority="60" w:unhideWhenUsed="0"/>
-    <w:lsdException w:name="Light List Accent 1" w:semiHidden="0" w:uiPriority="61" w:unhideWhenUsed="0"/>
-    <w:lsdException w:name="Light Grid Accent 1" w:semiHidden="0" w:uiPriority="62" w:unhideWhenUsed="0"/>
-    <w:lsdException w:name="Medium Shading 1 Accent 1" w:semiHidden="0" w:uiPriority="63" w:unhideWhenUsed="0"/>
-    <w:lsdException w:name="Medium Shading 2 Accent 1" w:semiHidden="0" w:uiPriority="64" w:unhideWhenUsed="0"/>
-    <w:lsdException w:name="Medium List 1 Accent 1" w:semiHidden="0" w:uiPriority="65" w:unhideWhenUsed="0"/>
-    <w:lsdException w:name="Revision" w:unhideWhenUsed="0"/>
-    <w:lsdException w:name="List Paragraph" w:semiHidden="0" w:uiPriority="34" w:unhideWhenUsed="0" w:qFormat="1"/>
-    <w:lsdException w:name="Quote" w:semiHidden="0" w:uiPriority="29" w:unhideWhenUsed="0" w:qFormat="1"/>
-    <w:lsdException w:name="Intense Quote" w:semiHidden="0" w:uiPriority="30" w:unhideWhenUsed="0" w:qFormat="1"/>
-    <w:lsdException w:name="Medium List 2 Accent 1" w:semiHidden="0" w:uiPriority="66" w:unhideWhenUsed="0"/>
-    <w:lsdException w:name="Medium Grid 1 Accent 1" w:semiHidden="0" w:uiPriority="67" w:unhideWhenUsed="0"/>
-    <w:lsdException w:name="Medium Grid 2 Accent 1" w:semiHidden="0" w:uiPriority="68" w:unhideWhenUsed="0"/>
-    <w:lsdException w:name="Medium Grid 3 Accent 1" w:semiHidden="0" w:uiPriority="69" w:unhideWhenUsed="0"/>
-    <w:lsdException w:name="Dark List Accent 1" w:semiHidden="0" w:uiPriority="70" w:unhideWhenUsed="0"/>
-    <w:lsdException w:name="Colorful Shading Accent 1" w:semiHidden="0" w:uiPriority="71" w:unhideWhenUsed="0"/>
-    <w:lsdException w:name="Colorful List Accent 1" w:semiHidden="0" w:uiPriority="72" w:unhideWhenUsed="0"/>
-    <w:lsdException w:name="Colorful Grid Accent 1" w:semiHidden="0" w:uiPriority="73" w:unhideWhenUsed="0"/>
-    <w:lsdException w:name="Light Shading Accent 2" w:semiHidden="0" w:uiPriority="60" w:unhideWhenUsed="0"/>
-    <w:lsdException w:name="Light List Accent 2" w:semiHidden="0" w:uiPriority="61" w:unhideWhenUsed="0"/>
-    <w:lsdException w:name="Light Grid Accent 2" w:semiHidden="0" w:uiPriority="62" w:unhideWhenUsed="0"/>
-    <w:lsdException w:name="Medium Shading 1 Accent 2" w:semiHidden="0" w:uiPriority="63" w:unhideWhenUsed="0"/>
-    <w:lsdException w:name="Medium Shading 2 Accent 2" w:semiHidden="0" w:uiPriority="64" w:unhideWhenUsed="0"/>
-    <w:lsdException w:name="Medium List 1 Accent 2" w:semiHidden="0" w:uiPriority="65" w:unhideWhenUsed="0"/>
-    <w:lsdException w:name="Medium List 2 Accent 2" w:semiHidden="0" w:uiPriority="66" w:unhideWhenUsed="0"/>
-    <w:lsdException w:name="Medium Grid 1 Accent 2" w:semiHidden="0" w:uiPriority="67" w:unhideWhenUsed="0"/>
-    <w:lsdException w:name="Medium Grid 2 Accent 2" w:semiHidden="0" w:uiPriority="68" w:unhideWhenUsed="0"/>
-    <w:lsdException w:name="Medium Grid 3 Accent 2" w:semiHidden="0" w:uiPriority="69" w:unhideWhenUsed="0"/>
-    <w:lsdException w:name="Dark List Accent 2" w:semiHidden="0" w:uiPriority="70" w:unhideWhenUsed="0"/>
-    <w:lsdException w:name="Colorful Shading Accent 2" w:semiHidden="0" w:uiPriority="71" w:unhideWhenUsed="0"/>
-    <w:lsdException w:name="Colorful List Accent 2" w:semiHidden="0" w:uiPriority="72" w:unhideWhenUsed="0"/>
-    <w:lsdException w:name="Colorful Grid Accent 2" w:semiHidden="0" w:uiPriority="73" w:unhideWhenUsed="0"/>
-    <w:lsdException w:name="Light Shading Accent 3" w:semiHidden="0" w:uiPriority="60" w:unhideWhenUsed="0"/>
-    <w:lsdException w:name="Light List Accent 3" w:semiHidden="0" w:uiPriority="61" w:unhideWhenUsed="0"/>
-    <w:lsdException w:name="Light Grid Accent 3" w:semiHidden="0" w:uiPriority="62" w:unhideWhenUsed="0"/>
-    <w:lsdException w:name="Medium Shading 1 Accent 3" w:semiHidden="0" w:uiPriority="63" w:unhideWhenUsed="0"/>
-    <w:lsdException w:name="Medium Shading 2 Accent 3" w:semiHidden="0" w:uiPriority="64" w:unhideWhenUsed="0"/>
-    <w:lsdException w:name="Medium List 1 Accent 3" w:semiHidden="0" w:uiPriority="65" w:unhideWhenUsed="0"/>
-    <w:lsdException w:name="Medium List 2 Accent 3" w:semiHidden="0" w:uiPriority="66" w:unhideWhenUsed="0"/>
-    <w:lsdException w:name="Medium Grid 1 Accent 3" w:semiHidden="0" w:uiPriority="67" w:unhideWhenUsed="0"/>
-    <w:lsdException w:name="Medium Grid 2 Accent 3" w:semiHidden="0" w:uiPriority="68" w:unhideWhenUsed="0"/>
-    <w:lsdException w:name="Medium Grid 3 Accent 3" w:semiHidden="0" w:uiPriority="69" w:unhideWhenUsed="0"/>
-    <w:lsdException w:name="Dark List Accent 3" w:semiHidden="0" w:uiPriority="70" w:unhideWhenUsed="0"/>
-    <w:lsdException w:name="Colorful Shading Accent 3" w:semiHidden="0" w:uiPriority="71" w:unhideWhenUsed="0"/>
-    <w:lsdException w:name="Colorful List Accent 3" w:semiHidden="0" w:uiPriority="72" w:unhideWhenUsed="0"/>
-    <w:lsdException w:name="Colorful Grid Accent 3" w:semiHidden="0" w:uiPriority="73" w:unhideWhenUsed="0"/>
-    <w:lsdException w:name="Light Shading Accent 4" w:semiHidden="0" w:uiPriority="60" w:unhideWhenUsed="0"/>
-    <w:lsdException w:name="Light List Accent 4" w:semiHidden="0" w:uiPriority="61" w:unhideWhenUsed="0"/>
-    <w:lsdException w:name="Light Grid Accent 4" w:semiHidden="0" w:uiPriority="62" w:unhideWhenUsed="0"/>
-    <w:lsdException w:name="Medium Shading 1 Accent 4" w:semiHidden="0" w:uiPriority="63" w:unhideWhenUsed="0"/>
-    <w:lsdException w:name="Medium Shading 2 Accent 4" w:semiHidden="0" w:uiPriority="64" w:unhideWhenUsed="0"/>
-    <w:lsdException w:name="Medium List 1 Accent 4" w:semiHidden="0" w:uiPriority="65" w:unhideWhenUsed="0"/>
-    <w:lsdException w:name="Medium List 2 Accent 4" w:semiHidden="0" w:uiPriority="66" w:unhideWhenUsed="0"/>
-    <w:lsdException w:name="Medium Grid 1 Accent 4" w:semiHidden="0" w:uiPriority="67" w:unhideWhenUsed="0"/>
-    <w:lsdException w:name="Medium Grid 2 Accent 4" w:semiHidden="0" w:uiPriority="68" w:unhideWhenUsed="0"/>
-    <w:lsdException w:name="Medium Grid 3 Accent 4" w:semiHidden="0" w:uiPriority="69" w:unhideWhenUsed="0"/>
-    <w:lsdException w:name="Dark List Accent 4" w:semiHidden="0" w:uiPriority="70" w:unhideWhenUsed="0"/>
-    <w:lsdException w:name="Colorful Shading Accent 4" w:semiHidden="0" w:uiPriority="71" w:unhideWhenUsed="0"/>
-    <w:lsdException w:name="Colorful List Accent 4" w:semiHidden="0" w:uiPriority="72" w:unhideWhenUsed="0"/>
-    <w:lsdException w:name="Colorful Grid Accent 4" w:semiHidden="0" w:uiPriority="73" w:unhideWhenUsed="0"/>
-    <w:lsdException w:name="Light Shading Accent 5" w:semiHidden="0" w:uiPriority="60" w:unhideWhenUsed="0"/>
-    <w:lsdException w:name="Light List Accent 5" w:semiHidden="0" w:uiPriority="61" w:unhideWhenUsed="0"/>
-    <w:lsdException w:name="Light Grid Accent 5" w:semiHidden="0" w:uiPriority="62" w:unhideWhenUsed="0"/>
-    <w:lsdException w:name="Medium Shading 1 Accent 5" w:semiHidden="0" w:uiPriority="63" w:unhideWhenUsed="0"/>
-    <w:lsdException w:name="Medium Shading 2 Accent 5" w:semiHidden="0" w:uiPriority="64" w:unhideWhenUsed="0"/>
-    <w:lsdException w:name="Medium List 1 Accent 5" w:semiHidden="0" w:uiPriority="65" w:unhideWhenUsed="0"/>
-    <w:lsdException w:name="Medium List 2 Accent 5" w:semiHidden="0" w:uiPriority="66" w:unhideWhenUsed="0"/>
-    <w:lsdException w:name="Medium Grid 1 Accent 5" w:semiHidden="0" w:uiPriority="67" w:unhideWhenUsed="0"/>
-    <w:lsdException w:name="Medium Grid 2 Accent 5" w:semiHidden="0" w:uiPriority="68" w:unhideWhenUsed="0"/>
-    <w:lsdException w:name="Medium Grid 3 Accent 5" w:semiHidden="0" w:uiPriority="69" w:unhideWhenUsed="0"/>
-    <w:lsdException w:name="Dark List Accent 5" w:semiHidden="0" w:uiPriority="70" w:unhideWhenUsed="0"/>
-    <w:lsdException w:name="Colorful Shading Accent 5" w:semiHidden="0" w:uiPriority="71" w:unhideWhenUsed="0"/>
-    <w:lsdException w:name="Colorful List Accent 5" w:semiHidden="0" w:uiPriority="72" w:unhideWhenUsed="0"/>
-    <w:lsdException w:name="Colorful Grid Accent 5" w:semiHidden="0" w:uiPriority="73" w:unhideWhenUsed="0"/>
-    <w:lsdException w:name="Light Shading Accent 6" w:semiHidden="0" w:uiPriority="60" w:unhideWhenUsed="0"/>
-    <w:lsdException w:name="Light List Accent 6" w:semiHidden="0" w:uiPriority="61" w:unhideWhenUsed="0"/>
-    <w:lsdException w:name="Light Grid Accent 6" w:semiHidden="0" w:uiPriority="62" w:unhideWhenUsed="0"/>
-    <w:lsdException w:name="Medium Shading 1 Accent 6" w:semiHidden="0" w:uiPriority="63" w:unhideWhenUsed="0"/>
-    <w:lsdException w:name="Medium Shading 2 Accent 6" w:semiHidden="0" w:uiPriority="64" w:unhideWhenUsed="0"/>
-    <w:lsdException w:name="Medium List 1 Accent 6" w:semiHidden="0" w:uiPriority="65" w:unhideWhenUsed="0"/>
-    <w:lsdException w:name="Medium List 2 Accent 6" w:semiHidden="0" w:uiPriority="66" w:unhideWhenUsed="0"/>
-    <w:lsdException w:name="Medium Grid 1 Accent 6" w:semiHidden="0" w:uiPriority="67" w:unhideWhenUsed="0"/>
-    <w:lsdException w:name="Medium Grid 2 Accent 6" w:semiHidden="0" w:uiPriority="68" w:unhideWhenUsed="0"/>
-    <w:lsdException w:name="Medium Grid 3 Accent 6" w:semiHidden="0" w:uiPriority="69" w:unhideWhenUsed="0"/>
-    <w:lsdException w:name="Dark List Accent 6" w:semiHidden="0" w:uiPriority="70" w:unhideWhenUsed="0"/>
-    <w:lsdException w:name="Colorful Shading Accent 6" w:semiHidden="0" w:uiPriority="71" w:unhideWhenUsed="0"/>
-    <w:lsdException w:name="Colorful List Accent 6" w:semiHidden="0" w:uiPriority="72" w:unhideWhenUsed="0"/>
-    <w:lsdException w:name="Colorful Grid Accent 6" w:semiHidden="0" w:uiPriority="73" w:unhideWhenUsed="0"/>
-    <w:lsdException w:name="Subtle Emphasis" w:semiHidden="0" w:uiPriority="19" w:unhideWhenUsed="0" w:qFormat="1"/>
-    <w:lsdException w:name="Intense Emphasis" w:semiHidden="0" w:uiPriority="21" w:unhideWhenUsed="0" w:qFormat="1"/>
-    <w:lsdException w:name="Subtle Reference" w:semiHidden="0" w:uiPriority="31" w:unhideWhenUsed="0" w:qFormat="1"/>
-    <w:lsdException w:name="Intense Reference" w:semiHidden="0" w:uiPriority="32" w:unhideWhenUsed="0" w:qFormat="1"/>
-    <w:lsdException w:name="Book Title" w:semiHidden="0" w:uiPriority="33" w:unhideWhenUsed="0" w:qFormat="1"/>
-    <w:lsdException w:name="Bibliography" w:uiPriority="37"/>
-    <w:lsdException w:name="TOC Heading" w:uiPriority="39" w:qFormat="1"/>
-  </w:latentStyles>
-  <w:style w:type="paragraph" w:default="1" w:styleId="a">
-    <w:name w:val="Normal"/>
-    <w:qFormat/>
-    <w:rsid w:val="00651F0E"/>
-  </w:style>
-  <w:style w:type="character" w:default="1" w:styleId="a0">
-    <w:name w:val="Default Paragraph Font"/>
-    <w:uiPriority w:val="1"/>
-    <w:semiHidden/>
-    <w:unhideWhenUsed/>
-  </w:style>
-  <w:style w:type="table" w:default="1" w:styleId="a1">
-    <w:name w:val="Normal Table"/>
-    <w:uiPriority w:val="99"/>
-    <w:semiHidden/>
-    <w:unhideWhenUsed/>
-    <w:tblPr>
-      <w:tblInd w:w="0" w:type="dxa"/>
-      <w:tblCellMar>
-        <w:top w:w="0" w:type="dxa"/>
-        <w:left w:w="108" w:type="dxa"/>
-        <w:bottom w:w="0" w:type="dxa"/>
-        <w:right w:w="108" w:type="dxa"/>
-      </w:tblCellMar>
-    </w:tblPr>
-  </w:style>
-  <w:style w:type="numbering" w:default="1" w:styleId="a2">
-    <w:name w:val="No List"/>
-    <w:uiPriority w:val="99"/>
-    <w:semiHidden/>
-    <w:unhideWhenUsed/>
-  </w:style>
-  <w:style w:type="character" w:styleId="a3">
-    <w:name w:val="Hyperlink"/>
-    <w:basedOn w:val="a0"/>
-    <w:uiPriority w:val="99"/>
-    <w:unhideWhenUsed/>
-    <w:rsid w:val="0004161B"/>
-    <w:rPr>
-      <w:color w:val="0000FF" w:themeColor="hyperlink"/>
-      <w:u w:val="single"/>
-    </w:rPr>
-  </w:style>
-  <w:style w:type="paragraph" w:styleId="a4">
-    <w:name w:val="Balloon Text"/>
-    <w:basedOn w:val="a"/>
-    <w:link w:val="a5"/>
-    <w:uiPriority w:val="99"/>
-    <w:semiHidden/>
-    <w:unhideWhenUsed/>
-    <w:rsid w:val="00CF45AD"/>
-    <w:pPr>
-      <w:spacing w:after="0" w:line="240" w:lineRule="auto"/>
-    </w:pPr>
-    <w:rPr>
-      <w:rFonts w:ascii="Tahoma" w:hAnsi="Tahoma" w:cs="Tahoma"/>
-      <w:sz w:val="16"/>
-      <w:szCs w:val="16"/>
-    </w:rPr>
-  </w:style>
-  <w:style w:type="character" w:customStyle="1" w:styleId="a5">
-    <w:name w:val="Текст выноски Знак"/>
-    <w:basedOn w:val="a0"/>
-    <w:link w:val="a4"/>
-    <w:uiPriority w:val="99"/>
-    <w:semiHidden/>
-    <w:rsid w:val="00CF45AD"/>
-    <w:rPr>
-      <w:rFonts w:ascii="Tahoma" w:hAnsi="Tahoma" w:cs="Tahoma"/>
-      <w:sz w:val="16"/>
-      <w:szCs w:val="16"/>
-    </w:rPr>
-  </w:style>
-  <w:style w:type="paragraph" w:styleId="a6">
-    <w:name w:val="List Paragraph"/>
-    <w:basedOn w:val="a"/>
-    <w:uiPriority w:val="34"/>
-    <w:qFormat/>
-    <w:rsid w:val="000770CB"/>
-    <w:pPr>
-      <w:ind w:left="720"/>
-      <w:contextualSpacing/>
-    </w:pPr>
-  </w:style>
-  <w:style w:type="paragraph" w:styleId="a7">
-    <w:name w:val="header"/>
-    <w:basedOn w:val="a"/>
-    <w:link w:val="a8"/>
-    <w:uiPriority w:val="99"/>
-    <w:unhideWhenUsed/>
-    <w:rsid w:val="00A95FB2"/>
-    <w:pPr>
-      <w:tabs>
-        <w:tab w:val="center" w:pos="4677"/>
-        <w:tab w:val="right" w:pos="9355"/>
-      </w:tabs>
-      <w:spacing w:after="0" w:line="240" w:lineRule="auto"/>
-    </w:pPr>
-  </w:style>
-  <w:style w:type="character" w:customStyle="1" w:styleId="a8">
-    <w:name w:val="Верхний колонтитул Знак"/>
-    <w:basedOn w:val="a0"/>
-    <w:link w:val="a7"/>
-    <w:uiPriority w:val="99"/>
-    <w:rsid w:val="00A95FB2"/>
-  </w:style>
-  <w:style w:type="paragraph" w:styleId="a9">
-    <w:name w:val="footer"/>
-    <w:basedOn w:val="a"/>
-    <w:link w:val="aa"/>
-    <w:uiPriority w:val="99"/>
-    <w:unhideWhenUsed/>
-    <w:rsid w:val="00A95FB2"/>
-    <w:pPr>
-      <w:tabs>
-        <w:tab w:val="center" w:pos="4677"/>
-        <w:tab w:val="right" w:pos="9355"/>
-      </w:tabs>
-      <w:spacing w:after="0" w:line="240" w:lineRule="auto"/>
-    </w:pPr>
-  </w:style>
-  <w:style w:type="character" w:customStyle="1" w:styleId="aa">
-    <w:name w:val="Нижний колонтитул Знак"/>
-    <w:basedOn w:val="a0"/>
-    <w:link w:val="a9"/>
-    <w:uiPriority w:val="99"/>
-    <w:rsid w:val="00A95FB2"/>
-  </w:style>
-  <w:style w:type="table" w:styleId="ab">
-    <w:name w:val="Table Grid"/>
-    <w:basedOn w:val="a1"/>
-    <w:uiPriority w:val="59"/>
-    <w:rsid w:val="00B573E7"/>
-    <w:pPr>
-      <w:spacing w:after="0" w:line="240" w:lineRule="auto"/>
-    </w:pPr>
-    <w:tblPr>
-      <w:tblBorders>
-        <w:top w:val="single" w:sz="4" w:space="0" w:color="auto"/>
-        <w:left w:val="single" w:sz="4" w:space="0" w:color="auto"/>
-        <w:bottom w:val="single" w:sz="4" w:space="0" w:color="auto"/>
-        <w:right w:val="single" w:sz="4" w:space="0" w:color="auto"/>
-        <w:insideH w:val="single" w:sz="4" w:space="0" w:color="auto"/>
-        <w:insideV w:val="single" w:sz="4" w:space="0" w:color="auto"/>
-      </w:tblBorders>
-    </w:tblPr>
-  </w:style>
-  <w:style w:type="table" w:customStyle="1" w:styleId="1">
-    <w:name w:val="Сетка таблицы1"/>
-    <w:basedOn w:val="a1"/>
-    <w:next w:val="ab"/>
-    <w:uiPriority w:val="59"/>
-    <w:rsid w:val="007C4395"/>
-    <w:pPr>
-      <w:spacing w:after="0" w:line="240" w:lineRule="auto"/>
-    </w:pPr>
-    <w:tblPr>
-      <w:tblBorders>
-        <w:top w:val="single" w:sz="4" w:space="0" w:color="auto"/>
-        <w:left w:val="single" w:sz="4" w:space="0" w:color="auto"/>
-        <w:bottom w:val="single" w:sz="4" w:space="0" w:color="auto"/>
-        <w:right w:val="single" w:sz="4" w:space="0" w:color="auto"/>
-        <w:insideH w:val="single" w:sz="4" w:space="0" w:color="auto"/>
-        <w:insideV w:val="single" w:sz="4" w:space="0" w:color="auto"/>
-      </w:tblBorders>
-    </w:tblPr>
-  </w:style>
-  <w:style w:type="paragraph" w:styleId="2">
-    <w:name w:val="Body Text 2"/>
-    <w:basedOn w:val="a"/>
-    <w:link w:val="20"/>
-    <w:rsid w:val="00624EE0"/>
-    <w:pPr>
-      <w:spacing w:after="0" w:line="240" w:lineRule="auto"/>
-    </w:pPr>
-    <w:rPr>
-      <w:rFonts w:ascii="Times New Roman" w:eastAsia="Times New Roman" w:hAnsi="Times New Roman" w:cs="Times New Roman"/>
-      <w:sz w:val="28"/>
-      <w:szCs w:val="20"/>
-    </w:rPr>
-  </w:style>
-  <w:style w:type="character" w:customStyle="1" w:styleId="20">
-    <w:name w:val="Основной текст 2 Знак"/>
-    <w:basedOn w:val="a0"/>
-    <w:link w:val="2"/>
-    <w:rsid w:val="00624EE0"/>
-    <w:rPr>
-      <w:rFonts w:ascii="Times New Roman" w:eastAsia="Times New Roman" w:hAnsi="Times New Roman" w:cs="Times New Roman"/>
-      <w:sz w:val="28"/>
-      <w:szCs w:val="20"/>
-    </w:rPr>
-  </w:style>
-  <w:style w:type="table" w:customStyle="1" w:styleId="21">
-    <w:name w:val="Сетка таблицы2"/>
-    <w:basedOn w:val="a1"/>
-    <w:next w:val="ab"/>
-    <w:uiPriority w:val="59"/>
-    <w:rsid w:val="004913BD"/>
-    <w:pPr>
-      <w:spacing w:after="0" w:line="240" w:lineRule="auto"/>
-    </w:pPr>
-    <w:tblPr>
-      <w:tblBorders>
-        <w:top w:val="single" w:sz="4" w:space="0" w:color="auto"/>
-        <w:left w:val="single" w:sz="4" w:space="0" w:color="auto"/>
-        <w:bottom w:val="single" w:sz="4" w:space="0" w:color="auto"/>
-        <w:right w:val="single" w:sz="4" w:space="0" w:color="auto"/>
-        <w:insideH w:val="single" w:sz="4" w:space="0" w:color="auto"/>
-        <w:insideV w:val="single" w:sz="4" w:space="0" w:color="auto"/>
-      </w:tblBorders>
-    </w:tblPr>
-  </w:style>
-  <w:style w:type="table" w:customStyle="1" w:styleId="11">
-    <w:name w:val="Сетка таблицы11"/>
-    <w:basedOn w:val="a1"/>
-    <w:next w:val="ab"/>
-    <w:uiPriority w:val="59"/>
-    <w:rsid w:val="004913BD"/>
-    <w:pPr>
-      <w:spacing w:after="0" w:line="240" w:lineRule="auto"/>
-    </w:pPr>
-    <w:tblPr>
-      <w:tblBorders>
-        <w:top w:val="single" w:sz="4" w:space="0" w:color="auto"/>
-        <w:left w:val="single" w:sz="4" w:space="0" w:color="auto"/>
-        <w:bottom w:val="single" w:sz="4" w:space="0" w:color="auto"/>
-        <w:right w:val="single" w:sz="4" w:space="0" w:color="auto"/>
-        <w:insideH w:val="single" w:sz="4" w:space="0" w:color="auto"/>
-        <w:insideV w:val="single" w:sz="4" w:space="0" w:color="auto"/>
-      </w:tblBorders>
-    </w:tblPr>
-  </w:style>
-</w:styles>
-</file>
-
-<file path=word/stylesWithEffects.xml><?xml version="1.0" encoding="utf-8"?>
-<w:styles xmlns:wpc="http://schemas.microsoft.com/office/word/2010/wordprocessingCanvas" xmlns:mc="http://schemas.openxmlformats.org/markup-compatibility/2006" xmlns:o="urn:schemas-microsoft-com:office:office" xmlns:r="http://schemas.openxmlformats.org/officeDocument/2006/relationships" xmlns:m="http://schemas.openxmlformats.org/officeDocument/2006/math" xmlns:v="urn:schemas-microsoft-com:vml" xmlns:wp14="http://schemas.microsoft.com/office/word/2010/wordprocessingDrawing" xmlns:wp="http://schemas.openxmlformats.org/drawingml/2006/wordprocessingDrawing" xmlns:w10="urn:schemas-microsoft-com:office:word" xmlns:w="http://schemas.openxmlformats.org/wordprocessingml/2006/main" xmlns:w14="http://schemas.microsoft.com/office/word/2010/wordml" xmlns:wpg="http://schemas.microsoft.com/office/word/2010/wordprocessingGroup" xmlns:wpi="http://schemas.microsoft.com/office/word/2010/wordprocessingInk" xmlns:wne="http://schemas.microsoft.com/office/word/2006/wordml" xmlns:wps="http://schemas.microsoft.com/office/word/2010/wordprocessingShape" mc:Ignorable="w14 wp14">
-  <w:docDefaults>
-    <w:rPrDefault>
-      <w:rPr>
-        <w:rFonts w:asciiTheme="minorHAnsi" w:eastAsiaTheme="minorHAnsi" w:hAnsiTheme="minorHAnsi" w:cstheme="minorBidi"/>
-        <w:sz w:val="22"/>
-        <w:szCs w:val="22"/>
-        <w:lang w:val="ru-RU" w:eastAsia="en-US" w:bidi="ar-SA"/>
-      </w:rPr>
-    </w:rPrDefault>
-    <w:pPrDefault>
-      <w:pPr>
-        <w:spacing w:after="200" w:line="276" w:lineRule="auto"/>
-      </w:pPr>
-    </w:pPrDefault>
-  </w:docDefaults>
-  <w:latentStyles w:defLockedState="0" w:defUIPriority="99" w:defSemiHidden="1" w:defUnhideWhenUsed="1" w:defQFormat="0" w:count="267">
-    <w:lsdException w:name="Normal" w:semiHidden="0" w:uiPriority="0" w:unhideWhenUsed="0" w:qFormat="1"/>
-    <w:lsdException w:name="heading 1" w:semiHidden="0" w:uiPriority="9" w:unhideWhenUsed="0" w:qFormat="1"/>
-    <w:lsdException w:name="heading 2" w:uiPriority="9" w:qFormat="1"/>
-    <w:lsdException w:name="heading 3" w:uiPriority="9" w:qFormat="1"/>
-    <w:lsdException w:name="heading 4" w:uiPriority="9" w:qFormat="1"/>
-    <w:lsdException w:name="heading 5" w:uiPriority="9" w:qFormat="1"/>
-    <w:lsdException w:name="heading 6" w:uiPriority="9" w:qFormat="1"/>
-    <w:lsdException w:name="heading 7" w:uiPriority="9" w:qFormat="1"/>
-    <w:lsdException w:name="heading 8" w:uiPriority="9" w:qFormat="1"/>
-    <w:lsdException w:name="heading 9" w:uiPriority="9" w:qFormat="1"/>
-    <w:lsdException w:name="toc 1" w:uiPriority="39"/>
-    <w:lsdException w:name="toc 2" w:uiPriority="39"/>
-    <w:lsdException w:name="toc 3" w:uiPriority="39"/>
-    <w:lsdException w:name="toc 4" w:uiPriority="39"/>
-    <w:lsdException w:name="toc 5" w:uiPriority="39"/>
-    <w:lsdException w:name="toc 6" w:uiPriority="39"/>
-    <w:lsdException w:name="toc 7" w:uiPriority="39"/>
-    <w:lsdException w:name="toc 8" w:uiPriority="39"/>
-    <w:lsdException w:name="toc 9" w:uiPriority="39"/>
-    <w:lsdException w:name="caption" w:uiPriority="35" w:qFormat="1"/>
-    <w:lsdException w:name="Title" w:semiHidden="0" w:uiPriority="10" w:unhideWhenUsed="0" w:qFormat="1"/>
-    <w:lsdException w:name="Default Paragraph Font" w:uiPriority="1"/>
-    <w:lsdException w:name="Subtitle" w:semiHidden="0" w:uiPriority="11" w:unhideWhenUsed="0" w:qFormat="1"/>
-    <w:lsdException w:name="Body Text 2" w:uiPriority="0"/>
-    <w:lsdException w:name="Strong" w:semiHidden="0" w:uiPriority="22" w:unhideWhenUsed="0" w:qFormat="1"/>
-    <w:lsdException w:name="Emphasis" w:semiHidden="0" w:uiPriority="20" w:unhideWhenUsed="0" w:qFormat="1"/>
-    <w:lsdException w:name="Table Grid" w:semiHidden="0" w:uiPriority="59" w:unhideWhenUsed="0"/>
-    <w:lsdException w:name="Placeholder Text" w:unhideWhenUsed="0"/>
-    <w:lsdException w:name="No Spacing" w:semiHidden="0" w:uiPriority="1" w:unhideWhenUsed="0" w:qFormat="1"/>
-    <w:lsdException w:name="Light Shading" w:semiHidden="0" w:uiPriority="60" w:unhideWhenUsed="0"/>
-    <w:lsdException w:name="Light List" w:semiHidden="0" w:uiPriority="61" w:unhideWhenUsed="0"/>
-    <w:lsdException w:name="Light Grid" w:semiHidden="0" w:uiPriority="62" w:unhideWhenUsed="0"/>
-    <w:lsdException w:name="Medium Shading 1" w:semiHidden="0" w:uiPriority="63" w:unhideWhenUsed="0"/>
-    <w:lsdException w:name="Medium Shading 2" w:semiHidden="0" w:uiPriority="64" w:unhideWhenUsed="0"/>
-    <w:lsdException w:name="Medium List 1" w:semiHidden="0" w:uiPriority="65" w:unhideWhenUsed="0"/>
-    <w:lsdException w:name="Medium List 2" w:semiHidden="0" w:uiPriority="66" w:unhideWhenUsed="0"/>
-    <w:lsdException w:name="Medium Grid 1" w:semiHidden="0" w:uiPriority="67" w:unhideWhenUsed="0"/>
-    <w:lsdException w:name="Medium Grid 2" w:semiHidden="0" w:uiPriority="68" w:unhideWhenUsed="0"/>
-    <w:lsdException w:name="Medium Grid 3" w:semiHidden="0" w:uiPriority="69" w:unhideWhenUsed="0"/>
-    <w:lsdException w:name="Dark List" w:semiHidden="0" w:uiPriority="70" w:unhideWhenUsed="0"/>
-    <w:lsdException w:name="Colorful Shading" w:semiHidden="0" w:uiPriority="71" w:unhideWhenUsed="0"/>
-    <w:lsdException w:name="Colorful List" w:semiHidden="0" w:uiPriority="72" w:unhideWhenUsed="0"/>
-    <w:lsdException w:name="Colorful Grid" w:semiHidden="0" w:uiPriority="73" w:unhideWhenUsed="0"/>
-    <w:lsdException w:name="Light Shading Accent 1" w:semiHidden="0" w:uiPriority="60" w:unhideWhenUsed="0"/>
-    <w:lsdException w:name="Light List Accent 1" w:semiHidden="0" w:uiPriority="61" w:unhideWhenUsed="0"/>
-    <w:lsdException w:name="Light Grid Accent 1" w:semiHidden="0" w:uiPriority="62" w:unhideWhenUsed="0"/>
-    <w:lsdException w:name="Medium Shading 1 Accent 1" w:semiHidden="0" w:uiPriority="63" w:unhideWhenUsed="0"/>
-    <w:lsdException w:name="Medium Shading 2 Accent 1" w:semiHidden="0" w:uiPriority="64" w:unhideWhenUsed="0"/>
-    <w:lsdException w:name="Medium List 1 Accent 1" w:semiHidden="0" w:uiPriority="65" w:unhideWhenUsed="0"/>
-    <w:lsdException w:name="Revision" w:unhideWhenUsed="0"/>
-    <w:lsdException w:name="List Paragraph" w:semiHidden="0" w:uiPriority="34" w:unhideWhenUsed="0" w:qFormat="1"/>
-    <w:lsdException w:name="Quote" w:semiHidden="0" w:uiPriority="29" w:unhideWhenUsed="0" w:qFormat="1"/>
-    <w:lsdException w:name="Intense Quote" w:semiHidden="0" w:uiPriority="30" w:unhideWhenUsed="0" w:qFormat="1"/>
-    <w:lsdException w:name="Medium List 2 Accent 1" w:semiHidden="0" w:uiPriority="66" w:unhideWhenUsed="0"/>
-    <w:lsdException w:name="Medium Grid 1 Accent 1" w:semiHidden="0" w:uiPriority="67" w:unhideWhenUsed="0"/>
-    <w:lsdException w:name="Medium Grid 2 Accent 1" w:semiHidden="0" w:uiPriority="68" w:unhideWhenUsed="0"/>
-    <w:lsdException w:name="Medium Grid 3 Accent 1" w:semiHidden="0" w:uiPriority="69" w:unhideWhenUsed="0"/>
-    <w:lsdException w:name="Dark List Accent 1" w:semiHidden="0" w:uiPriority="70" w:unhideWhenUsed="0"/>
-    <w:lsdException w:name="Colorful Shading Accent 1" w:semiHidden="0" w:uiPriority="71" w:unhideWhenUsed="0"/>
-    <w:lsdException w:name="Colorful List Accent 1" w:semiHidden="0" w:uiPriority="72" w:unhideWhenUsed="0"/>
-    <w:lsdException w:name="Colorful Grid Accent 1" w:semiHidden="0" w:uiPriority="73" w:unhideWhenUsed="0"/>
-    <w:lsdException w:name="Light Shading Accent 2" w:semiHidden="0" w:uiPriority="60" w:unhideWhenUsed="0"/>
-    <w:lsdException w:name="Light List Accent 2" w:semiHidden="0" w:uiPriority="61" w:unhideWhenUsed="0"/>
-    <w:lsdException w:name="Light Grid Accent 2" w:semiHidden="0" w:uiPriority="62" w:unhideWhenUsed="0"/>
-    <w:lsdException w:name="Medium Shading 1 Accent 2" w:semiHidden="0" w:uiPriority="63" w:unhideWhenUsed="0"/>
-    <w:lsdException w:name="Medium Shading 2 Accent 2" w:semiHidden="0" w:uiPriority="64" w:unhideWhenUsed="0"/>
-    <w:lsdException w:name="Medium List 1 Accent 2" w:semiHidden="0" w:uiPriority="65" w:unhideWhenUsed="0"/>
-    <w:lsdException w:name="Medium List 2 Accent 2" w:semiHidden="0" w:uiPriority="66" w:unhideWhenUsed="0"/>
-    <w:lsdException w:name="Medium Grid 1 Accent 2" w:semiHidden="0" w:uiPriority="67" w:unhideWhenUsed="0"/>
-    <w:lsdException w:name="Medium Grid 2 Accent 2" w:semiHidden="0" w:uiPriority="68" w:unhideWhenUsed="0"/>
-    <w:lsdException w:name="Medium Grid 3 Accent 2" w:semiHidden="0" w:uiPriority="69" w:unhideWhenUsed="0"/>
-    <w:lsdException w:name="Dark List Accent 2" w:semiHidden="0" w:uiPriority="70" w:unhideWhenUsed="0"/>
-    <w:lsdException w:name="Colorful Shading Accent 2" w:semiHidden="0" w:uiPriority="71" w:unhideWhenUsed="0"/>
-    <w:lsdException w:name="Colorful List Accent 2" w:semiHidden="0" w:uiPriority="72" w:unhideWhenUsed="0"/>
-    <w:lsdException w:name="Colorful Grid Accent 2" w:semiHidden="0" w:uiPriority="73" w:unhideWhenUsed="0"/>
-    <w:lsdException w:name="Light Shading Accent 3" w:semiHidden="0" w:uiPriority="60" w:unhideWhenUsed="0"/>
-    <w:lsdException w:name="Light List Accent 3" w:semiHidden="0" w:uiPriority="61" w:unhideWhenUsed="0"/>
-    <w:lsdException w:name="Light Grid Accent 3" w:semiHidden="0" w:uiPriority="62" w:unhideWhenUsed="0"/>
-    <w:lsdException w:name="Medium Shading 1 Accent 3" w:semiHidden="0" w:uiPriority="63" w:unhideWhenUsed="0"/>
-    <w:lsdException w:name="Medium Shading 2 Accent 3" w:semiHidden="0" w:uiPriority="64" w:unhideWhenUsed="0"/>
-    <w:lsdException w:name="Medium List 1 Accent 3" w:semiHidden="0" w:uiPriority="65" w:unhideWhenUsed="0"/>
-    <w:lsdException w:name="Medium List 2 Accent 3" w:semiHidden="0" w:uiPriority="66" w:unhideWhenUsed="0"/>
-    <w:lsdException w:name="Medium Grid 1 Accent 3" w:semiHidden="0" w:uiPriority="67" w:unhideWhenUsed="0"/>
-    <w:lsdException w:name="Medium Grid 2 Accent 3" w:semiHidden="0" w:uiPriority="68" w:unhideWhenUsed="0"/>
-    <w:lsdException w:name="Medium Grid 3 Accent 3" w:semiHidden="0" w:uiPriority="69" w:unhideWhenUsed="0"/>
-    <w:lsdException w:name="Dark List Accent 3" w:semiHidden="0" w:uiPriority="70" w:unhideWhenUsed="0"/>
-    <w:lsdException w:name="Colorful Shading Accent 3" w:semiHidden="0" w:uiPriority="71" w:unhideWhenUsed="0"/>
-    <w:lsdException w:name="Colorful List Accent 3" w:semiHidden="0" w:uiPriority="72" w:unhideWhenUsed="0"/>
-    <w:lsdException w:name="Colorful Grid Accent 3" w:semiHidden="0" w:uiPriority="73" w:unhideWhenUsed="0"/>
-    <w:lsdException w:name="Light Shading Accent 4" w:semiHidden="0" w:uiPriority="60" w:unhideWhenUsed="0"/>
-    <w:lsdException w:name="Light List Accent 4" w:semiHidden="0" w:uiPriority="61" w:unhideWhenUsed="0"/>
-    <w:lsdException w:name="Light Grid Accent 4" w:semiHidden="0" w:uiPriority="62" w:unhideWhenUsed="0"/>
-    <w:lsdException w:name="Medium Shading 1 Accent 4" w:semiHidden="0" w:uiPriority="63" w:unhideWhenUsed="0"/>
-    <w:lsdException w:name="Medium Shading 2 Accent 4" w:semiHidden="0" w:uiPriority="64" w:unhideWhenUsed="0"/>
-    <w:lsdException w:name="Medium List 1 Accent 4" w:semiHidden="0" w:uiPriority="65" w:unhideWhenUsed="0"/>
-    <w:lsdException w:name="Medium List 2 Accent 4" w:semiHidden="0" w:uiPriority="66" w:unhideWhenUsed="0"/>
-    <w:lsdException w:name="Medium Grid 1 Accent 4" w:semiHidden="0" w:uiPriority="67" w:unhideWhenUsed="0"/>
-    <w:lsdException w:name="Medium Grid 2 Accent 4" w:semiHidden="0" w:uiPriority="68" w:unhideWhenUsed="0"/>
-    <w:lsdException w:name="Medium Grid 3 Accent 4" w:semiHidden="0" w:uiPriority="69" w:unhideWhenUsed="0"/>
-    <w:lsdException w:name="Dark List Accent 4" w:semiHidden="0" w:uiPriority="70" w:unhideWhenUsed="0"/>
-    <w:lsdException w:name="Colorful Shading Accent 4" w:semiHidden="0" w:uiPriority="71" w:unhideWhenUsed="0"/>
-    <w:lsdException w:name="Colorful List Accent 4" w:semiHidden="0" w:uiPriority="72" w:unhideWhenUsed="0"/>
-    <w:lsdException w:name="Colorful Grid Accent 4" w:semiHidden="0" w:uiPriority="73" w:unhideWhenUsed="0"/>
-    <w:lsdException w:name="Light Shading Accent 5" w:semiHidden="0" w:uiPriority="60" w:unhideWhenUsed="0"/>
-    <w:lsdException w:name="Light List Accent 5" w:semiHidden="0" w:uiPriority="61" w:unhideWhenUsed="0"/>
-    <w:lsdException w:name="Light Grid Accent 5" w:semiHidden="0" w:uiPriority="62" w:unhideWhenUsed="0"/>
-    <w:lsdException w:name="Medium Shading 1 Accent 5" w:semiHidden="0" w:uiPriority="63" w:unhideWhenUsed="0"/>
-    <w:lsdException w:name="Medium Shading 2 Accent 5" w:semiHidden="0" w:uiPriority="64" w:unhideWhenUsed="0"/>
-    <w:lsdException w:name="Medium List 1 Accent 5" w:semiHidden="0" w:uiPriority="65" w:unhideWhenUsed="0"/>
-    <w:lsdException w:name="Medium List 2 Accent 5" w:semiHidden="0" w:uiPriority="66" w:unhideWhenUsed="0"/>
-    <w:lsdException w:name="Medium Grid 1 Accent 5" w:semiHidden="0" w:uiPriority="67" w:unhideWhenUsed="0"/>
-    <w:lsdException w:name="Medium Grid 2 Accent 5" w:semiHidden="0" w:uiPriority="68" w:unhideWhenUsed="0"/>
-    <w:lsdException w:name="Medium Grid 3 Accent 5" w:semiHidden="0" w:uiPriority="69" w:unhideWhenUsed="0"/>
-    <w:lsdException w:name="Dark List Accent 5" w:semiHidden="0" w:uiPriority="70" w:unhideWhenUsed="0"/>
-    <w:lsdException w:name="Colorful Shading Accent 5" w:semiHidden="0" w:uiPriority="71" w:unhideWhenUsed="0"/>
-    <w:lsdException w:name="Colorful List Accent 5" w:semiHidden="0" w:uiPriority="72" w:unhideWhenUsed="0"/>
-    <w:lsdException w:name="Colorful Grid Accent 5" w:semiHidden="0" w:uiPriority="73" w:unhideWhenUsed="0"/>
-    <w:lsdException w:name="Light Shading Accent 6" w:semiHidden="0" w:uiPriority="60" w:unhideWhenUsed="0"/>
-    <w:lsdException w:name="Light List Accent 6" w:semiHidden="0" w:uiPriority="61" w:unhideWhenUsed="0"/>
-    <w:lsdException w:name="Light Grid Accent 6" w:semiHidden="0" w:uiPriority="62" w:unhideWhenUsed="0"/>
-    <w:lsdException w:name="Medium Shading 1 Accent 6" w:semiHidden="0" w:uiPriority="63" w:unhideWhenUsed="0"/>
-    <w:lsdException w:name="Medium Shading 2 Accent 6" w:semiHidden="0" w:uiPriority="64" w:unhideWhenUsed="0"/>
-    <w:lsdException w:name="Medium List 1 Accent 6" w:semiHidden="0" w:uiPriority="65" w:unhideWhenUsed="0"/>
-    <w:lsdException w:name="Medium List 2 Accent 6" w:semiHidden="0" w:uiPriority="66" w:unhideWhenUsed="0"/>
-    <w:lsdException w:name="Medium Grid 1 Accent 6" w:semiHidden="0" w:uiPriority="67" w:unhideWhenUsed="0"/>
-    <w:lsdException w:name="Medium Grid 2 Accent 6" w:semiHidden="0" w:uiPriority="68" w:unhideWhenUsed="0"/>
-    <w:lsdException w:name="Medium Grid 3 Accent 6" w:semiHidden="0" w:uiPriority="69" w:unhideWhenUsed="0"/>
-    <w:lsdException w:name="Dark List Accent 6" w:semiHidden="0" w:uiPriority="70" w:unhideWhenUsed="0"/>
-    <w:lsdException w:name="Colorful Shading Accent 6" w:semiHidden="0" w:uiPriority="71" w:unhideWhenUsed="0"/>
-    <w:lsdException w:name="Colorful List Accent 6" w:semiHidden="0" w:uiPriority="72" w:unhideWhenUsed="0"/>
-    <w:lsdException w:name="Colorful Grid Accent 6" w:semiHidden="0" w:uiPriority="73" w:unhideWhenUsed="0"/>
-    <w:lsdException w:name="Subtle Emphasis" w:semiHidden="0" w:uiPriority="19" w:unhideWhenUsed="0" w:qFormat="1"/>
-    <w:lsdException w:name="Intense Emphasis" w:semiHidden="0" w:uiPriority="21" w:unhideWhenUsed="0" w:qFormat="1"/>
-    <w:lsdException w:name="Subtle Reference" w:semiHidden="0" w:uiPriority="31" w:unhideWhenUsed="0" w:qFormat="1"/>
-    <w:lsdException w:name="Intense Reference" w:semiHidden="0" w:uiPriority="32" w:unhideWhenUsed="0" w:qFormat="1"/>
-    <w:lsdException w:name="Book Title" w:semiHidden="0" w:uiPriority="33" w:unhideWhenUsed="0" w:qFormat="1"/>
-    <w:lsdException w:name="Bibliography" w:uiPriority="37"/>
-    <w:lsdException w:name="TOC Heading" w:uiPriority="39" w:qFormat="1"/>
+  <w:latentStyles w:defLockedState="0" w:defUIPriority="99" w:defSemiHidden="0" w:defUnhideWhenUsed="0" w:defQFormat="0" w:count="376">
+    <w:lsdException w:name="Normal" w:uiPriority="0" w:qFormat="1"/>
+    <w:lsdException w:name="heading 1" w:uiPriority="9" w:qFormat="1"/>
+    <w:lsdException w:name="heading 2" w:semiHidden="1" w:uiPriority="9" w:unhideWhenUsed="1" w:qFormat="1"/>
+    <w:lsdException w:name="heading 3" w:semiHidden="1" w:uiPriority="9" w:unhideWhenUsed="1" w:qFormat="1"/>
+    <w:lsdException w:name="heading 4" w:semiHidden="1" w:uiPriority="9" w:unhideWhenUsed="1" w:qFormat="1"/>
+    <w:lsdException w:name="heading 5" w:semiHidden="1" w:uiPriority="9" w:unhideWhenUsed="1" w:qFormat="1"/>
+    <w:lsdException w:name="heading 6" w:semiHidden="1" w:uiPriority="9" w:unhideWhenUsed="1" w:qFormat="1"/>
+    <w:lsdException w:name="heading 7" w:semiHidden="1" w:uiPriority="9" w:unhideWhenUsed="1" w:qFormat="1"/>
+    <w:lsdException w:name="heading 8" w:semiHidden="1" w:uiPriority="9" w:unhideWhenUsed="1" w:qFormat="1"/>
+    <w:lsdException w:name="heading 9" w:semiHidden="1" w:uiPriority="9" w:unhideWhenUsed="1" w:qFormat="1"/>
+    <w:lsdException w:name="index 1" w:semiHidden="1" w:unhideWhenUsed="1"/>
+    <w:lsdException w:name="index 2" w:semiHidden="1" w:unhideWhenUsed="1"/>
+    <w:lsdException w:name="index 3" w:semiHidden="1" w:unhideWhenUsed="1"/>
+    <w:lsdException w:name="index 4" w:semiHidden="1" w:unhideWhenUsed="1"/>
+    <w:lsdException w:name="index 5" w:semiHidden="1" w:unhideWhenUsed="1"/>
+    <w:lsdException w:name="index 6" w:semiHidden="1" w:unhideWhenUsed="1"/>
+    <w:lsdException w:name="index 7" w:semiHidden="1" w:unhideWhenUsed="1"/>
+    <w:lsdException w:name="index 8" w:semiHidden="1" w:unhideWhenUsed="1"/>
+    <w:lsdException w:name="index 9" w:semiHidden="1" w:unhideWhenUsed="1"/>
+    <w:lsdException w:name="toc 1" w:semiHidden="1" w:uiPriority="39" w:unhideWhenUsed="1"/>
+    <w:lsdException w:name="toc 2" w:semiHidden="1" w:uiPriority="39" w:unhideWhenUsed="1"/>
+    <w:lsdException w:name="toc 3" w:semiHidden="1" w:uiPriority="39" w:unhideWhenUsed="1"/>
+    <w:lsdException w:name="toc 4" w:semiHidden="1" w:uiPriority="39" w:unhideWhenUsed="1"/>
+    <w:lsdException w:name="toc 5" w:semiHidden="1" w:uiPriority="39" w:unhideWhenUsed="1"/>
+    <w:lsdException w:name="toc 6" w:semiHidden="1" w:uiPriority="39" w:unhideWhenUsed="1"/>
+    <w:lsdException w:name="toc 7" w:semiHidden="1" w:uiPriority="39" w:unhideWhenUsed="1"/>
+    <w:lsdException w:name="toc 8" w:semiHidden="1" w:uiPriority="39" w:unhideWhenUsed="1"/>
+    <w:lsdException w:name="toc 9" w:semiHidden="1" w:uiPriority="39" w:unhideWhenUsed="1"/>
+    <w:lsdException w:name="Normal Indent" w:semiHidden="1" w:unhideWhenUsed="1"/>
+    <w:lsdException w:name="footnote text" w:semiHidden="1" w:unhideWhenUsed="1"/>
+    <w:lsdException w:name="annotation text" w:semiHidden="1" w:unhideWhenUsed="1"/>
+    <w:lsdException w:name="header" w:semiHidden="1" w:unhideWhenUsed="1"/>
+    <w:lsdException w:name="footer" w:semiHidden="1" w:unhideWhenUsed="1"/>
+    <w:lsdException w:name="index heading" w:semiHidden="1" w:unhideWhenUsed="1"/>
+    <w:lsdException w:name="caption" w:semiHidden="1" w:uiPriority="35" w:unhideWhenUsed="1" w:qFormat="1"/>
+    <w:lsdException w:name="table of figures" w:semiHidden="1" w:unhideWhenUsed="1"/>
+    <w:lsdException w:name="envelope address" w:semiHidden="1" w:unhideWhenUsed="1"/>
+    <w:lsdException w:name="envelope return" w:semiHidden="1" w:unhideWhenUsed="1"/>
+    <w:lsdException w:name="footnote reference" w:semiHidden="1" w:unhideWhenUsed="1"/>
+    <w:lsdException w:name="annotation reference" w:semiHidden="1" w:unhideWhenUsed="1"/>
+    <w:lsdException w:name="line number" w:semiHidden="1" w:unhideWhenUsed="1"/>
+    <w:lsdException w:name="page number" w:semiHidden="1" w:unhideWhenUsed="1"/>
+    <w:lsdException w:name="endnote reference" w:semiHidden="1" w:unhideWhenUsed="1"/>
+    <w:lsdException w:name="endnote text" w:semiHidden="1" w:unhideWhenUsed="1"/>
+    <w:lsdException w:name="table of authorities" w:semiHidden="1" w:unhideWhenUsed="1"/>
+    <w:lsdException w:name="macro" w:semiHidden="1" w:unhideWhenUsed="1"/>
+    <w:lsdException w:name="toa heading" w:semiHidden="1" w:unhideWhenUsed="1"/>
+    <w:lsdException w:name="List" w:semiHidden="1" w:unhideWhenUsed="1"/>
+    <w:lsdException w:name="List Bullet" w:semiHidden="1" w:unhideWhenUsed="1"/>
+    <w:lsdException w:name="List Number" w:semiHidden="1" w:unhideWhenUsed="1"/>
+    <w:lsdException w:name="List 2" w:semiHidden="1" w:unhideWhenUsed="1"/>
+    <w:lsdException w:name="List 3" w:semiHidden="1" w:unhideWhenUsed="1"/>
+    <w:lsdException w:name="List 4" w:semiHidden="1" w:unhideWhenUsed="1"/>
+    <w:lsdException w:name="List 5" w:semiHidden="1" w:unhideWhenUsed="1"/>
+    <w:lsdException w:name="List Bullet 2" w:semiHidden="1" w:unhideWhenUsed="1"/>
+    <w:lsdException w:name="List Bullet 3" w:semiHidden="1" w:unhideWhenUsed="1"/>
+    <w:lsdException w:name="List Bullet 4" w:semiHidden="1" w:unhideWhenUsed="1"/>
+    <w:lsdException w:name="List Bullet 5" w:semiHidden="1" w:unhideWhenUsed="1"/>
+    <w:lsdException w:name="List Number 2" w:semiHidden="1" w:unhideWhenUsed="1"/>
+    <w:lsdException w:name="List Number 3" w:semiHidden="1" w:unhideWhenUsed="1"/>
+    <w:lsdException w:name="List Number 4" w:semiHidden="1" w:unhideWhenUsed="1"/>
+    <w:lsdException w:name="List Number 5" w:semiHidden="1" w:unhideWhenUsed="1"/>
+    <w:lsdException w:name="Title" w:uiPriority="10" w:qFormat="1"/>
+    <w:lsdException w:name="Closing" w:semiHidden="1" w:unhideWhenUsed="1"/>
+    <w:lsdException w:name="Signature" w:semiHidden="1" w:unhideWhenUsed="1"/>
+    <w:lsdException w:name="Default Paragraph Font" w:semiHidden="1" w:uiPriority="1" w:unhideWhenUsed="1"/>
+    <w:lsdException w:name="Body Text" w:semiHidden="1" w:unhideWhenUsed="1"/>
+    <w:lsdException w:name="Body Text Indent" w:semiHidden="1" w:unhideWhenUsed="1"/>
+    <w:lsdException w:name="List Continue" w:semiHidden="1" w:unhideWhenUsed="1"/>
+    <w:lsdException w:name="List Continue 2" w:semiHidden="1" w:unhideWhenUsed="1"/>
+    <w:lsdException w:name="List Continue 3" w:semiHidden="1" w:unhideWhenUsed="1"/>
+    <w:lsdException w:name="List Continue 4" w:semiHidden="1" w:unhideWhenUsed="1"/>
+    <w:lsdException w:name="List Continue 5" w:semiHidden="1" w:unhideWhenUsed="1"/>
+    <w:lsdException w:name="Message Header" w:semiHidden="1" w:unhideWhenUsed="1"/>
+    <w:lsdException w:name="Subtitle" w:uiPriority="11" w:qFormat="1"/>
+    <w:lsdException w:name="Salutation" w:semiHidden="1" w:unhideWhenUsed="1"/>
+    <w:lsdException w:name="Date" w:semiHidden="1" w:unhideWhenUsed="1"/>
+    <w:lsdException w:name="Body Text First Indent" w:semiHidden="1" w:unhideWhenUsed="1"/>
+    <w:lsdException w:name="Body Text First Indent 2" w:semiHidden="1" w:unhideWhenUsed="1"/>
+    <w:lsdException w:name="Note Heading" w:semiHidden="1" w:unhideWhenUsed="1"/>
+    <w:lsdException w:name="Body Text 2" w:semiHidden="1" w:uiPriority="0" w:unhideWhenUsed="1"/>
+    <w:lsdException w:name="Body Text 3" w:semiHidden="1" w:unhideWhenUsed="1"/>
+    <w:lsdException w:name="Body Text Indent 2" w:semiHidden="1" w:unhideWhenUsed="1"/>
+    <w:lsdException w:name="Body Text Indent 3" w:semiHidden="1" w:unhideWhenUsed="1"/>
+    <w:lsdException w:name="Block Text" w:semiHidden="1" w:unhideWhenUsed="1"/>
+    <w:lsdException w:name="Hyperlink" w:semiHidden="1" w:unhideWhenUsed="1"/>
+    <w:lsdException w:name="FollowedHyperlink" w:semiHidden="1" w:unhideWhenUsed="1"/>
+    <w:lsdException w:name="Strong" w:uiPriority="22" w:qFormat="1"/>
+    <w:lsdException w:name="Emphasis" w:uiPriority="20" w:qFormat="1"/>
+    <w:lsdException w:name="Document Map" w:semiHidden="1" w:unhideWhenUsed="1"/>
+    <w:lsdException w:name="Plain Text" w:semiHidden="1" w:unhideWhenUsed="1"/>
+    <w:lsdException w:name="E-mail Signature" w:semiHidden="1" w:unhideWhenUsed="1"/>
+    <w:lsdException w:name="HTML Top of Form" w:semiHidden="1" w:unhideWhenUsed="1"/>
+    <w:lsdException w:name="HTML Bottom of Form" w:semiHidden="1" w:unhideWhenUsed="1"/>
+    <w:lsdException w:name="Normal (Web)" w:semiHidden="1" w:unhideWhenUsed="1"/>
+    <w:lsdException w:name="HTML Acronym" w:semiHidden="1" w:unhideWhenUsed="1"/>
+    <w:lsdException w:name="HTML Address" w:semiHidden="1" w:unhideWhenUsed="1"/>
+    <w:lsdException w:name="HTML Cite" w:semiHidden="1" w:unhideWhenUsed="1"/>
+    <w:lsdException w:name="HTML Code" w:semiHidden="1" w:unhideWhenUsed="1"/>
+    <w:lsdException w:name="HTML Definition" w:semiHidden="1" w:unhideWhenUsed="1"/>
+    <w:lsdException w:name="HTML Keyboard" w:semiHidden="1" w:unhideWhenUsed="1"/>
+    <w:lsdException w:name="HTML Preformatted" w:semiHidden="1" w:unhideWhenUsed="1"/>
+    <w:lsdException w:name="HTML Sample" w:semiHidden="1" w:unhideWhenUsed="1"/>
+    <w:lsdException w:name="HTML Typewriter" w:semiHidden="1" w:unhideWhenUsed="1"/>
+    <w:lsdException w:name="HTML Variable" w:semiHidden="1" w:unhideWhenUsed="1"/>
+    <w:lsdException w:name="Normal Table" w:semiHidden="1" w:unhideWhenUsed="1"/>
+    <w:lsdException w:name="annotation subject" w:semiHidden="1" w:unhideWhenUsed="1"/>
+    <w:lsdException w:name="No List" w:semiHidden="1" w:unhideWhenUsed="1"/>
+    <w:lsdException w:name="Outline List 1" w:semiHidden="1" w:unhideWhenUsed="1"/>
+    <w:lsdException w:name="Outline List 2" w:semiHidden="1" w:unhideWhenUsed="1"/>
+    <w:lsdException w:name="Outline List 3" w:semiHidden="1" w:unhideWhenUsed="1"/>
+    <w:lsdException w:name="Table Simple 1" w:semiHidden="1" w:unhideWhenUsed="1"/>
+    <w:lsdException w:name="Table Simple 2" w:semiHidden="1" w:unhideWhenUsed="1"/>
+    <w:lsdException w:name="Table Simple 3" w:semiHidden="1" w:unhideWhenUsed="1"/>
+    <w:lsdException w:name="Table Classic 1" w:semiHidden="1" w:unhideWhenUsed="1"/>
+    <w:lsdException w:name="Table Classic 2" w:semiHidden="1" w:unhideWhenUsed="1"/>
+    <w:lsdException w:name="Table Classic 3" w:semiHidden="1" w:unhideWhenUsed="1"/>
+    <w:lsdException w:name="Table Classic 4" w:semiHidden="1" w:unhideWhenUsed="1"/>
+    <w:lsdException w:name="Table Colorful 1" w:semiHidden="1" w:unhideWhenUsed="1"/>
+    <w:lsdException w:name="Table Colorful 2" w:semiHidden="1" w:unhideWhenUsed="1"/>
+    <w:lsdException w:name="Table Colorful 3" w:semiHidden="1" w:unhideWhenUsed="1"/>
+    <w:lsdException w:name="Table Columns 1" w:semiHidden="1" w:unhideWhenUsed="1"/>
+    <w:lsdException w:name="Table Columns 2" w:semiHidden="1" w:unhideWhenUsed="1"/>
+    <w:lsdException w:name="Table Columns 3" w:semiHidden="1" w:unhideWhenUsed="1"/>
+    <w:lsdException w:name="Table Columns 4" w:semiHidden="1" w:unhideWhenUsed="1"/>
+    <w:lsdException w:name="Table Columns 5" w:semiHidden="1" w:unhideWhenUsed="1"/>
+    <w:lsdException w:name="Table Grid 1" w:semiHidden="1" w:unhideWhenUsed="1"/>
+    <w:lsdException w:name="Table Grid 2" w:semiHidden="1" w:unhideWhenUsed="1"/>
+    <w:lsdException w:name="Table Grid 3" w:semiHidden="1" w:unhideWhenUsed="1"/>
+    <w:lsdException w:name="Table Grid 4" w:semiHidden="1" w:unhideWhenUsed="1"/>
+    <w:lsdException w:name="Table Grid 5" w:semiHidden="1" w:unhideWhenUsed="1"/>
+    <w:lsdException w:name="Table Grid 6" w:semiHidden="1" w:unhideWhenUsed="1"/>
+    <w:lsdException w:name="Table Grid 7" w:semiHidden="1" w:unhideWhenUsed="1"/>
+    <w:lsdException w:name="Table Grid 8" w:semiHidden="1" w:unhideWhenUsed="1"/>
+    <w:lsdException w:name="Table List 1" w:semiHidden="1" w:unhideWhenUsed="1"/>
+    <w:lsdException w:name="Table List 2" w:semiHidden="1" w:unhideWhenUsed="1"/>
+    <w:lsdException w:name="Table List 3" w:semiHidden="1" w:unhideWhenUsed="1"/>
+    <w:lsdException w:name="Table List 4" w:semiHidden="1" w:unhideWhenUsed="1"/>
+    <w:lsdException w:name="Table List 5" w:semiHidden="1" w:unhideWhenUsed="1"/>
+    <w:lsdException w:name="Table List 6" w:semiHidden="1" w:unhideWhenUsed="1"/>
+    <w:lsdException w:name="Table List 7" w:semiHidden="1" w:unhideWhenUsed="1"/>
+    <w:lsdException w:name="Table List 8" w:semiHidden="1" w:unhideWhenUsed="1"/>
+    <w:lsdException w:name="Table 3D effects 1" w:semiHidden="1" w:unhideWhenUsed="1"/>
+    <w:lsdException w:name="Table 3D effects 2" w:semiHidden="1" w:unhideWhenUsed="1"/>
+    <w:lsdException w:name="Table 3D effects 3" w:semiHidden="1" w:unhideWhenUsed="1"/>
+    <w:lsdException w:name="Table Contemporary" w:semiHidden="1" w:unhideWhenUsed="1"/>
+    <w:lsdException w:name="Table Elegant" w:semiHidden="1" w:unhideWhenUsed="1"/>
+    <w:lsdException w:name="Table Professional" w:semiHidden="1" w:unhideWhenUsed="1"/>
+    <w:lsdException w:name="Table Subtle 1" w:semiHidden="1" w:unhideWhenUsed="1"/>
+    <w:lsdException w:name="Table Subtle 2" w:semiHidden="1" w:unhideWhenUsed="1"/>
+    <w:lsdException w:name="Table Web 1" w:semiHidden="1" w:unhideWhenUsed="1"/>
+    <w:lsdException w:name="Table Web 2" w:semiHidden="1" w:unhideWhenUsed="1"/>
+    <w:lsdException w:name="Table Web 3" w:semiHidden="1" w:unhideWhenUsed="1"/>
+    <w:lsdException w:name="Balloon Text" w:semiHidden="1" w:unhideWhenUsed="1"/>
+    <w:lsdException w:name="Table Grid" w:semiHidden="1" w:uiPriority="59" w:unhideWhenUsed="1"/>
+    <w:lsdException w:name="Table Theme" w:semiHidden="1" w:unhideWhenUsed="1"/>
+    <w:lsdException w:name="Placeholder Text" w:semiHidden="1"/>
+    <w:lsdException w:name="No Spacing" w:uiPriority="1" w:qFormat="1"/>
+    <w:lsdException w:name="Light Shading" w:uiPriority="60"/>
+    <w:lsdException w:name="Light List" w:uiPriority="61"/>
+    <w:lsdException w:name="Light Grid" w:uiPriority="62"/>
+    <w:lsdException w:name="Medium Shading 1" w:uiPriority="63"/>
+    <w:lsdException w:name="Medium Shading 2" w:uiPriority="64"/>
+    <w:lsdException w:name="Medium List 1" w:uiPriority="65"/>
+    <w:lsdException w:name="Medium List 2" w:uiPriority="66"/>
+    <w:lsdException w:name="Medium Grid 1" w:uiPriority="67"/>
+    <w:lsdException w:name="Medium Grid 2" w:uiPriority="68"/>
+    <w:lsdException w:name="Medium Grid 3" w:uiPriority="69"/>
+    <w:lsdException w:name="Dark List" w:uiPriority="70"/>
+    <w:lsdException w:name="Colorful Shading" w:uiPriority="71"/>
+    <w:lsdException w:name="Colorful List" w:uiPriority="72"/>
+    <w:lsdException w:name="Colorful Grid" w:uiPriority="73"/>
+    <w:lsdException w:name="Light Shading Accent 1" w:uiPriority="60"/>
+    <w:lsdException w:name="Light List Accent 1" w:uiPriority="61"/>
+    <w:lsdException w:name="Light Grid Accent 1" w:uiPriority="62"/>
+    <w:lsdException w:name="Medium Shading 1 Accent 1" w:uiPriority="63"/>
+    <w:lsdException w:name="Medium Shading 2 Accent 1" w:uiPriority="64"/>
+    <w:lsdException w:name="Medium List 1 Accent 1" w:uiPriority="65"/>
+    <w:lsdException w:name="Revision" w:semiHidden="1"/>
+    <w:lsdException w:name="List Paragraph" w:uiPriority="34" w:qFormat="1"/>
+    <w:lsdException w:name="Quote" w:uiPriority="29" w:qFormat="1"/>
+    <w:lsdException w:name="Intense Quote" w:uiPriority="30" w:qFormat="1"/>
+    <w:lsdException w:name="Medium List 2 Accent 1" w:uiPriority="66"/>
+    <w:lsdException w:name="Medium Grid 1 Accent 1" w:uiPriority="67"/>
+    <w:lsdException w:name="Medium Grid 2 Accent 1" w:uiPriority="68"/>
+    <w:lsdException w:name="Medium Grid 3 Accent 1" w:uiPriority="69"/>
+    <w:lsdException w:name="Dark List Accent 1" w:uiPriority="70"/>
+    <w:lsdException w:name="Colorful Shading Accent 1" w:uiPriority="71"/>
+    <w:lsdException w:name="Colorful List Accent 1" w:uiPriority="72"/>
+    <w:lsdException w:name="Colorful Grid Accent 1" w:uiPriority="73"/>
+    <w:lsdException w:name="Light Shading Accent 2" w:uiPriority="60"/>
+    <w:lsdException w:name="Light List Accent 2" w:uiPriority="61"/>
+    <w:lsdException w:name="Light Grid Accent 2" w:uiPriority="62"/>
+    <w:lsdException w:name="Medium Shading 1 Accent 2" w:uiPriority="63"/>
+    <w:lsdException w:name="Medium Shading 2 Accent 2" w:uiPriority="64"/>
+    <w:lsdException w:name="Medium List 1 Accent 2" w:uiPriority="65"/>
+    <w:lsdException w:name="Medium List 2 Accent 2" w:uiPriority="66"/>
+    <w:lsdException w:name="Medium Grid 1 Accent 2" w:uiPriority="67"/>
+    <w:lsdException w:name="Medium Grid 2 Accent 2" w:uiPriority="68"/>
+    <w:lsdException w:name="Medium Grid 3 Accent 2" w:uiPriority="69"/>
+    <w:lsdException w:name="Dark List Accent 2" w:uiPriority="70"/>
+    <w:lsdException w:name="Colorful Shading Accent 2" w:uiPriority="71"/>
+    <w:lsdException w:name="Colorful List Accent 2" w:uiPriority="72"/>
+    <w:lsdException w:name="Colorful Grid Accent 2" w:uiPriority="73"/>
+    <w:lsdException w:name="Light Shading Accent 3" w:uiPriority="60"/>
+    <w:lsdException w:name="Light List Accent 3" w:uiPriority="61"/>
+    <w:lsdException w:name="Light Grid Accent 3" w:uiPriority="62"/>
+    <w:lsdException w:name="Medium Shading 1 Accent 3" w:uiPriority="63"/>
+    <w:lsdException w:name="Medium Shading 2 Accent 3" w:uiPriority="64"/>
+    <w:lsdException w:name="Medium List 1 Accent 3" w:uiPriority="65"/>
+    <w:lsdException w:name="Medium List 2 Accent 3" w:uiPriority="66"/>
+    <w:lsdException w:name="Medium Grid 1 Accent 3" w:uiPriority="67"/>
+    <w:lsdException w:name="Medium Grid 2 Accent 3" w:uiPriority="68"/>
+    <w:lsdException w:name="Medium Grid 3 Accent 3" w:uiPriority="69"/>
+    <w:lsdException w:name="Dark List Accent 3" w:uiPriority="70"/>
+    <w:lsdException w:name="Colorful Shading Accent 3" w:uiPriority="71"/>
+    <w:lsdException w:name="Colorful List Accent 3" w:uiPriority="72"/>
+    <w:lsdException w:name="Colorful Grid Accent 3" w:uiPriority="73"/>
+    <w:lsdException w:name="Light Shading Accent 4" w:uiPriority="60"/>
+    <w:lsdException w:name="Light List Accent 4" w:uiPriority="61"/>
+    <w:lsdException w:name="Light Grid Accent 4" w:uiPriority="62"/>
+    <w:lsdException w:name="Medium Shading 1 Accent 4" w:uiPriority="63"/>
+    <w:lsdException w:name="Medium Shading 2 Accent 4" w:uiPriority="64"/>
+    <w:lsdException w:name="Medium List 1 Accent 4" w:uiPriority="65"/>
+    <w:lsdException w:name="Medium List 2 Accent 4" w:uiPriority="66"/>
+    <w:lsdException w:name="Medium Grid 1 Accent 4" w:uiPriority="67"/>
+    <w:lsdException w:name="Medium Grid 2 Accent 4" w:uiPriority="68"/>
+    <w:lsdException w:name="Medium Grid 3 Accent 4" w:uiPriority="69"/>
+    <w:lsdException w:name="Dark List Accent 4" w:uiPriority="70"/>
+    <w:lsdException w:name="Colorful Shading Accent 4" w:uiPriority="71"/>
+    <w:lsdException w:name="Colorful List Accent 4" w:uiPriority="72"/>
+    <w:lsdException w:name="Colorful Grid Accent 4" w:uiPriority="73"/>
+    <w:lsdException w:name="Light Shading Accent 5" w:uiPriority="60"/>
+    <w:lsdException w:name="Light List Accent 5" w:uiPriority="61"/>
+    <w:lsdException w:name="Light Grid Accent 5" w:uiPriority="62"/>
+    <w:lsdException w:name="Medium Shading 1 Accent 5" w:uiPriority="63"/>
+    <w:lsdException w:name="Medium Shading 2 Accent 5" w:uiPriority="64"/>
+    <w:lsdException w:name="Medium List 1 Accent 5" w:uiPriority="65"/>
+    <w:lsdException w:name="Medium List 2 Accent 5" w:uiPriority="66"/>
+    <w:lsdException w:name="Medium Grid 1 Accent 5" w:uiPriority="67"/>
+    <w:lsdException w:name="Medium Grid 2 Accent 5" w:uiPriority="68"/>
+    <w:lsdException w:name="Medium Grid 3 Accent 5" w:uiPriority="69"/>
+    <w:lsdException w:name="Dark List Accent 5" w:uiPriority="70"/>
+    <w:lsdException w:name="Colorful Shading Accent 5" w:uiPriority="71"/>
+    <w:lsdException w:name="Colorful List Accent 5" w:uiPriority="72"/>
+    <w:lsdException w:name="Colorful Grid Accent 5" w:uiPriority="73"/>
+    <w:lsdException w:name="Light Shading Accent 6" w:uiPriority="60"/>
+    <w:lsdException w:name="Light List Accent 6" w:uiPriority="61"/>
+    <w:lsdException w:name="Light Grid Accent 6" w:uiPriority="62"/>
+    <w:lsdException w:name="Medium Shading 1 Accent 6" w:uiPriority="63"/>
+    <w:lsdException w:name="Medium Shading 2 Accent 6" w:uiPriority="64"/>
+    <w:lsdException w:name="Medium List 1 Accent 6" w:uiPriority="65"/>
+    <w:lsdException w:name="Medium List 2 Accent 6" w:uiPriority="66"/>
+    <w:lsdException w:name="Medium Grid 1 Accent 6" w:uiPriority="67"/>
+    <w:lsdException w:name="Medium Grid 2 Accent 6" w:uiPriority="68"/>
+    <w:lsdException w:name="Medium Grid 3 Accent 6" w:uiPriority="69"/>
+    <w:lsdException w:name="Dark List Accent 6" w:uiPriority="70"/>
+    <w:lsdException w:name="Colorful Shading Accent 6" w:uiPriority="71"/>
+    <w:lsdException w:name="Colorful List Accent 6" w:uiPriority="72"/>
+    <w:lsdException w:name="Colorful Grid Accent 6" w:uiPriority="73"/>
+    <w:lsdException w:name="Subtle Emphasis" w:uiPriority="19" w:qFormat="1"/>
+    <w:lsdException w:name="Intense Emphasis" w:uiPriority="21" w:qFormat="1"/>
+    <w:lsdException w:name="Subtle Reference" w:uiPriority="31" w:qFormat="1"/>
+    <w:lsdException w:name="Intense Reference" w:uiPriority="32" w:qFormat="1"/>
+    <w:lsdException w:name="Book Title" w:uiPriority="33" w:qFormat="1"/>
+    <w:lsdException w:name="Bibliography" w:semiHidden="1" w:uiPriority="37" w:unhideWhenUsed="1"/>
+    <w:lsdException w:name="TOC Heading" w:semiHidden="1" w:uiPriority="39" w:unhideWhenUsed="1" w:qFormat="1"/>
+    <w:lsdException w:name="Plain Table 1" w:uiPriority="41"/>
+    <w:lsdException w:name="Plain Table 2" w:uiPriority="42"/>
+    <w:lsdException w:name="Plain Table 3" w:uiPriority="43"/>
+    <w:lsdException w:name="Plain Table 4" w:uiPriority="44"/>
+    <w:lsdException w:name="Plain Table 5" w:uiPriority="45"/>
+    <w:lsdException w:name="Grid Table Light" w:uiPriority="40"/>
+    <w:lsdException w:name="Grid Table 1 Light" w:uiPriority="46"/>
+    <w:lsdException w:name="Grid Table 2" w:uiPriority="47"/>
+    <w:lsdException w:name="Grid Table 3" w:uiPriority="48"/>
+    <w:lsdException w:name="Grid Table 4" w:uiPriority="49"/>
+    <w:lsdException w:name="Grid Table 5 Dark" w:uiPriority="50"/>
+    <w:lsdException w:name="Grid Table 6 Colorful" w:uiPriority="51"/>
+    <w:lsdException w:name="Grid Table 7 Colorful" w:uiPriority="52"/>
+    <w:lsdException w:name="Grid Table 1 Light Accent 1" w:uiPriority="46"/>
+    <w:lsdException w:name="Grid Table 2 Accent 1" w:uiPriority="47"/>
+    <w:lsdException w:name="Grid Table 3 Accent 1" w:uiPriority="48"/>
+    <w:lsdException w:name="Grid Table 4 Accent 1" w:uiPriority="49"/>
+    <w:lsdException w:name="Grid Table 5 Dark Accent 1" w:uiPriority="50"/>
+    <w:lsdException w:name="Grid Table 6 Colorful Accent 1" w:uiPriority="51"/>
+    <w:lsdException w:name="Grid Table 7 Colorful Accent 1" w:uiPriority="52"/>
+    <w:lsdException w:name="Grid Table 1 Light Accent 2" w:uiPriority="46"/>
+    <w:lsdException w:name="Grid Table 2 Accent 2" w:uiPriority="47"/>
+    <w:lsdException w:name="Grid Table 3 Accent 2" w:uiPriority="48"/>
+    <w:lsdException w:name="Grid Table 4 Accent 2" w:uiPriority="49"/>
+    <w:lsdException w:name="Grid Table 5 Dark Accent 2" w:uiPriority="50"/>
+    <w:lsdException w:name="Grid Table 6 Colorful Accent 2" w:uiPriority="51"/>
+    <w:lsdException w:name="Grid Table 7 Colorful Accent 2" w:uiPriority="52"/>
+    <w:lsdException w:name="Grid Table 1 Light Accent 3" w:uiPriority="46"/>
+    <w:lsdException w:name="Grid Table 2 Accent 3" w:uiPriority="47"/>
+    <w:lsdException w:name="Grid Table 3 Accent 3" w:uiPriority="48"/>
+    <w:lsdException w:name="Grid Table 4 Accent 3" w:uiPriority="49"/>
+    <w:lsdException w:name="Grid Table 5 Dark Accent 3" w:uiPriority="50"/>
+    <w:lsdException w:name="Grid Table 6 Colorful Accent 3" w:uiPriority="51"/>
+    <w:lsdException w:name="Grid Table 7 Colorful Accent 3" w:uiPriority="52"/>
+    <w:lsdException w:name="Grid Table 1 Light Accent 4" w:uiPriority="46"/>
+    <w:lsdException w:name="Grid Table 2 Accent 4" w:uiPriority="47"/>
+    <w:lsdException w:name="Grid Table 3 Accent 4" w:uiPriority="48"/>
+    <w:lsdException w:name="Grid Table 4 Accent 4" w:uiPriority="49"/>
+    <w:lsdException w:name="Grid Table 5 Dark Accent 4" w:uiPriority="50"/>
+    <w:lsdException w:name="Grid Table 6 Colorful Accent 4" w:uiPriority="51"/>
+    <w:lsdException w:name="Grid Table 7 Colorful Accent 4" w:uiPriority="52"/>
+    <w:lsdException w:name="Grid Table 1 Light Accent 5" w:uiPriority="46"/>
+    <w:lsdException w:name="Grid Table 2 Accent 5" w:uiPriority="47"/>
+    <w:lsdException w:name="Grid Table 3 Accent 5" w:uiPriority="48"/>
+    <w:lsdException w:name="Grid Table 4 Accent 5" w:uiPriority="49"/>
+    <w:lsdException w:name="Grid Table 5 Dark Accent 5" w:uiPriority="50"/>
+    <w:lsdException w:name="Grid Table 6 Colorful Accent 5" w:uiPriority="51"/>
+    <w:lsdException w:name="Grid Table 7 Colorful Accent 5" w:uiPriority="52"/>
+    <w:lsdException w:name="Grid Table 1 Light Accent 6" w:uiPriority="46"/>
+    <w:lsdException w:name="Grid Table 2 Accent 6" w:uiPriority="47"/>
+    <w:lsdException w:name="Grid Table 3 Accent 6" w:uiPriority="48"/>
+    <w:lsdException w:name="Grid Table 4 Accent 6" w:uiPriority="49"/>
+    <w:lsdException w:name="Grid Table 5 Dark Accent 6" w:uiPriority="50"/>
+    <w:lsdException w:name="Grid Table 6 Colorful Accent 6" w:uiPriority="51"/>
+    <w:lsdException w:name="Grid Table 7 Colorful Accent 6" w:uiPriority="52"/>
+    <w:lsdException w:name="List Table 1 Light" w:uiPriority="46"/>
+    <w:lsdException w:name="List Table 2" w:uiPriority="47"/>
+    <w:lsdException w:name="List Table 3" w:uiPriority="48"/>
+    <w:lsdException w:name="List Table 4" w:uiPriority="49"/>
+    <w:lsdException w:name="List Table 5 Dark" w:uiPriority="50"/>
+    <w:lsdException w:name="List Table 6 Colorful" w:uiPriority="51"/>
+    <w:lsdException w:name="List Table 7 Colorful" w:uiPriority="52"/>
+    <w:lsdException w:name="List Table 1 Light Accent 1" w:uiPriority="46"/>
+    <w:lsdException w:name="List Table 2 Accent 1" w:uiPriority="47"/>
+    <w:lsdException w:name="List Table 3 Accent 1" w:uiPriority="48"/>
+    <w:lsdException w:name="List Table 4 Accent 1" w:uiPriority="49"/>
+    <w:lsdException w:name="List Table 5 Dark Accent 1" w:uiPriority="50"/>
+    <w:lsdException w:name="List Table 6 Colorful Accent 1" w:uiPriority="51"/>
+    <w:lsdException w:name="List Table 7 Colorful Accent 1" w:uiPriority="52"/>
+    <w:lsdException w:name="List Table 1 Light Accent 2" w:uiPriority="46"/>
+    <w:lsdException w:name="List Table 2 Accent 2" w:uiPriority="47"/>
+    <w:lsdException w:name="List Table 3 Accent 2" w:uiPriority="48"/>
+    <w:lsdException w:name="List Table 4 Accent 2" w:uiPriority="49"/>
+    <w:lsdException w:name="List Table 5 Dark Accent 2" w:uiPriority="50"/>
+    <w:lsdException w:name="List Table 6 Colorful Accent 2" w:uiPriority="51"/>
+    <w:lsdException w:name="List Table 7 Colorful Accent 2" w:uiPriority="52"/>
+    <w:lsdException w:name="List Table 1 Light Accent 3" w:uiPriority="46"/>
+    <w:lsdException w:name="List Table 2 Accent 3" w:uiPriority="47"/>
+    <w:lsdException w:name="List Table 3 Accent 3" w:uiPriority="48"/>
+    <w:lsdException w:name="List Table 4 Accent 3" w:uiPriority="49"/>
+    <w:lsdException w:name="List Table 5 Dark Accent 3" w:uiPriority="50"/>
+    <w:lsdException w:name="List Table 6 Colorful Accent 3" w:uiPriority="51"/>
+    <w:lsdException w:name="List Table 7 Colorful Accent 3" w:uiPriority="52"/>
+    <w:lsdException w:name="List Table 1 Light Accent 4" w:uiPriority="46"/>
+    <w:lsdException w:name="List Table 2 Accent 4" w:uiPriority="47"/>
+    <w:lsdException w:name="List Table 3 Accent 4" w:uiPriority="48"/>
+    <w:lsdException w:name="List Table 4 Accent 4" w:uiPriority="49"/>
+    <w:lsdException w:name="List Table 5 Dark Accent 4" w:uiPriority="50"/>
+    <w:lsdException w:name="List Table 6 Colorful Accent 4" w:uiPriority="51"/>
+    <w:lsdException w:name="List Table 7 Colorful Accent 4" w:uiPriority="52"/>
+    <w:lsdException w:name="List Table 1 Light Accent 5" w:uiPriority="46"/>
+    <w:lsdException w:name="List Table 2 Accent 5" w:uiPriority="47"/>
+    <w:lsdException w:name="List Table 3 Accent 5" w:uiPriority="48"/>
+    <w:lsdException w:name="List Table 4 Accent 5" w:uiPriority="49"/>
+    <w:lsdException w:name="List Table 5 Dark Accent 5" w:uiPriority="50"/>
+    <w:lsdException w:name="List Table 6 Colorful Accent 5" w:uiPriority="51"/>
+    <w:lsdException w:name="List Table 7 Colorful Accent 5" w:uiPriority="52"/>
+    <w:lsdException w:name="List Table 1 Light Accent 6" w:uiPriority="46"/>
+    <w:lsdException w:name="List Table 2 Accent 6" w:uiPriority="47"/>
+    <w:lsdException w:name="List Table 3 Accent 6" w:uiPriority="48"/>
+    <w:lsdException w:name="List Table 4 Accent 6" w:uiPriority="49"/>
+    <w:lsdException w:name="List Table 5 Dark Accent 6" w:uiPriority="50"/>
+    <w:lsdException w:name="List Table 6 Colorful Accent 6" w:uiPriority="51"/>
+    <w:lsdException w:name="List Table 7 Colorful Accent 6" w:uiPriority="52"/>
+    <w:lsdException w:name="Mention" w:semiHidden="1" w:unhideWhenUsed="1"/>
+    <w:lsdException w:name="Smart Hyperlink" w:semiHidden="1" w:unhideWhenUsed="1"/>
+    <w:lsdException w:name="Hashtag" w:semiHidden="1" w:unhideWhenUsed="1"/>
+    <w:lsdException w:name="Unresolved Mention" w:semiHidden="1" w:unhideWhenUsed="1"/>
+    <w:lsdException w:name="Smart Link" w:semiHidden="1" w:unhideWhenUsed="1"/>
   </w:latentStyles>
   <w:style w:type="paragraph" w:default="1" w:styleId="a">
     <w:name w:val="Normal"/>

</xml_diff>

<commit_message>
third commit master branch
</commit_message>
<xml_diff>
--- a/О выполнении лабораторных работ.docx
+++ b/О выполнении лабораторных работ.docx
@@ -1,6 +1,6 @@
 
 <file path=word/document.xml><?xml version="1.0" encoding="utf-8"?>
-<w:document xmlns:wpc="http://schemas.microsoft.com/office/word/2010/wordprocessingCanvas" xmlns:mc="http://schemas.openxmlformats.org/markup-compatibility/2006" xmlns:o="urn:schemas-microsoft-com:office:office" xmlns:r="http://schemas.openxmlformats.org/officeDocument/2006/relationships" xmlns:m="http://schemas.openxmlformats.org/officeDocument/2006/math" xmlns:v="urn:schemas-microsoft-com:vml" xmlns:wp14="http://schemas.microsoft.com/office/word/2010/wordprocessingDrawing" xmlns:wp="http://schemas.openxmlformats.org/drawingml/2006/wordprocessingDrawing" xmlns:w10="urn:schemas-microsoft-com:office:word" xmlns:w="http://schemas.openxmlformats.org/wordprocessingml/2006/main" xmlns:w14="http://schemas.microsoft.com/office/word/2010/wordml" xmlns:wpg="http://schemas.microsoft.com/office/word/2010/wordprocessingGroup" xmlns:wpi="http://schemas.microsoft.com/office/word/2010/wordprocessingInk" xmlns:wne="http://schemas.microsoft.com/office/word/2006/wordml" xmlns:wps="http://schemas.microsoft.com/office/word/2010/wordprocessingShape" mc:Ignorable="w14 wp14">
+<w:document xmlns:wpc="http://schemas.microsoft.com/office/word/2010/wordprocessingCanvas" xmlns:cx="http://schemas.microsoft.com/office/drawing/2014/chartex" xmlns:cx1="http://schemas.microsoft.com/office/drawing/2015/9/8/chartex" xmlns:cx2="http://schemas.microsoft.com/office/drawing/2015/10/21/chartex" xmlns:cx3="http://schemas.microsoft.com/office/drawing/2016/5/9/chartex" xmlns:cx4="http://schemas.microsoft.com/office/drawing/2016/5/10/chartex" xmlns:cx5="http://schemas.microsoft.com/office/drawing/2016/5/11/chartex" xmlns:cx6="http://schemas.microsoft.com/office/drawing/2016/5/12/chartex" xmlns:cx7="http://schemas.microsoft.com/office/drawing/2016/5/13/chartex" xmlns:cx8="http://schemas.microsoft.com/office/drawing/2016/5/14/chartex" xmlns:mc="http://schemas.openxmlformats.org/markup-compatibility/2006" xmlns:aink="http://schemas.microsoft.com/office/drawing/2016/ink" xmlns:am3d="http://schemas.microsoft.com/office/drawing/2017/model3d" xmlns:o="urn:schemas-microsoft-com:office:office" xmlns:r="http://schemas.openxmlformats.org/officeDocument/2006/relationships" xmlns:m="http://schemas.openxmlformats.org/officeDocument/2006/math" xmlns:v="urn:schemas-microsoft-com:vml" xmlns:wp14="http://schemas.microsoft.com/office/word/2010/wordprocessingDrawing" xmlns:wp="http://schemas.openxmlformats.org/drawingml/2006/wordprocessingDrawing" xmlns:w10="urn:schemas-microsoft-com:office:word" xmlns:w="http://schemas.openxmlformats.org/wordprocessingml/2006/main" xmlns:w14="http://schemas.microsoft.com/office/word/2010/wordml" xmlns:w15="http://schemas.microsoft.com/office/word/2012/wordml" xmlns:w16cex="http://schemas.microsoft.com/office/word/2018/wordml/cex" xmlns:w16cid="http://schemas.microsoft.com/office/word/2016/wordml/cid" xmlns:w16="http://schemas.microsoft.com/office/word/2018/wordml" xmlns:w16se="http://schemas.microsoft.com/office/word/2015/wordml/symex" xmlns:wpg="http://schemas.microsoft.com/office/word/2010/wordprocessingGroup" xmlns:wpi="http://schemas.microsoft.com/office/word/2010/wordprocessingInk" xmlns:wne="http://schemas.microsoft.com/office/word/2006/wordml" xmlns:wps="http://schemas.microsoft.com/office/word/2010/wordprocessingShape" mc:Ignorable="w14 w15 w16se w16cid w16 w16cex wp14">
   <w:body>
     <w:p>
       <w:pPr>
@@ -49,7 +49,6 @@
         </w:rPr>
         <w:t xml:space="preserve">с использованием программы </w:t>
       </w:r>
-      <w:proofErr w:type="spellStart"/>
       <w:r>
         <w:rPr>
           <w:rFonts w:ascii="Times New Roman" w:hAnsi="Times New Roman" w:cs="Times New Roman"/>
@@ -60,7 +59,6 @@
         </w:rPr>
         <w:t>Matchad</w:t>
       </w:r>
-      <w:proofErr w:type="spellEnd"/>
       <w:r>
         <w:rPr>
           <w:rFonts w:ascii="Times New Roman" w:hAnsi="Times New Roman" w:cs="Times New Roman"/>
@@ -96,18 +94,8 @@
           <w:sz w:val="28"/>
           <w:szCs w:val="28"/>
         </w:rPr>
-        <w:t xml:space="preserve"> </w:t>
-      </w:r>
-      <w:proofErr w:type="spellStart"/>
-      <w:r>
-        <w:rPr>
-          <w:rFonts w:ascii="Times New Roman" w:hAnsi="Times New Roman" w:cs="Times New Roman"/>
-          <w:sz w:val="28"/>
-          <w:szCs w:val="28"/>
-        </w:rPr>
-        <w:t>по-порядку</w:t>
-      </w:r>
-      <w:proofErr w:type="spellEnd"/>
+        <w:t xml:space="preserve"> по-порядку</w:t>
+      </w:r>
       <w:r>
         <w:rPr>
           <w:rFonts w:ascii="Times New Roman" w:hAnsi="Times New Roman" w:cs="Times New Roman"/>
@@ -129,8 +117,6 @@
           <w:szCs w:val="28"/>
         </w:rPr>
       </w:pPr>
-      <w:bookmarkStart w:id="0" w:name="_GoBack"/>
-      <w:bookmarkEnd w:id="0"/>
       <w:r>
         <w:rPr>
           <w:rFonts w:ascii="Times New Roman" w:hAnsi="Times New Roman" w:cs="Times New Roman"/>
@@ -262,7 +248,6 @@
         </w:rPr>
         <w:t>/</w:t>
       </w:r>
-      <w:proofErr w:type="spellStart"/>
       <w:r>
         <w:rPr>
           <w:rFonts w:ascii="Times New Roman" w:hAnsi="Times New Roman" w:cs="Times New Roman"/>
@@ -280,7 +265,6 @@
         </w:rPr>
         <w:t>ш</w:t>
       </w:r>
-      <w:proofErr w:type="spellEnd"/>
       <w:r>
         <w:rPr>
           <w:rFonts w:ascii="Times New Roman" w:hAnsi="Times New Roman" w:cs="Times New Roman"/>
@@ -295,27 +279,17 @@
           <w:sz w:val="28"/>
           <w:szCs w:val="28"/>
         </w:rPr>
-        <w:t xml:space="preserve"> заданной вероятности ложной тревоги </w:t>
-      </w:r>
-      <w:proofErr w:type="spellStart"/>
+        <w:t xml:space="preserve"> заданной вероятности ложной тревоги Р</w:t>
+      </w:r>
       <w:r>
         <w:rPr>
           <w:rFonts w:ascii="Times New Roman" w:hAnsi="Times New Roman" w:cs="Times New Roman"/>
           <w:sz w:val="28"/>
           <w:szCs w:val="28"/>
-        </w:rPr>
-        <w:t>Р</w:t>
-      </w:r>
-      <w:r>
-        <w:rPr>
-          <w:rFonts w:ascii="Times New Roman" w:hAnsi="Times New Roman" w:cs="Times New Roman"/>
-          <w:sz w:val="28"/>
-          <w:szCs w:val="28"/>
           <w:vertAlign w:val="subscript"/>
         </w:rPr>
         <w:t>лт</w:t>
       </w:r>
-      <w:proofErr w:type="spellEnd"/>
       <w:r>
         <w:rPr>
           <w:rFonts w:ascii="Times New Roman" w:hAnsi="Times New Roman" w:cs="Times New Roman"/>
@@ -369,7 +343,6 @@
         </w:rPr>
         <w:t xml:space="preserve">0,5 - </w:t>
       </w:r>
-      <w:proofErr w:type="spellStart"/>
       <w:r>
         <w:rPr>
           <w:rFonts w:ascii="Times New Roman" w:hAnsi="Times New Roman" w:cs="Times New Roman"/>
@@ -387,7 +360,6 @@
         </w:rPr>
         <w:t>лт</w:t>
       </w:r>
-      <w:proofErr w:type="spellEnd"/>
       <w:r>
         <w:rPr>
           <w:rFonts w:ascii="Times New Roman" w:hAnsi="Times New Roman" w:cs="Times New Roman"/>
@@ -438,7 +410,7 @@
         <w:t xml:space="preserve">где:  </w:t>
       </w:r>
       <w:r>
-        <w:object w:dxaOrig="2320" w:dyaOrig="820">
+        <w:object w:dxaOrig="2320" w:dyaOrig="820" w14:anchorId="1BECEFC5">
           <v:shapetype id="_x0000_t75" coordsize="21600,21600" o:spt="75" o:preferrelative="t" path="m@4@5l@4@11@9@11@9@5xe" filled="f" stroked="f">
             <v:stroke joinstyle="miter"/>
             <v:formulas>
@@ -458,10 +430,10 @@
             <v:path o:extrusionok="f" gradientshapeok="t" o:connecttype="rect"/>
             <o:lock v:ext="edit" aspectratio="t"/>
           </v:shapetype>
-          <v:shape id="_x0000_i1025" type="#_x0000_t75" style="width:115.85pt;height:40.7pt" o:ole="">
-            <v:imagedata r:id="rId9" o:title=""/>
+          <v:shape id="_x0000_i1025" type="#_x0000_t75" style="width:116.25pt;height:40.5pt" o:ole="">
+            <v:imagedata r:id="rId8" o:title=""/>
           </v:shape>
-          <o:OLEObject Type="Embed" ProgID="Unknown" ShapeID="_x0000_i1025" DrawAspect="Content" ObjectID="_1645734592" r:id="rId10"/>
+          <o:OLEObject Type="Embed" ProgID="Unknown" ShapeID="_x0000_i1025" DrawAspect="Content" ObjectID="_1668881540" r:id="rId9"/>
         </w:object>
       </w:r>
       <w:r>
@@ -522,7 +494,6 @@
         </w:rPr>
         <w:t xml:space="preserve">Однако при использовании </w:t>
       </w:r>
-      <w:proofErr w:type="spellStart"/>
       <w:r>
         <w:rPr>
           <w:rFonts w:ascii="Times New Roman" w:hAnsi="Times New Roman" w:cs="Times New Roman"/>
@@ -532,7 +503,6 @@
         </w:rPr>
         <w:t>Matchad</w:t>
       </w:r>
-      <w:proofErr w:type="spellEnd"/>
       <w:r>
         <w:rPr>
           <w:rFonts w:ascii="Times New Roman" w:hAnsi="Times New Roman" w:cs="Times New Roman"/>
@@ -638,11 +608,11 @@
           <w:szCs w:val="28"/>
           <w:lang w:val="en-GB"/>
         </w:rPr>
-        <w:object w:dxaOrig="4900" w:dyaOrig="1140">
-          <v:shape id="_x0000_i1026" type="#_x0000_t75" style="width:244.8pt;height:56.95pt" o:ole="">
-            <v:imagedata r:id="rId11" o:title=""/>
+        <w:object w:dxaOrig="4900" w:dyaOrig="1140" w14:anchorId="6BB718B4">
+          <v:shape id="_x0000_i1026" type="#_x0000_t75" style="width:244.5pt;height:57pt" o:ole="">
+            <v:imagedata r:id="rId10" o:title=""/>
           </v:shape>
-          <o:OLEObject Type="Embed" ProgID="Equation.3" ShapeID="_x0000_i1026" DrawAspect="Content" ObjectID="_1645734593" r:id="rId12"/>
+          <o:OLEObject Type="Embed" ProgID="Equation.3" ShapeID="_x0000_i1026" DrawAspect="Content" ObjectID="_1668881541" r:id="rId11"/>
         </w:object>
       </w:r>
       <w:r>
@@ -682,11 +652,11 @@
         <w:t xml:space="preserve">(примечание: </w:t>
       </w:r>
       <w:r>
-        <w:object w:dxaOrig="1080" w:dyaOrig="760">
-          <v:shape id="_x0000_i1027" type="#_x0000_t75" style="width:53.85pt;height:38.2pt" o:ole="">
-            <v:imagedata r:id="rId13" o:title=""/>
+        <w:object w:dxaOrig="1080" w:dyaOrig="760" w14:anchorId="6A3B9DCF">
+          <v:shape id="_x0000_i1027" type="#_x0000_t75" style="width:54pt;height:38.25pt" o:ole="">
+            <v:imagedata r:id="rId12" o:title=""/>
           </v:shape>
-          <o:OLEObject Type="Embed" ProgID="Unknown" ShapeID="_x0000_i1027" DrawAspect="Content" ObjectID="_1645734594" r:id="rId14"/>
+          <o:OLEObject Type="Embed" ProgID="Unknown" ShapeID="_x0000_i1027" DrawAspect="Content" ObjectID="_1668881542" r:id="rId13"/>
         </w:object>
       </w:r>
       <w:r>
@@ -760,11 +730,11 @@
           <w:sz w:val="28"/>
           <w:szCs w:val="28"/>
         </w:rPr>
-        <w:object w:dxaOrig="3920" w:dyaOrig="859">
-          <v:shape id="_x0000_i1028" type="#_x0000_t75" style="width:195.95pt;height:43.2pt" o:ole="">
-            <v:imagedata r:id="rId15" o:title=""/>
+        <w:object w:dxaOrig="3920" w:dyaOrig="859" w14:anchorId="0C22081C">
+          <v:shape id="_x0000_i1028" type="#_x0000_t75" style="width:195.75pt;height:43.5pt" o:ole="">
+            <v:imagedata r:id="rId14" o:title=""/>
           </v:shape>
-          <o:OLEObject Type="Embed" ProgID="Equation.DSMT4" ShapeID="_x0000_i1028" DrawAspect="Content" ObjectID="_1645734595" r:id="rId16"/>
+          <o:OLEObject Type="Embed" ProgID="Equation.DSMT4" ShapeID="_x0000_i1028" DrawAspect="Content" ObjectID="_1668881543" r:id="rId15"/>
         </w:object>
       </w:r>
       <w:r>
@@ -794,27 +764,8 @@
           <w:szCs w:val="28"/>
         </w:rPr>
         <w:lastRenderedPageBreak/>
-        <w:t xml:space="preserve">Например, если </w:t>
-      </w:r>
-      <w:proofErr w:type="gramStart"/>
-      <w:r>
-        <w:rPr>
-          <w:rFonts w:ascii="Times New Roman" w:eastAsia="Times New Roman" w:hAnsi="Times New Roman" w:cs="Times New Roman"/>
-          <w:sz w:val="28"/>
-          <w:szCs w:val="28"/>
-        </w:rPr>
-        <w:t>задана</w:t>
-      </w:r>
-      <w:proofErr w:type="gramEnd"/>
-      <w:r>
-        <w:rPr>
-          <w:rFonts w:ascii="Times New Roman" w:eastAsia="Times New Roman" w:hAnsi="Times New Roman" w:cs="Times New Roman"/>
-          <w:sz w:val="28"/>
-          <w:szCs w:val="28"/>
-        </w:rPr>
-        <w:t xml:space="preserve"> </w:t>
-      </w:r>
-      <w:proofErr w:type="spellStart"/>
+        <w:t xml:space="preserve">Например, если задана </w:t>
+      </w:r>
       <w:r>
         <w:rPr>
           <w:rFonts w:ascii="Times New Roman" w:eastAsia="Times New Roman" w:hAnsi="Times New Roman" w:cs="Times New Roman"/>
@@ -834,7 +785,6 @@
         </w:rPr>
         <w:t>лт</w:t>
       </w:r>
-      <w:proofErr w:type="spellEnd"/>
       <w:r>
         <w:rPr>
           <w:rFonts w:ascii="Times New Roman" w:eastAsia="Times New Roman" w:hAnsi="Times New Roman" w:cs="Times New Roman"/>
@@ -921,7 +871,6 @@
         </w:rPr>
         <w:t xml:space="preserve"> = </w:t>
       </w:r>
-      <w:proofErr w:type="spellStart"/>
       <w:r>
         <w:rPr>
           <w:rFonts w:ascii="Times New Roman" w:eastAsia="Times New Roman" w:hAnsi="Times New Roman" w:cs="Times New Roman"/>
@@ -932,7 +881,6 @@
         </w:rPr>
         <w:t>qnorm</w:t>
       </w:r>
-      <w:proofErr w:type="spellEnd"/>
       <w:r>
         <w:rPr>
           <w:rFonts w:ascii="Times New Roman" w:eastAsia="Times New Roman" w:hAnsi="Times New Roman" w:cs="Times New Roman"/>
@@ -957,7 +905,6 @@
         </w:rPr>
         <w:t xml:space="preserve">,0,1) = </w:t>
       </w:r>
-      <w:proofErr w:type="spellStart"/>
       <w:r>
         <w:rPr>
           <w:rFonts w:ascii="Times New Roman" w:eastAsia="Times New Roman" w:hAnsi="Times New Roman" w:cs="Times New Roman"/>
@@ -968,7 +915,6 @@
         </w:rPr>
         <w:t>qnorm</w:t>
       </w:r>
-      <w:proofErr w:type="spellEnd"/>
       <w:r>
         <w:rPr>
           <w:rFonts w:ascii="Times New Roman" w:eastAsia="Times New Roman" w:hAnsi="Times New Roman" w:cs="Times New Roman"/>
@@ -1005,11 +951,11 @@
           <w:sz w:val="28"/>
           <w:szCs w:val="28"/>
         </w:rPr>
-        <w:object w:dxaOrig="3060" w:dyaOrig="840">
-          <v:shape id="_x0000_i1029" type="#_x0000_t75" style="width:152.75pt;height:41.95pt" o:ole="">
-            <v:imagedata r:id="rId17" o:title=""/>
+        <w:object w:dxaOrig="3060" w:dyaOrig="840" w14:anchorId="109DE1F5">
+          <v:shape id="_x0000_i1029" type="#_x0000_t75" style="width:153pt;height:42pt" o:ole="">
+            <v:imagedata r:id="rId16" o:title=""/>
           </v:shape>
-          <o:OLEObject Type="Embed" ProgID="Equation.3" ShapeID="_x0000_i1029" DrawAspect="Content" ObjectID="_1645734596" r:id="rId18"/>
+          <o:OLEObject Type="Embed" ProgID="Equation.3" ShapeID="_x0000_i1029" DrawAspect="Content" ObjectID="_1668881544" r:id="rId17"/>
         </w:object>
       </w:r>
       <w:r>
@@ -1020,7 +966,6 @@
         </w:rPr>
         <w:t xml:space="preserve">, т.е. чтобы получить допустимую вероятность ложной тревоги </w:t>
       </w:r>
-      <w:proofErr w:type="spellStart"/>
       <w:r>
         <w:rPr>
           <w:rFonts w:ascii="Times New Roman" w:eastAsia="Times New Roman" w:hAnsi="Times New Roman" w:cs="Times New Roman"/>
@@ -1040,7 +985,6 @@
         </w:rPr>
         <w:t>лт</w:t>
       </w:r>
-      <w:proofErr w:type="spellEnd"/>
       <w:r>
         <w:rPr>
           <w:rFonts w:ascii="Times New Roman" w:eastAsia="Times New Roman" w:hAnsi="Times New Roman" w:cs="Times New Roman"/>
@@ -1139,7 +1083,6 @@
         </w:rPr>
         <w:t xml:space="preserve">усть </w:t>
       </w:r>
-      <w:proofErr w:type="spellStart"/>
       <w:r>
         <w:rPr>
           <w:rFonts w:ascii="Times New Roman" w:eastAsia="Times New Roman" w:hAnsi="Times New Roman" w:cs="Times New Roman"/>
@@ -1159,7 +1102,6 @@
         </w:rPr>
         <w:t>лт</w:t>
       </w:r>
-      <w:proofErr w:type="spellEnd"/>
       <w:r>
         <w:rPr>
           <w:rFonts w:ascii="Times New Roman" w:eastAsia="Times New Roman" w:hAnsi="Times New Roman" w:cs="Times New Roman"/>
@@ -1246,7 +1188,6 @@
         </w:rPr>
         <w:t xml:space="preserve">= </w:t>
       </w:r>
-      <w:proofErr w:type="spellStart"/>
       <w:r>
         <w:rPr>
           <w:rFonts w:ascii="Times New Roman" w:eastAsia="Times New Roman" w:hAnsi="Times New Roman" w:cs="Times New Roman"/>
@@ -1257,7 +1198,6 @@
         </w:rPr>
         <w:t>qnorm</w:t>
       </w:r>
-      <w:proofErr w:type="spellEnd"/>
       <w:r>
         <w:rPr>
           <w:rFonts w:ascii="Times New Roman" w:eastAsia="Times New Roman" w:hAnsi="Times New Roman" w:cs="Times New Roman"/>
@@ -1284,7 +1224,6 @@
         </w:rPr>
         <w:t xml:space="preserve">Я полагаю, что это записи программы в </w:t>
       </w:r>
-      <w:proofErr w:type="spellStart"/>
       <w:r>
         <w:rPr>
           <w:szCs w:val="28"/>
@@ -1292,20 +1231,11 @@
         </w:rPr>
         <w:t>Matchad</w:t>
       </w:r>
-      <w:proofErr w:type="spellEnd"/>
-      <w:proofErr w:type="gramStart"/>
-      <w:r>
-        <w:rPr>
-          <w:szCs w:val="28"/>
-        </w:rPr>
-        <w:t>е</w:t>
-      </w:r>
-      <w:proofErr w:type="gramEnd"/>
-      <w:r>
-        <w:rPr>
-          <w:szCs w:val="28"/>
-        </w:rPr>
-        <w:t>, которыми можно воспользоваться:</w:t>
+      <w:r>
+        <w:rPr>
+          <w:szCs w:val="28"/>
+        </w:rPr>
+        <w:t>е, которыми можно воспользоваться:</w:t>
       </w:r>
     </w:p>
     <w:p>
@@ -1341,14 +1271,7 @@
         <w:rPr>
           <w:szCs w:val="28"/>
         </w:rPr>
-        <w:t xml:space="preserve">- провести расчет для других значений </w:t>
-      </w:r>
-      <w:proofErr w:type="spellStart"/>
-      <w:r>
-        <w:rPr>
-          <w:szCs w:val="28"/>
-        </w:rPr>
-        <w:t>Р</w:t>
+        <w:t>- провести расчет для других значений Р</w:t>
       </w:r>
       <w:r>
         <w:rPr>
@@ -1357,7 +1280,6 @@
         </w:rPr>
         <w:t>лт</w:t>
       </w:r>
-      <w:proofErr w:type="spellEnd"/>
       <w:r>
         <w:rPr>
           <w:szCs w:val="28"/>
@@ -1527,11 +1449,11 @@
           <w:szCs w:val="28"/>
           <w:lang w:val="en-GB"/>
         </w:rPr>
-        <w:object w:dxaOrig="200" w:dyaOrig="380">
-          <v:shape id="_x0000_i1030" type="#_x0000_t75" style="width:10pt;height:18.8pt" o:ole="">
-            <v:imagedata r:id="rId19" o:title=""/>
+        <w:object w:dxaOrig="200" w:dyaOrig="380" w14:anchorId="13F227EF">
+          <v:shape id="_x0000_i1030" type="#_x0000_t75" style="width:9.75pt;height:18.75pt" o:ole="">
+            <v:imagedata r:id="rId18" o:title=""/>
           </v:shape>
-          <o:OLEObject Type="Embed" ProgID="Equation.3" ShapeID="_x0000_i1030" DrawAspect="Content" ObjectID="_1645734597" r:id="rId20"/>
+          <o:OLEObject Type="Embed" ProgID="Equation.3" ShapeID="_x0000_i1030" DrawAspect="Content" ObjectID="_1668881545" r:id="rId19"/>
         </w:object>
       </w:r>
       <w:r>
@@ -1543,7 +1465,6 @@
         </w:rPr>
         <w:t>Р</w:t>
       </w:r>
-      <w:proofErr w:type="gramStart"/>
       <w:r>
         <w:rPr>
           <w:rFonts w:ascii="Times New Roman" w:eastAsia="Times New Roman" w:hAnsi="Times New Roman" w:cs="Times New Roman"/>
@@ -1553,7 +1474,6 @@
         </w:rPr>
         <w:t>0</w:t>
       </w:r>
-      <w:proofErr w:type="gramEnd"/>
       <w:r>
         <w:rPr>
           <w:rFonts w:ascii="Times New Roman" w:eastAsia="Times New Roman" w:hAnsi="Times New Roman" w:cs="Times New Roman"/>
@@ -1570,11 +1490,11 @@
           <w:szCs w:val="28"/>
           <w:lang w:val="en-GB"/>
         </w:rPr>
-        <w:object w:dxaOrig="2980" w:dyaOrig="1020">
-          <v:shape id="_x0000_i1031" type="#_x0000_t75" style="width:149pt;height:50.7pt" o:ole="">
-            <v:imagedata r:id="rId21" o:title=""/>
+        <w:object w:dxaOrig="2980" w:dyaOrig="1020" w14:anchorId="4BF2AA94">
+          <v:shape id="_x0000_i1031" type="#_x0000_t75" style="width:149.25pt;height:51pt" o:ole="">
+            <v:imagedata r:id="rId20" o:title=""/>
           </v:shape>
-          <o:OLEObject Type="Embed" ProgID="Equation.3" ShapeID="_x0000_i1031" DrawAspect="Content" ObjectID="_1645734598" r:id="rId22"/>
+          <o:OLEObject Type="Embed" ProgID="Equation.3" ShapeID="_x0000_i1031" DrawAspect="Content" ObjectID="_1668881546" r:id="rId21"/>
         </w:object>
       </w:r>
     </w:p>
@@ -1630,11 +1550,11 @@
           <w:sz w:val="28"/>
           <w:szCs w:val="28"/>
         </w:rPr>
-        <w:object w:dxaOrig="2160" w:dyaOrig="859">
-          <v:shape id="_x0000_i1032" type="#_x0000_t75" style="width:108.3pt;height:43.2pt" o:ole="">
-            <v:imagedata r:id="rId23" o:title=""/>
+        <w:object w:dxaOrig="2160" w:dyaOrig="859" w14:anchorId="3786D6CB">
+          <v:shape id="_x0000_i1032" type="#_x0000_t75" style="width:108pt;height:43.5pt" o:ole="">
+            <v:imagedata r:id="rId22" o:title=""/>
           </v:shape>
-          <o:OLEObject Type="Embed" ProgID="Equation.3" ShapeID="_x0000_i1032" DrawAspect="Content" ObjectID="_1645734599" r:id="rId24"/>
+          <o:OLEObject Type="Embed" ProgID="Equation.3" ShapeID="_x0000_i1032" DrawAspect="Content" ObjectID="_1668881547" r:id="rId23"/>
         </w:object>
       </w:r>
       <w:r>
@@ -1673,11 +1593,11 @@
           <w:sz w:val="28"/>
           <w:szCs w:val="28"/>
         </w:rPr>
-        <w:object w:dxaOrig="1800" w:dyaOrig="780">
-          <v:shape id="_x0000_i1033" type="#_x0000_t75" style="width:90.15pt;height:38.8pt" o:ole="">
-            <v:imagedata r:id="rId25" o:title=""/>
+        <w:object w:dxaOrig="1800" w:dyaOrig="780" w14:anchorId="4AEAFA38">
+          <v:shape id="_x0000_i1033" type="#_x0000_t75" style="width:90pt;height:39pt" o:ole="">
+            <v:imagedata r:id="rId24" o:title=""/>
           </v:shape>
-          <o:OLEObject Type="Embed" ProgID="Equation.3" ShapeID="_x0000_i1033" DrawAspect="Content" ObjectID="_1645734600" r:id="rId26"/>
+          <o:OLEObject Type="Embed" ProgID="Equation.3" ShapeID="_x0000_i1033" DrawAspect="Content" ObjectID="_1668881548" r:id="rId25"/>
         </w:object>
       </w:r>
       <w:r>
@@ -1740,25 +1660,7 @@
           <w:sz w:val="28"/>
           <w:szCs w:val="28"/>
         </w:rPr>
-        <w:t xml:space="preserve"> </w:t>
-      </w:r>
-      <w:proofErr w:type="gramStart"/>
-      <w:r>
-        <w:rPr>
-          <w:rFonts w:ascii="Times New Roman" w:eastAsia="Times New Roman" w:hAnsi="Times New Roman" w:cs="Times New Roman"/>
-          <w:sz w:val="28"/>
-          <w:szCs w:val="28"/>
-        </w:rPr>
-        <w:t>до</w:t>
-      </w:r>
-      <w:proofErr w:type="gramEnd"/>
-      <w:r>
-        <w:rPr>
-          <w:rFonts w:ascii="Times New Roman" w:eastAsia="Times New Roman" w:hAnsi="Times New Roman" w:cs="Times New Roman"/>
-          <w:sz w:val="28"/>
-          <w:szCs w:val="28"/>
-        </w:rPr>
-        <w:t xml:space="preserve"> </w:t>
+        <w:t xml:space="preserve"> до </w:t>
       </w:r>
       <w:r>
         <w:rPr>
@@ -1775,25 +1677,7 @@
           <w:sz w:val="28"/>
           <w:szCs w:val="28"/>
         </w:rPr>
-        <w:t xml:space="preserve"> </w:t>
-      </w:r>
-      <w:proofErr w:type="gramStart"/>
-      <w:r>
-        <w:rPr>
-          <w:rFonts w:ascii="Times New Roman" w:eastAsia="Times New Roman" w:hAnsi="Times New Roman" w:cs="Times New Roman"/>
-          <w:sz w:val="28"/>
-          <w:szCs w:val="28"/>
-        </w:rPr>
-        <w:t>этот</w:t>
-      </w:r>
-      <w:proofErr w:type="gramEnd"/>
-      <w:r>
-        <w:rPr>
-          <w:rFonts w:ascii="Times New Roman" w:eastAsia="Times New Roman" w:hAnsi="Times New Roman" w:cs="Times New Roman"/>
-          <w:sz w:val="28"/>
-          <w:szCs w:val="28"/>
-        </w:rPr>
-        <w:t xml:space="preserve"> интеграл равен 1 (интеграл от плотности вероятности), то</w:t>
+        <w:t xml:space="preserve"> этот интеграл равен 1 (интеграл от плотности вероятности), то</w:t>
       </w:r>
     </w:p>
     <w:p>
@@ -1876,11 +1760,11 @@
           <w:sz w:val="28"/>
           <w:szCs w:val="28"/>
         </w:rPr>
-        <w:object w:dxaOrig="2659" w:dyaOrig="380">
-          <v:shape id="_x0000_i1034" type="#_x0000_t75" style="width:132.75pt;height:18.8pt" o:ole="">
-            <v:imagedata r:id="rId27" o:title=""/>
+        <w:object w:dxaOrig="2659" w:dyaOrig="380" w14:anchorId="338E1355">
+          <v:shape id="_x0000_i1034" type="#_x0000_t75" style="width:132.75pt;height:18.75pt" o:ole="">
+            <v:imagedata r:id="rId26" o:title=""/>
           </v:shape>
-          <o:OLEObject Type="Embed" ProgID="Equation.DSMT4" ShapeID="_x0000_i1034" DrawAspect="Content" ObjectID="_1645734601" r:id="rId28"/>
+          <o:OLEObject Type="Embed" ProgID="Equation.DSMT4" ShapeID="_x0000_i1034" DrawAspect="Content" ObjectID="_1668881549" r:id="rId27"/>
         </w:object>
       </w:r>
       <w:r>
@@ -1910,27 +1794,8 @@
           <w:sz w:val="28"/>
           <w:szCs w:val="28"/>
         </w:rPr>
-        <w:t xml:space="preserve">Например, если </w:t>
-      </w:r>
-      <w:proofErr w:type="gramStart"/>
-      <w:r>
-        <w:rPr>
-          <w:rFonts w:ascii="Times New Roman" w:eastAsia="Times New Roman" w:hAnsi="Times New Roman" w:cs="Times New Roman"/>
-          <w:sz w:val="28"/>
-          <w:szCs w:val="28"/>
-        </w:rPr>
-        <w:t>задана</w:t>
-      </w:r>
-      <w:proofErr w:type="gramEnd"/>
-      <w:r>
-        <w:rPr>
-          <w:rFonts w:ascii="Times New Roman" w:eastAsia="Times New Roman" w:hAnsi="Times New Roman" w:cs="Times New Roman"/>
-          <w:sz w:val="28"/>
-          <w:szCs w:val="28"/>
-        </w:rPr>
-        <w:t xml:space="preserve"> </w:t>
-      </w:r>
-      <w:proofErr w:type="spellStart"/>
+        <w:t xml:space="preserve">Например, если задана </w:t>
+      </w:r>
       <w:r>
         <w:rPr>
           <w:rFonts w:ascii="Times New Roman" w:eastAsia="Times New Roman" w:hAnsi="Times New Roman" w:cs="Times New Roman"/>
@@ -1950,7 +1815,6 @@
         </w:rPr>
         <w:t>лт</w:t>
       </w:r>
-      <w:proofErr w:type="spellEnd"/>
       <w:r>
         <w:rPr>
           <w:rFonts w:ascii="Times New Roman" w:eastAsia="Times New Roman" w:hAnsi="Times New Roman" w:cs="Times New Roman"/>
@@ -2050,8 +1914,6 @@
         </w:rPr>
         <w:t xml:space="preserve"> = </w:t>
       </w:r>
-      <w:proofErr w:type="spellStart"/>
-      <w:proofErr w:type="gramStart"/>
       <w:r>
         <w:rPr>
           <w:rFonts w:ascii="Times New Roman" w:eastAsia="Times New Roman" w:hAnsi="Times New Roman" w:cs="Times New Roman"/>
@@ -2062,23 +1924,13 @@
         </w:rPr>
         <w:t>qnorm</w:t>
       </w:r>
-      <w:proofErr w:type="spellEnd"/>
-      <w:r>
-        <w:rPr>
-          <w:rFonts w:ascii="Times New Roman" w:eastAsia="Times New Roman" w:hAnsi="Times New Roman" w:cs="Times New Roman"/>
-          <w:sz w:val="28"/>
-          <w:szCs w:val="28"/>
-        </w:rPr>
-        <w:t>(</w:t>
-      </w:r>
-      <w:proofErr w:type="gramEnd"/>
-      <w:r>
-        <w:rPr>
-          <w:rFonts w:ascii="Times New Roman" w:eastAsia="Times New Roman" w:hAnsi="Times New Roman" w:cs="Times New Roman"/>
-          <w:sz w:val="28"/>
-          <w:szCs w:val="28"/>
-        </w:rPr>
-        <w:t>1 –</w:t>
+      <w:r>
+        <w:rPr>
+          <w:rFonts w:ascii="Times New Roman" w:eastAsia="Times New Roman" w:hAnsi="Times New Roman" w:cs="Times New Roman"/>
+          <w:sz w:val="28"/>
+          <w:szCs w:val="28"/>
+        </w:rPr>
+        <w:t>(1 –</w:t>
       </w:r>
       <w:r>
         <w:rPr>
@@ -2096,7 +1948,6 @@
         </w:rPr>
         <w:t xml:space="preserve">,0,1) = </w:t>
       </w:r>
-      <w:proofErr w:type="spellStart"/>
       <w:r>
         <w:rPr>
           <w:rFonts w:ascii="Times New Roman" w:eastAsia="Times New Roman" w:hAnsi="Times New Roman" w:cs="Times New Roman"/>
@@ -2107,7 +1958,6 @@
         </w:rPr>
         <w:t>qnorm</w:t>
       </w:r>
-      <w:proofErr w:type="spellEnd"/>
       <w:r>
         <w:rPr>
           <w:rFonts w:ascii="Times New Roman" w:eastAsia="Times New Roman" w:hAnsi="Times New Roman" w:cs="Times New Roman"/>
@@ -2145,11 +1995,11 @@
           <w:sz w:val="28"/>
           <w:szCs w:val="28"/>
         </w:rPr>
-        <w:object w:dxaOrig="3060" w:dyaOrig="840">
-          <v:shape id="_x0000_i1035" type="#_x0000_t75" style="width:152.75pt;height:41.95pt" o:ole="">
-            <v:imagedata r:id="rId17" o:title=""/>
+        <w:object w:dxaOrig="3060" w:dyaOrig="840" w14:anchorId="6C886750">
+          <v:shape id="_x0000_i1035" type="#_x0000_t75" style="width:153pt;height:42pt" o:ole="">
+            <v:imagedata r:id="rId16" o:title=""/>
           </v:shape>
-          <o:OLEObject Type="Embed" ProgID="Equation.3" ShapeID="_x0000_i1035" DrawAspect="Content" ObjectID="_1645734602" r:id="rId29"/>
+          <o:OLEObject Type="Embed" ProgID="Equation.3" ShapeID="_x0000_i1035" DrawAspect="Content" ObjectID="_1668881550" r:id="rId28"/>
         </w:object>
       </w:r>
       <w:r>
@@ -2160,7 +2010,6 @@
         </w:rPr>
         <w:t xml:space="preserve">, т.е. чтобы получить допустимую вероятность ложной тревоги </w:t>
       </w:r>
-      <w:proofErr w:type="spellStart"/>
       <w:r>
         <w:rPr>
           <w:rFonts w:ascii="Times New Roman" w:eastAsia="Times New Roman" w:hAnsi="Times New Roman" w:cs="Times New Roman"/>
@@ -2180,7 +2029,6 @@
         </w:rPr>
         <w:t>лт</w:t>
       </w:r>
-      <w:proofErr w:type="spellEnd"/>
       <w:r>
         <w:rPr>
           <w:rFonts w:ascii="Times New Roman" w:eastAsia="Times New Roman" w:hAnsi="Times New Roman" w:cs="Times New Roman"/>
@@ -2335,11 +2183,11 @@
           <w:sz w:val="28"/>
           <w:szCs w:val="28"/>
         </w:rPr>
-        <w:object w:dxaOrig="7680" w:dyaOrig="980">
-          <v:shape id="_x0000_i1036" type="#_x0000_t75" style="width:383.8pt;height:48.85pt" o:ole="">
-            <v:imagedata r:id="rId30" o:title=""/>
+        <w:object w:dxaOrig="7680" w:dyaOrig="980" w14:anchorId="47F0542F">
+          <v:shape id="_x0000_i1036" type="#_x0000_t75" style="width:383.25pt;height:48.75pt" o:ole="">
+            <v:imagedata r:id="rId29" o:title=""/>
           </v:shape>
-          <o:OLEObject Type="Embed" ProgID="Equation.3" ShapeID="_x0000_i1036" DrawAspect="Content" ObjectID="_1645734603" r:id="rId31"/>
+          <o:OLEObject Type="Embed" ProgID="Equation.3" ShapeID="_x0000_i1036" DrawAspect="Content" ObjectID="_1668881551" r:id="rId30"/>
         </w:object>
       </w:r>
     </w:p>
@@ -2364,7 +2212,6 @@
         </w:rPr>
         <w:t xml:space="preserve">Итак, если </w:t>
       </w:r>
-      <w:proofErr w:type="spellStart"/>
       <w:r>
         <w:rPr>
           <w:rFonts w:ascii="Times New Roman" w:eastAsia="Times New Roman" w:hAnsi="Times New Roman" w:cs="Times New Roman"/>
@@ -2384,7 +2231,6 @@
         </w:rPr>
         <w:t>лт</w:t>
       </w:r>
-      <w:proofErr w:type="spellEnd"/>
       <w:r>
         <w:rPr>
           <w:rFonts w:ascii="Times New Roman" w:eastAsia="Times New Roman" w:hAnsi="Times New Roman" w:cs="Times New Roman"/>
@@ -2419,7 +2265,6 @@
         </w:rPr>
         <w:t>Р</w:t>
       </w:r>
-      <w:proofErr w:type="gramStart"/>
       <w:r>
         <w:rPr>
           <w:rFonts w:ascii="Times New Roman" w:eastAsia="Times New Roman" w:hAnsi="Times New Roman" w:cs="Times New Roman"/>
@@ -2430,7 +2275,6 @@
         </w:rPr>
         <w:t>0</w:t>
       </w:r>
-      <w:proofErr w:type="gramEnd"/>
       <w:r>
         <w:rPr>
           <w:rFonts w:ascii="Times New Roman" w:eastAsia="Times New Roman" w:hAnsi="Times New Roman" w:cs="Times New Roman"/>
@@ -2447,11 +2291,11 @@
           <w:szCs w:val="28"/>
           <w:lang w:val="en-US"/>
         </w:rPr>
-        <w:object w:dxaOrig="420" w:dyaOrig="400">
-          <v:shape id="_x0000_i1037" type="#_x0000_t75" style="width:21.3pt;height:20.05pt" o:ole="">
-            <v:imagedata r:id="rId32" o:title=""/>
+        <w:object w:dxaOrig="420" w:dyaOrig="400" w14:anchorId="69DA6D1B">
+          <v:shape id="_x0000_i1037" type="#_x0000_t75" style="width:21pt;height:20.25pt" o:ole="">
+            <v:imagedata r:id="rId31" o:title=""/>
           </v:shape>
-          <o:OLEObject Type="Embed" ProgID="Equation.DSMT4" ShapeID="_x0000_i1037" DrawAspect="Content" ObjectID="_1645734604" r:id="rId33"/>
+          <o:OLEObject Type="Embed" ProgID="Equation.DSMT4" ShapeID="_x0000_i1037" DrawAspect="Content" ObjectID="_1668881552" r:id="rId32"/>
         </w:object>
       </w:r>
       <w:r>
@@ -2488,7 +2332,6 @@
         </w:rPr>
         <w:t xml:space="preserve">порог обнаружения полностью определяется допустимой вероятностью ложной тревоги </w:t>
       </w:r>
-      <w:proofErr w:type="spellStart"/>
       <w:r>
         <w:rPr>
           <w:rFonts w:ascii="Times New Roman" w:eastAsia="Times New Roman" w:hAnsi="Times New Roman" w:cs="Times New Roman"/>
@@ -2508,9 +2351,45 @@
           <w:u w:val="single"/>
           <w:vertAlign w:val="subscript"/>
         </w:rPr>
-        <w:t>лт</w:t>
-      </w:r>
-      <w:proofErr w:type="spellEnd"/>
+        <w:t xml:space="preserve">лт </w:t>
+      </w:r>
+      <w:r>
+        <w:rPr>
+          <w:rFonts w:ascii="Times New Roman" w:eastAsia="Times New Roman" w:hAnsi="Times New Roman" w:cs="Times New Roman"/>
+          <w:sz w:val="28"/>
+          <w:szCs w:val="28"/>
+          <w:u w:val="single"/>
+        </w:rPr>
+        <w:t xml:space="preserve">= </w:t>
+      </w:r>
+      <w:r>
+        <w:rPr>
+          <w:rFonts w:ascii="Times New Roman" w:eastAsia="Times New Roman" w:hAnsi="Times New Roman" w:cs="Times New Roman"/>
+          <w:sz w:val="28"/>
+          <w:szCs w:val="28"/>
+          <w:u w:val="single"/>
+        </w:rPr>
+        <w:sym w:font="Symbol" w:char="F061"/>
+      </w:r>
+      <w:r>
+        <w:rPr>
+          <w:rFonts w:ascii="Times New Roman" w:eastAsia="Times New Roman" w:hAnsi="Times New Roman" w:cs="Times New Roman"/>
+          <w:sz w:val="28"/>
+          <w:szCs w:val="28"/>
+          <w:u w:val="single"/>
+        </w:rPr>
+        <w:t xml:space="preserve">, а вероятность правильного обнаружения при заданной </w:t>
+      </w:r>
+      <w:r>
+        <w:rPr>
+          <w:rFonts w:ascii="Times New Roman" w:eastAsia="Times New Roman" w:hAnsi="Times New Roman" w:cs="Times New Roman"/>
+          <w:i/>
+          <w:sz w:val="28"/>
+          <w:szCs w:val="28"/>
+          <w:u w:val="single"/>
+        </w:rPr>
+        <w:t>Р</w:t>
+      </w:r>
       <w:r>
         <w:rPr>
           <w:rFonts w:ascii="Times New Roman" w:eastAsia="Times New Roman" w:hAnsi="Times New Roman" w:cs="Times New Roman"/>
@@ -2520,7 +2399,7 @@
           <w:u w:val="single"/>
           <w:vertAlign w:val="subscript"/>
         </w:rPr>
-        <w:t xml:space="preserve"> </w:t>
+        <w:t>лт</w:t>
       </w:r>
       <w:r>
         <w:rPr>
@@ -2529,7 +2408,7 @@
           <w:szCs w:val="28"/>
           <w:u w:val="single"/>
         </w:rPr>
-        <w:t xml:space="preserve">= </w:t>
+        <w:t xml:space="preserve"> = </w:t>
       </w:r>
       <w:r>
         <w:rPr>
@@ -2547,9 +2426,8 @@
           <w:szCs w:val="28"/>
           <w:u w:val="single"/>
         </w:rPr>
-        <w:t xml:space="preserve">, а вероятность правильного обнаружения при заданной </w:t>
-      </w:r>
-      <w:proofErr w:type="spellStart"/>
+        <w:t xml:space="preserve"> полностью определяется удвоенным отношением энергии сигнала к спектральной плотности шума 2</w:t>
+      </w:r>
       <w:r>
         <w:rPr>
           <w:rFonts w:ascii="Times New Roman" w:eastAsia="Times New Roman" w:hAnsi="Times New Roman" w:cs="Times New Roman"/>
@@ -2558,7 +2436,7 @@
           <w:szCs w:val="28"/>
           <w:u w:val="single"/>
         </w:rPr>
-        <w:t>Р</w:t>
+        <w:t>Е</w:t>
       </w:r>
       <w:r>
         <w:rPr>
@@ -2569,68 +2447,18 @@
           <w:u w:val="single"/>
           <w:vertAlign w:val="subscript"/>
         </w:rPr>
-        <w:t>лт</w:t>
-      </w:r>
-      <w:proofErr w:type="spellEnd"/>
-      <w:r>
-        <w:rPr>
-          <w:rFonts w:ascii="Times New Roman" w:eastAsia="Times New Roman" w:hAnsi="Times New Roman" w:cs="Times New Roman"/>
+        <w:t>с</w:t>
+      </w:r>
+      <w:r>
+        <w:rPr>
+          <w:rFonts w:ascii="Times New Roman" w:eastAsia="Times New Roman" w:hAnsi="Times New Roman" w:cs="Times New Roman"/>
+          <w:i/>
           <w:sz w:val="28"/>
           <w:szCs w:val="28"/>
           <w:u w:val="single"/>
         </w:rPr>
-        <w:t xml:space="preserve"> = </w:t>
-      </w:r>
-      <w:r>
-        <w:rPr>
-          <w:rFonts w:ascii="Times New Roman" w:eastAsia="Times New Roman" w:hAnsi="Times New Roman" w:cs="Times New Roman"/>
-          <w:sz w:val="28"/>
-          <w:szCs w:val="28"/>
-          <w:u w:val="single"/>
-        </w:rPr>
-        <w:sym w:font="Symbol" w:char="F061"/>
-      </w:r>
-      <w:r>
-        <w:rPr>
-          <w:rFonts w:ascii="Times New Roman" w:eastAsia="Times New Roman" w:hAnsi="Times New Roman" w:cs="Times New Roman"/>
-          <w:sz w:val="28"/>
-          <w:szCs w:val="28"/>
-          <w:u w:val="single"/>
-        </w:rPr>
-        <w:t xml:space="preserve"> полностью определяется удвоенным отношением энергии сигнала к спектральной плотности шума 2</w:t>
-      </w:r>
-      <w:r>
-        <w:rPr>
-          <w:rFonts w:ascii="Times New Roman" w:eastAsia="Times New Roman" w:hAnsi="Times New Roman" w:cs="Times New Roman"/>
-          <w:i/>
-          <w:sz w:val="28"/>
-          <w:szCs w:val="28"/>
-          <w:u w:val="single"/>
-        </w:rPr>
-        <w:t>Е</w:t>
-      </w:r>
-      <w:r>
-        <w:rPr>
-          <w:rFonts w:ascii="Times New Roman" w:eastAsia="Times New Roman" w:hAnsi="Times New Roman" w:cs="Times New Roman"/>
-          <w:i/>
-          <w:sz w:val="28"/>
-          <w:szCs w:val="28"/>
-          <w:u w:val="single"/>
-          <w:vertAlign w:val="subscript"/>
-        </w:rPr>
-        <w:t>с</w:t>
-      </w:r>
-      <w:r>
-        <w:rPr>
-          <w:rFonts w:ascii="Times New Roman" w:eastAsia="Times New Roman" w:hAnsi="Times New Roman" w:cs="Times New Roman"/>
-          <w:i/>
-          <w:sz w:val="28"/>
-          <w:szCs w:val="28"/>
-          <w:u w:val="single"/>
-        </w:rPr>
         <w:t>/</w:t>
       </w:r>
-      <w:proofErr w:type="gramStart"/>
       <w:r>
         <w:rPr>
           <w:rFonts w:ascii="Times New Roman" w:eastAsia="Times New Roman" w:hAnsi="Times New Roman" w:cs="Times New Roman"/>
@@ -2642,7 +2470,6 @@
         </w:rPr>
         <w:t>N</w:t>
       </w:r>
-      <w:proofErr w:type="gramEnd"/>
       <w:r>
         <w:rPr>
           <w:rFonts w:ascii="Times New Roman" w:eastAsia="Times New Roman" w:hAnsi="Times New Roman" w:cs="Times New Roman"/>
@@ -2710,7 +2537,6 @@
         </w:rPr>
         <w:t xml:space="preserve">= 20 </w:t>
       </w:r>
-      <w:proofErr w:type="spellStart"/>
       <w:r>
         <w:rPr>
           <w:rFonts w:ascii="Times New Roman" w:eastAsia="Times New Roman" w:hAnsi="Times New Roman" w:cs="Times New Roman"/>
@@ -2741,7 +2567,6 @@
         </w:rPr>
         <w:t>q</w:t>
       </w:r>
-      <w:proofErr w:type="spellEnd"/>
       <w:r>
         <w:rPr>
           <w:rFonts w:ascii="Times New Roman" w:eastAsia="Times New Roman" w:hAnsi="Times New Roman" w:cs="Times New Roman"/>
@@ -2750,7 +2575,6 @@
         </w:rPr>
         <w:t xml:space="preserve">  = 10 </w:t>
       </w:r>
-      <w:proofErr w:type="spellStart"/>
       <w:r>
         <w:rPr>
           <w:rFonts w:ascii="Times New Roman" w:eastAsia="Times New Roman" w:hAnsi="Times New Roman" w:cs="Times New Roman"/>
@@ -2781,7 +2605,6 @@
         </w:rPr>
         <w:t>q</w:t>
       </w:r>
-      <w:proofErr w:type="spellEnd"/>
       <w:r>
         <w:rPr>
           <w:rFonts w:ascii="Times New Roman" w:eastAsia="Times New Roman" w:hAnsi="Times New Roman" w:cs="Times New Roman"/>
@@ -2808,7 +2631,6 @@
         </w:rPr>
         <w:t>Р</w:t>
       </w:r>
-      <w:proofErr w:type="gramStart"/>
       <w:r>
         <w:rPr>
           <w:rFonts w:ascii="Times New Roman" w:eastAsia="Times New Roman" w:hAnsi="Times New Roman" w:cs="Times New Roman"/>
@@ -2819,7 +2641,6 @@
         </w:rPr>
         <w:t>0</w:t>
       </w:r>
-      <w:proofErr w:type="gramEnd"/>
       <w:r>
         <w:rPr>
           <w:rFonts w:ascii="Times New Roman" w:eastAsia="Times New Roman" w:hAnsi="Times New Roman" w:cs="Times New Roman"/>
@@ -2835,11 +2656,11 @@
           <w:sz w:val="28"/>
           <w:szCs w:val="28"/>
         </w:rPr>
-        <w:object w:dxaOrig="1280" w:dyaOrig="859">
-          <v:shape id="_x0000_i1038" type="#_x0000_t75" style="width:63.85pt;height:43.2pt" o:ole="">
-            <v:imagedata r:id="rId34" o:title=""/>
+        <w:object w:dxaOrig="1280" w:dyaOrig="859" w14:anchorId="7B98A36F">
+          <v:shape id="_x0000_i1038" type="#_x0000_t75" style="width:63.75pt;height:43.5pt" o:ole="">
+            <v:imagedata r:id="rId33" o:title=""/>
           </v:shape>
-          <o:OLEObject Type="Embed" ProgID="Equation.3" ShapeID="_x0000_i1038" DrawAspect="Content" ObjectID="_1645734605" r:id="rId35"/>
+          <o:OLEObject Type="Embed" ProgID="Equation.3" ShapeID="_x0000_i1038" DrawAspect="Content" ObjectID="_1668881553" r:id="rId34"/>
         </w:object>
       </w:r>
       <w:r>
@@ -2882,7 +2703,6 @@
         </w:rPr>
         <w:t>0</w:t>
       </w:r>
-      <w:proofErr w:type="gramStart"/>
       <w:r>
         <w:rPr>
           <w:rFonts w:ascii="Times New Roman" w:eastAsia="Times New Roman" w:hAnsi="Times New Roman" w:cs="Times New Roman"/>
@@ -2907,11 +2727,11 @@
           <w:sz w:val="28"/>
           <w:szCs w:val="28"/>
         </w:rPr>
-        <w:object w:dxaOrig="3580" w:dyaOrig="440">
-          <v:shape id="_x0000_i1039" type="#_x0000_t75" style="width:179.05pt;height:21.9pt" o:ole="">
-            <v:imagedata r:id="rId36" o:title=""/>
+        <w:object w:dxaOrig="3580" w:dyaOrig="440" w14:anchorId="29C2D87B">
+          <v:shape id="_x0000_i1039" type="#_x0000_t75" style="width:179.25pt;height:21.75pt" o:ole="">
+            <v:imagedata r:id="rId35" o:title=""/>
           </v:shape>
-          <o:OLEObject Type="Embed" ProgID="Equation.3" ShapeID="_x0000_i1039" DrawAspect="Content" ObjectID="_1645734606" r:id="rId37"/>
+          <o:OLEObject Type="Embed" ProgID="Equation.3" ShapeID="_x0000_i1039" DrawAspect="Content" ObjectID="_1668881554" r:id="rId36"/>
         </w:object>
       </w:r>
       <w:r>
@@ -2920,16 +2740,7 @@
           <w:sz w:val="28"/>
           <w:szCs w:val="28"/>
         </w:rPr>
-        <w:t xml:space="preserve"> В</w:t>
-      </w:r>
-      <w:proofErr w:type="gramEnd"/>
-      <w:r>
-        <w:rPr>
-          <w:rFonts w:ascii="Times New Roman" w:eastAsia="Times New Roman" w:hAnsi="Times New Roman" w:cs="Times New Roman"/>
-          <w:sz w:val="28"/>
-          <w:szCs w:val="28"/>
-        </w:rPr>
-        <w:t xml:space="preserve"> рассмотренном примере отношение сигнал/шум  </w:t>
+        <w:t xml:space="preserve"> В рассмотренном примере отношение сигнал/шум  </w:t>
       </w:r>
       <w:r>
         <w:rPr>
@@ -2986,7 +2797,6 @@
         </w:rPr>
         <w:t xml:space="preserve">. Пусть </w:t>
       </w:r>
-      <w:proofErr w:type="spellStart"/>
       <w:r>
         <w:rPr>
           <w:rFonts w:ascii="Times New Roman" w:eastAsia="Times New Roman" w:hAnsi="Times New Roman" w:cs="Times New Roman"/>
@@ -3006,7 +2816,6 @@
         </w:rPr>
         <w:t>лт</w:t>
       </w:r>
-      <w:proofErr w:type="spellEnd"/>
       <w:r>
         <w:rPr>
           <w:rFonts w:ascii="Times New Roman" w:eastAsia="Times New Roman" w:hAnsi="Times New Roman" w:cs="Times New Roman"/>
@@ -3103,7 +2912,6 @@
         </w:rPr>
         <w:t xml:space="preserve"> </w:t>
       </w:r>
-      <w:proofErr w:type="spellStart"/>
       <w:r>
         <w:rPr>
           <w:rFonts w:ascii="Times New Roman" w:eastAsia="Times New Roman" w:hAnsi="Times New Roman" w:cs="Times New Roman"/>
@@ -3114,7 +2922,6 @@
         </w:rPr>
         <w:t>qnorm</w:t>
       </w:r>
-      <w:proofErr w:type="spellEnd"/>
       <w:r>
         <w:rPr>
           <w:rFonts w:ascii="Times New Roman" w:eastAsia="Times New Roman" w:hAnsi="Times New Roman" w:cs="Times New Roman"/>
@@ -3145,11 +2952,11 @@
           <w:szCs w:val="28"/>
           <w:u w:val="single"/>
         </w:rPr>
-        <w:object w:dxaOrig="6700" w:dyaOrig="859">
-          <v:shape id="_x0000_i1040" type="#_x0000_t75" style="width:334.95pt;height:43.2pt" o:ole="">
-            <v:imagedata r:id="rId38" o:title=""/>
+        <w:object w:dxaOrig="6700" w:dyaOrig="859" w14:anchorId="32F7A39A">
+          <v:shape id="_x0000_i1040" type="#_x0000_t75" style="width:335.25pt;height:43.5pt" o:ole="">
+            <v:imagedata r:id="rId37" o:title=""/>
           </v:shape>
-          <o:OLEObject Type="Embed" ProgID="Equation.3" ShapeID="_x0000_i1040" DrawAspect="Content" ObjectID="_1645734607" r:id="rId39"/>
+          <o:OLEObject Type="Embed" ProgID="Equation.3" ShapeID="_x0000_i1040" DrawAspect="Content" ObjectID="_1668881555" r:id="rId38"/>
         </w:object>
       </w:r>
     </w:p>
@@ -3234,11 +3041,11 @@
                 <w:szCs w:val="28"/>
                 <w:lang w:val="en-US"/>
               </w:rPr>
-              <w:object w:dxaOrig="499" w:dyaOrig="780">
-                <v:shape id="_x0000_i1041" type="#_x0000_t75" style="width:25.05pt;height:38.8pt" o:ole="">
-                  <v:imagedata r:id="rId40" o:title=""/>
+              <w:object w:dxaOrig="499" w:dyaOrig="780" w14:anchorId="614C1845">
+                <v:shape id="_x0000_i1041" type="#_x0000_t75" style="width:24.75pt;height:39pt" o:ole="">
+                  <v:imagedata r:id="rId39" o:title=""/>
                 </v:shape>
-                <o:OLEObject Type="Embed" ProgID="Equation.DSMT4" ShapeID="_x0000_i1041" DrawAspect="Content" ObjectID="_1645734608" r:id="rId41"/>
+                <o:OLEObject Type="Embed" ProgID="Equation.DSMT4" ShapeID="_x0000_i1041" DrawAspect="Content" ObjectID="_1668881556" r:id="rId40"/>
               </w:object>
             </w:r>
             <w:r>
@@ -3490,11 +3297,11 @@
                 <w:szCs w:val="28"/>
                 <w:lang w:val="en-US"/>
               </w:rPr>
-              <w:object w:dxaOrig="760" w:dyaOrig="859">
-                <v:shape id="_x0000_i1042" type="#_x0000_t75" style="width:38.2pt;height:43.2pt" o:ole="">
-                  <v:imagedata r:id="rId42" o:title=""/>
+              <w:object w:dxaOrig="760" w:dyaOrig="859" w14:anchorId="3F4BFA4A">
+                <v:shape id="_x0000_i1042" type="#_x0000_t75" style="width:38.25pt;height:43.5pt" o:ole="">
+                  <v:imagedata r:id="rId41" o:title=""/>
                 </v:shape>
-                <o:OLEObject Type="Embed" ProgID="Equation.DSMT4" ShapeID="_x0000_i1042" DrawAspect="Content" ObjectID="_1645734609" r:id="rId43"/>
+                <o:OLEObject Type="Embed" ProgID="Equation.DSMT4" ShapeID="_x0000_i1042" DrawAspect="Content" ObjectID="_1668881557" r:id="rId42"/>
               </w:object>
             </w:r>
             <w:r>
@@ -3728,7 +3535,6 @@
               </w:rPr>
               <w:t>P</w:t>
             </w:r>
-            <w:proofErr w:type="spellStart"/>
             <w:r>
               <w:rPr>
                 <w:rFonts w:ascii="Times New Roman" w:eastAsia="Times New Roman" w:hAnsi="Times New Roman" w:cs="Times New Roman"/>
@@ -3739,7 +3545,6 @@
               </w:rPr>
               <w:t>лт</w:t>
             </w:r>
-            <w:proofErr w:type="spellEnd"/>
             <w:r>
               <w:rPr>
                 <w:rFonts w:ascii="Times New Roman" w:eastAsia="Times New Roman" w:hAnsi="Times New Roman" w:cs="Times New Roman"/>
@@ -3961,7 +3766,6 @@
               </w:rPr>
               <w:t>P</w:t>
             </w:r>
-            <w:proofErr w:type="spellStart"/>
             <w:r>
               <w:rPr>
                 <w:rFonts w:ascii="Times New Roman" w:eastAsia="Times New Roman" w:hAnsi="Times New Roman" w:cs="Times New Roman"/>
@@ -3972,7 +3776,6 @@
               </w:rPr>
               <w:t>лт</w:t>
             </w:r>
-            <w:proofErr w:type="spellEnd"/>
             <w:r>
               <w:rPr>
                 <w:rFonts w:ascii="Times New Roman" w:eastAsia="Times New Roman" w:hAnsi="Times New Roman" w:cs="Times New Roman"/>
@@ -4194,7 +3997,6 @@
               </w:rPr>
               <w:t>P</w:t>
             </w:r>
-            <w:proofErr w:type="spellStart"/>
             <w:r>
               <w:rPr>
                 <w:rFonts w:ascii="Times New Roman" w:eastAsia="Times New Roman" w:hAnsi="Times New Roman" w:cs="Times New Roman"/>
@@ -4205,7 +4007,6 @@
               </w:rPr>
               <w:t>лт</w:t>
             </w:r>
-            <w:proofErr w:type="spellEnd"/>
             <w:r>
               <w:rPr>
                 <w:rFonts w:ascii="Times New Roman" w:eastAsia="Times New Roman" w:hAnsi="Times New Roman" w:cs="Times New Roman"/>
@@ -4475,11 +4276,11 @@
                 <w:szCs w:val="28"/>
                 <w:lang w:val="en-US"/>
               </w:rPr>
-              <w:object w:dxaOrig="499" w:dyaOrig="780">
-                <v:shape id="_x0000_i1043" type="#_x0000_t75" style="width:25.05pt;height:38.8pt" o:ole="">
-                  <v:imagedata r:id="rId40" o:title=""/>
+              <w:object w:dxaOrig="499" w:dyaOrig="780" w14:anchorId="60CDBFF3">
+                <v:shape id="_x0000_i1043" type="#_x0000_t75" style="width:24.75pt;height:39pt" o:ole="">
+                  <v:imagedata r:id="rId39" o:title=""/>
                 </v:shape>
-                <o:OLEObject Type="Embed" ProgID="Equation.DSMT4" ShapeID="_x0000_i1043" DrawAspect="Content" ObjectID="_1645734610" r:id="rId44"/>
+                <o:OLEObject Type="Embed" ProgID="Equation.DSMT4" ShapeID="_x0000_i1043" DrawAspect="Content" ObjectID="_1668881558" r:id="rId43"/>
               </w:object>
             </w:r>
             <w:r>
@@ -4708,11 +4509,11 @@
                 <w:szCs w:val="28"/>
                 <w:lang w:val="en-US"/>
               </w:rPr>
-              <w:object w:dxaOrig="760" w:dyaOrig="859">
-                <v:shape id="_x0000_i1044" type="#_x0000_t75" style="width:38.2pt;height:43.2pt" o:ole="">
-                  <v:imagedata r:id="rId42" o:title=""/>
+              <w:object w:dxaOrig="760" w:dyaOrig="859" w14:anchorId="5049A9AA">
+                <v:shape id="_x0000_i1044" type="#_x0000_t75" style="width:38.25pt;height:43.5pt" o:ole="">
+                  <v:imagedata r:id="rId41" o:title=""/>
                 </v:shape>
-                <o:OLEObject Type="Embed" ProgID="Equation.DSMT4" ShapeID="_x0000_i1044" DrawAspect="Content" ObjectID="_1645734611" r:id="rId45"/>
+                <o:OLEObject Type="Embed" ProgID="Equation.DSMT4" ShapeID="_x0000_i1044" DrawAspect="Content" ObjectID="_1668881559" r:id="rId44"/>
               </w:object>
             </w:r>
             <w:r>
@@ -4923,7 +4724,6 @@
               </w:rPr>
               <w:t>P</w:t>
             </w:r>
-            <w:proofErr w:type="spellStart"/>
             <w:r>
               <w:rPr>
                 <w:rFonts w:ascii="Times New Roman" w:eastAsia="Times New Roman" w:hAnsi="Times New Roman" w:cs="Times New Roman"/>
@@ -4934,7 +4734,6 @@
               </w:rPr>
               <w:t>лт</w:t>
             </w:r>
-            <w:proofErr w:type="spellEnd"/>
             <w:r>
               <w:rPr>
                 <w:rFonts w:ascii="Times New Roman" w:eastAsia="Times New Roman" w:hAnsi="Times New Roman" w:cs="Times New Roman"/>
@@ -5133,7 +4932,6 @@
               </w:rPr>
               <w:t>P</w:t>
             </w:r>
-            <w:proofErr w:type="spellStart"/>
             <w:r>
               <w:rPr>
                 <w:rFonts w:ascii="Times New Roman" w:eastAsia="Times New Roman" w:hAnsi="Times New Roman" w:cs="Times New Roman"/>
@@ -5144,7 +4942,6 @@
               </w:rPr>
               <w:t>лт</w:t>
             </w:r>
-            <w:proofErr w:type="spellEnd"/>
             <w:r>
               <w:rPr>
                 <w:rFonts w:ascii="Times New Roman" w:eastAsia="Times New Roman" w:hAnsi="Times New Roman" w:cs="Times New Roman"/>
@@ -5343,7 +5140,6 @@
               </w:rPr>
               <w:t>P</w:t>
             </w:r>
-            <w:proofErr w:type="spellStart"/>
             <w:r>
               <w:rPr>
                 <w:rFonts w:ascii="Times New Roman" w:eastAsia="Times New Roman" w:hAnsi="Times New Roman" w:cs="Times New Roman"/>
@@ -5354,7 +5150,6 @@
               </w:rPr>
               <w:t>лт</w:t>
             </w:r>
-            <w:proofErr w:type="spellEnd"/>
             <w:r>
               <w:rPr>
                 <w:rFonts w:ascii="Times New Roman" w:eastAsia="Times New Roman" w:hAnsi="Times New Roman" w:cs="Times New Roman"/>
@@ -5557,27 +5352,8 @@
           <w:sz w:val="28"/>
           <w:szCs w:val="28"/>
         </w:rPr>
-        <w:t xml:space="preserve">На рисунке построены характеристики обнаружения детерминированного сигнала на фоне белого </w:t>
-      </w:r>
-      <w:proofErr w:type="spellStart"/>
-      <w:r>
-        <w:rPr>
-          <w:rFonts w:ascii="Times New Roman" w:eastAsia="Times New Roman" w:hAnsi="Times New Roman" w:cs="Times New Roman"/>
-          <w:sz w:val="28"/>
-          <w:szCs w:val="28"/>
-        </w:rPr>
-        <w:t>гауссовского</w:t>
-      </w:r>
-      <w:proofErr w:type="spellEnd"/>
-      <w:r>
-        <w:rPr>
-          <w:rFonts w:ascii="Times New Roman" w:eastAsia="Times New Roman" w:hAnsi="Times New Roman" w:cs="Times New Roman"/>
-          <w:sz w:val="28"/>
-          <w:szCs w:val="28"/>
-        </w:rPr>
-        <w:t xml:space="preserve"> шума при </w:t>
-      </w:r>
-      <w:proofErr w:type="gramStart"/>
+        <w:t xml:space="preserve">На рисунке построены характеристики обнаружения детерминированного сигнала на фоне белого гауссовского шума при </w:t>
+      </w:r>
       <w:r>
         <w:rPr>
           <w:rFonts w:ascii="Times New Roman" w:eastAsia="Times New Roman" w:hAnsi="Times New Roman" w:cs="Times New Roman"/>
@@ -5588,8 +5364,6 @@
         </w:rPr>
         <w:t>P</w:t>
       </w:r>
-      <w:proofErr w:type="spellStart"/>
-      <w:proofErr w:type="gramEnd"/>
       <w:r>
         <w:rPr>
           <w:rFonts w:ascii="Times New Roman" w:eastAsia="Times New Roman" w:hAnsi="Times New Roman" w:cs="Times New Roman"/>
@@ -5600,7 +5374,6 @@
         </w:rPr>
         <w:t>лт</w:t>
       </w:r>
-      <w:proofErr w:type="spellEnd"/>
       <w:r>
         <w:rPr>
           <w:rFonts w:ascii="Times New Roman" w:eastAsia="Times New Roman" w:hAnsi="Times New Roman" w:cs="Times New Roman"/>
@@ -5636,7 +5409,6 @@
         </w:rPr>
         <w:t>P</w:t>
       </w:r>
-      <w:proofErr w:type="spellStart"/>
       <w:r>
         <w:rPr>
           <w:rFonts w:ascii="Times New Roman" w:eastAsia="Times New Roman" w:hAnsi="Times New Roman" w:cs="Times New Roman"/>
@@ -5647,7 +5419,6 @@
         </w:rPr>
         <w:t>лт</w:t>
       </w:r>
-      <w:proofErr w:type="spellEnd"/>
       <w:r>
         <w:rPr>
           <w:rFonts w:ascii="Times New Roman" w:eastAsia="Times New Roman" w:hAnsi="Times New Roman" w:cs="Times New Roman"/>
@@ -5683,7 +5454,6 @@
         </w:rPr>
         <w:t>P</w:t>
       </w:r>
-      <w:proofErr w:type="spellStart"/>
       <w:r>
         <w:rPr>
           <w:rFonts w:ascii="Times New Roman" w:eastAsia="Times New Roman" w:hAnsi="Times New Roman" w:cs="Times New Roman"/>
@@ -5694,7 +5464,6 @@
         </w:rPr>
         <w:t>лт</w:t>
       </w:r>
-      <w:proofErr w:type="spellEnd"/>
       <w:r>
         <w:rPr>
           <w:rFonts w:ascii="Times New Roman" w:eastAsia="Times New Roman" w:hAnsi="Times New Roman" w:cs="Times New Roman"/>
@@ -5720,7 +5489,6 @@
         </w:rPr>
         <w:t xml:space="preserve">. Относительный порог при </w:t>
       </w:r>
-      <w:proofErr w:type="gramStart"/>
       <w:r>
         <w:rPr>
           <w:rFonts w:ascii="Times New Roman" w:eastAsia="Times New Roman" w:hAnsi="Times New Roman" w:cs="Times New Roman"/>
@@ -5731,8 +5499,6 @@
         </w:rPr>
         <w:t>P</w:t>
       </w:r>
-      <w:proofErr w:type="spellStart"/>
-      <w:proofErr w:type="gramEnd"/>
       <w:r>
         <w:rPr>
           <w:rFonts w:ascii="Times New Roman" w:eastAsia="Times New Roman" w:hAnsi="Times New Roman" w:cs="Times New Roman"/>
@@ -5743,7 +5509,6 @@
         </w:rPr>
         <w:t>лт</w:t>
       </w:r>
-      <w:proofErr w:type="spellEnd"/>
       <w:r>
         <w:rPr>
           <w:rFonts w:ascii="Times New Roman" w:eastAsia="Times New Roman" w:hAnsi="Times New Roman" w:cs="Times New Roman"/>
@@ -5823,7 +5588,6 @@
         </w:rPr>
         <w:t xml:space="preserve">= </w:t>
       </w:r>
-      <w:proofErr w:type="spellStart"/>
       <w:r>
         <w:rPr>
           <w:rFonts w:ascii="Times New Roman" w:eastAsia="Times New Roman" w:hAnsi="Times New Roman" w:cs="Times New Roman"/>
@@ -5834,7 +5598,6 @@
         </w:rPr>
         <w:t>qnorm</w:t>
       </w:r>
-      <w:proofErr w:type="spellEnd"/>
       <w:r>
         <w:rPr>
           <w:rFonts w:ascii="Times New Roman" w:eastAsia="Times New Roman" w:hAnsi="Times New Roman" w:cs="Times New Roman"/>
@@ -5853,7 +5616,6 @@
         </w:rPr>
         <w:t>P</w:t>
       </w:r>
-      <w:proofErr w:type="spellStart"/>
       <w:r>
         <w:rPr>
           <w:rFonts w:ascii="Times New Roman" w:eastAsia="Times New Roman" w:hAnsi="Times New Roman" w:cs="Times New Roman"/>
@@ -5864,7 +5626,6 @@
         </w:rPr>
         <w:t>лт</w:t>
       </w:r>
-      <w:proofErr w:type="spellEnd"/>
       <w:r>
         <w:rPr>
           <w:rFonts w:ascii="Times New Roman" w:eastAsia="Times New Roman" w:hAnsi="Times New Roman" w:cs="Times New Roman"/>
@@ -5936,7 +5697,6 @@
         </w:rPr>
         <w:t xml:space="preserve">= </w:t>
       </w:r>
-      <w:proofErr w:type="spellStart"/>
       <w:r>
         <w:rPr>
           <w:rFonts w:ascii="Times New Roman" w:eastAsia="Times New Roman" w:hAnsi="Times New Roman" w:cs="Times New Roman"/>
@@ -5947,7 +5707,6 @@
         </w:rPr>
         <w:t>qnorm</w:t>
       </w:r>
-      <w:proofErr w:type="spellEnd"/>
       <w:r>
         <w:rPr>
           <w:rFonts w:ascii="Times New Roman" w:eastAsia="Times New Roman" w:hAnsi="Times New Roman" w:cs="Times New Roman"/>
@@ -5977,7 +5736,7 @@
           <w:lang w:eastAsia="ru-RU"/>
         </w:rPr>
         <w:drawing>
-          <wp:inline distT="0" distB="0" distL="0" distR="0" wp14:anchorId="11ECA5B0" wp14:editId="3E9D1B6B">
+          <wp:inline distT="0" distB="0" distL="0" distR="0" wp14:anchorId="34FEB72D" wp14:editId="2AC5F9B6">
             <wp:extent cx="3959750" cy="1781092"/>
             <wp:effectExtent l="0" t="0" r="3175" b="0"/>
             <wp:docPr id="3" name="Рисунок 3"/>
@@ -5994,7 +5753,7 @@
                     </pic:cNvPicPr>
                   </pic:nvPicPr>
                   <pic:blipFill>
-                    <a:blip r:embed="rId46">
+                    <a:blip r:embed="rId45">
                       <a:extLst>
                         <a:ext uri="{28A0092B-C50C-407E-A947-70E740481C1C}">
                           <a14:useLocalDpi xmlns:a14="http://schemas.microsoft.com/office/drawing/2010/main" val="0"/>
@@ -6045,7 +5804,6 @@
         </w:rPr>
         <w:t xml:space="preserve">1: </w:t>
       </w:r>
-      <w:proofErr w:type="spellStart"/>
       <w:r>
         <w:rPr>
           <w:rFonts w:ascii="Times New Roman" w:eastAsia="Times New Roman" w:hAnsi="Times New Roman" w:cs="Times New Roman"/>
@@ -6065,7 +5823,6 @@
         </w:rPr>
         <w:t>лт</w:t>
       </w:r>
-      <w:proofErr w:type="spellEnd"/>
       <w:r>
         <w:rPr>
           <w:rFonts w:ascii="Times New Roman" w:eastAsia="Times New Roman" w:hAnsi="Times New Roman" w:cs="Times New Roman"/>
@@ -6091,7 +5848,6 @@
         </w:rPr>
         <w:t xml:space="preserve">,2: </w:t>
       </w:r>
-      <w:proofErr w:type="spellStart"/>
       <w:r>
         <w:rPr>
           <w:rFonts w:ascii="Times New Roman" w:eastAsia="Times New Roman" w:hAnsi="Times New Roman" w:cs="Times New Roman"/>
@@ -6111,7 +5867,6 @@
         </w:rPr>
         <w:t>лт</w:t>
       </w:r>
-      <w:proofErr w:type="spellEnd"/>
       <w:r>
         <w:rPr>
           <w:rFonts w:ascii="Times New Roman" w:eastAsia="Times New Roman" w:hAnsi="Times New Roman" w:cs="Times New Roman"/>
@@ -6137,7 +5892,6 @@
         </w:rPr>
         <w:t xml:space="preserve">, 3: </w:t>
       </w:r>
-      <w:proofErr w:type="spellStart"/>
       <w:r>
         <w:rPr>
           <w:rFonts w:ascii="Times New Roman" w:eastAsia="Times New Roman" w:hAnsi="Times New Roman" w:cs="Times New Roman"/>
@@ -6157,7 +5911,6 @@
         </w:rPr>
         <w:t>лт</w:t>
       </w:r>
-      <w:proofErr w:type="spellEnd"/>
       <w:r>
         <w:rPr>
           <w:rFonts w:ascii="Times New Roman" w:eastAsia="Times New Roman" w:hAnsi="Times New Roman" w:cs="Times New Roman"/>
@@ -6211,25 +5964,53 @@
         <w:rPr>
           <w:szCs w:val="28"/>
         </w:rPr>
-        <w:t xml:space="preserve">Резюме: повторить расчет и убедиться, что это работает, использовать этот материал при выполнении </w:t>
-      </w:r>
-      <w:proofErr w:type="gramStart"/>
-      <w:r>
-        <w:rPr>
-          <w:szCs w:val="28"/>
-        </w:rPr>
-        <w:t>лабораторной</w:t>
-      </w:r>
-      <w:proofErr w:type="gramEnd"/>
-      <w:r>
-        <w:rPr>
-          <w:szCs w:val="28"/>
-        </w:rPr>
-        <w:t xml:space="preserve"> №2.</w:t>
+        <w:t>Резюме: повторить расчет и убедиться, что это работает, использовать этот материал при выполнении лабораторной №2.</w:t>
+      </w:r>
+    </w:p>
+    <w:p>
+      <w:pPr>
+        <w:pStyle w:val="2"/>
+        <w:spacing w:line="360" w:lineRule="auto"/>
+        <w:ind w:firstLine="720"/>
+        <w:contextualSpacing/>
+        <w:jc w:val="both"/>
+        <w:rPr>
+          <w:szCs w:val="28"/>
+        </w:rPr>
+      </w:pPr>
+    </w:p>
+    <w:p>
+      <w:pPr>
+        <w:pStyle w:val="2"/>
+        <w:spacing w:line="360" w:lineRule="auto"/>
+        <w:ind w:firstLine="720"/>
+        <w:contextualSpacing/>
+        <w:jc w:val="both"/>
+        <w:rPr>
+          <w:szCs w:val="28"/>
+        </w:rPr>
+      </w:pPr>
+    </w:p>
+    <w:p>
+      <w:pPr>
+        <w:pStyle w:val="2"/>
+        <w:spacing w:line="360" w:lineRule="auto"/>
+        <w:ind w:firstLine="720"/>
+        <w:contextualSpacing/>
+        <w:jc w:val="both"/>
+        <w:rPr>
+          <w:szCs w:val="28"/>
+        </w:rPr>
+      </w:pPr>
+      <w:r>
+        <w:rPr>
+          <w:szCs w:val="28"/>
+        </w:rPr>
+        <w:t>А ведь лабораторная действительно хороша</w:t>
       </w:r>
     </w:p>
     <w:sectPr>
-      <w:headerReference w:type="default" r:id="rId47"/>
+      <w:headerReference w:type="default" r:id="rId46"/>
       <w:pgSz w:w="11906" w:h="16838"/>
       <w:pgMar w:top="1134" w:right="850" w:bottom="1134" w:left="1701" w:header="708" w:footer="708" w:gutter="0"/>
       <w:cols w:space="708"/>
@@ -6240,7 +6021,7 @@
 </file>
 
 <file path=word/endnotes.xml><?xml version="1.0" encoding="utf-8"?>
-<w:endnotes xmlns:wpc="http://schemas.microsoft.com/office/word/2010/wordprocessingCanvas" xmlns:mc="http://schemas.openxmlformats.org/markup-compatibility/2006" xmlns:o="urn:schemas-microsoft-com:office:office" xmlns:r="http://schemas.openxmlformats.org/officeDocument/2006/relationships" xmlns:m="http://schemas.openxmlformats.org/officeDocument/2006/math" xmlns:v="urn:schemas-microsoft-com:vml" xmlns:wp14="http://schemas.microsoft.com/office/word/2010/wordprocessingDrawing" xmlns:wp="http://schemas.openxmlformats.org/drawingml/2006/wordprocessingDrawing" xmlns:w10="urn:schemas-microsoft-com:office:word" xmlns:w="http://schemas.openxmlformats.org/wordprocessingml/2006/main" xmlns:w14="http://schemas.microsoft.com/office/word/2010/wordml" xmlns:wpg="http://schemas.microsoft.com/office/word/2010/wordprocessingGroup" xmlns:wpi="http://schemas.microsoft.com/office/word/2010/wordprocessingInk" xmlns:wne="http://schemas.microsoft.com/office/word/2006/wordml" xmlns:wps="http://schemas.microsoft.com/office/word/2010/wordprocessingShape" mc:Ignorable="w14 wp14">
+<w:endnotes xmlns:wpc="http://schemas.microsoft.com/office/word/2010/wordprocessingCanvas" xmlns:cx="http://schemas.microsoft.com/office/drawing/2014/chartex" xmlns:cx1="http://schemas.microsoft.com/office/drawing/2015/9/8/chartex" xmlns:cx2="http://schemas.microsoft.com/office/drawing/2015/10/21/chartex" xmlns:cx3="http://schemas.microsoft.com/office/drawing/2016/5/9/chartex" xmlns:cx4="http://schemas.microsoft.com/office/drawing/2016/5/10/chartex" xmlns:cx5="http://schemas.microsoft.com/office/drawing/2016/5/11/chartex" xmlns:cx6="http://schemas.microsoft.com/office/drawing/2016/5/12/chartex" xmlns:cx7="http://schemas.microsoft.com/office/drawing/2016/5/13/chartex" xmlns:cx8="http://schemas.microsoft.com/office/drawing/2016/5/14/chartex" xmlns:mc="http://schemas.openxmlformats.org/markup-compatibility/2006" xmlns:aink="http://schemas.microsoft.com/office/drawing/2016/ink" xmlns:am3d="http://schemas.microsoft.com/office/drawing/2017/model3d" xmlns:o="urn:schemas-microsoft-com:office:office" xmlns:r="http://schemas.openxmlformats.org/officeDocument/2006/relationships" xmlns:m="http://schemas.openxmlformats.org/officeDocument/2006/math" xmlns:v="urn:schemas-microsoft-com:vml" xmlns:wp14="http://schemas.microsoft.com/office/word/2010/wordprocessingDrawing" xmlns:wp="http://schemas.openxmlformats.org/drawingml/2006/wordprocessingDrawing" xmlns:w10="urn:schemas-microsoft-com:office:word" xmlns:w="http://schemas.openxmlformats.org/wordprocessingml/2006/main" xmlns:w14="http://schemas.microsoft.com/office/word/2010/wordml" xmlns:w15="http://schemas.microsoft.com/office/word/2012/wordml" xmlns:w16cex="http://schemas.microsoft.com/office/word/2018/wordml/cex" xmlns:w16cid="http://schemas.microsoft.com/office/word/2016/wordml/cid" xmlns:w16="http://schemas.microsoft.com/office/word/2018/wordml" xmlns:w16se="http://schemas.microsoft.com/office/word/2015/wordml/symex" xmlns:wpg="http://schemas.microsoft.com/office/word/2010/wordprocessingGroup" xmlns:wpi="http://schemas.microsoft.com/office/word/2010/wordprocessingInk" xmlns:wne="http://schemas.microsoft.com/office/word/2006/wordml" xmlns:wps="http://schemas.microsoft.com/office/word/2010/wordprocessingShape" mc:Ignorable="w14 w15 w16se w16cid w16 w16cex wp14">
   <w:endnote w:type="separator" w:id="-1">
     <w:p>
       <w:pPr>
@@ -6265,7 +6046,7 @@
 </file>
 
 <file path=word/footnotes.xml><?xml version="1.0" encoding="utf-8"?>
-<w:footnotes xmlns:wpc="http://schemas.microsoft.com/office/word/2010/wordprocessingCanvas" xmlns:mc="http://schemas.openxmlformats.org/markup-compatibility/2006" xmlns:o="urn:schemas-microsoft-com:office:office" xmlns:r="http://schemas.openxmlformats.org/officeDocument/2006/relationships" xmlns:m="http://schemas.openxmlformats.org/officeDocument/2006/math" xmlns:v="urn:schemas-microsoft-com:vml" xmlns:wp14="http://schemas.microsoft.com/office/word/2010/wordprocessingDrawing" xmlns:wp="http://schemas.openxmlformats.org/drawingml/2006/wordprocessingDrawing" xmlns:w10="urn:schemas-microsoft-com:office:word" xmlns:w="http://schemas.openxmlformats.org/wordprocessingml/2006/main" xmlns:w14="http://schemas.microsoft.com/office/word/2010/wordml" xmlns:wpg="http://schemas.microsoft.com/office/word/2010/wordprocessingGroup" xmlns:wpi="http://schemas.microsoft.com/office/word/2010/wordprocessingInk" xmlns:wne="http://schemas.microsoft.com/office/word/2006/wordml" xmlns:wps="http://schemas.microsoft.com/office/word/2010/wordprocessingShape" mc:Ignorable="w14 wp14">
+<w:footnotes xmlns:wpc="http://schemas.microsoft.com/office/word/2010/wordprocessingCanvas" xmlns:cx="http://schemas.microsoft.com/office/drawing/2014/chartex" xmlns:cx1="http://schemas.microsoft.com/office/drawing/2015/9/8/chartex" xmlns:cx2="http://schemas.microsoft.com/office/drawing/2015/10/21/chartex" xmlns:cx3="http://schemas.microsoft.com/office/drawing/2016/5/9/chartex" xmlns:cx4="http://schemas.microsoft.com/office/drawing/2016/5/10/chartex" xmlns:cx5="http://schemas.microsoft.com/office/drawing/2016/5/11/chartex" xmlns:cx6="http://schemas.microsoft.com/office/drawing/2016/5/12/chartex" xmlns:cx7="http://schemas.microsoft.com/office/drawing/2016/5/13/chartex" xmlns:cx8="http://schemas.microsoft.com/office/drawing/2016/5/14/chartex" xmlns:mc="http://schemas.openxmlformats.org/markup-compatibility/2006" xmlns:aink="http://schemas.microsoft.com/office/drawing/2016/ink" xmlns:am3d="http://schemas.microsoft.com/office/drawing/2017/model3d" xmlns:o="urn:schemas-microsoft-com:office:office" xmlns:r="http://schemas.openxmlformats.org/officeDocument/2006/relationships" xmlns:m="http://schemas.openxmlformats.org/officeDocument/2006/math" xmlns:v="urn:schemas-microsoft-com:vml" xmlns:wp14="http://schemas.microsoft.com/office/word/2010/wordprocessingDrawing" xmlns:wp="http://schemas.openxmlformats.org/drawingml/2006/wordprocessingDrawing" xmlns:w10="urn:schemas-microsoft-com:office:word" xmlns:w="http://schemas.openxmlformats.org/wordprocessingml/2006/main" xmlns:w14="http://schemas.microsoft.com/office/word/2010/wordml" xmlns:w15="http://schemas.microsoft.com/office/word/2012/wordml" xmlns:w16cex="http://schemas.microsoft.com/office/word/2018/wordml/cex" xmlns:w16cid="http://schemas.microsoft.com/office/word/2016/wordml/cid" xmlns:w16="http://schemas.microsoft.com/office/word/2018/wordml" xmlns:w16se="http://schemas.microsoft.com/office/word/2015/wordml/symex" xmlns:wpg="http://schemas.microsoft.com/office/word/2010/wordprocessingGroup" xmlns:wpi="http://schemas.microsoft.com/office/word/2010/wordprocessingInk" xmlns:wne="http://schemas.microsoft.com/office/word/2006/wordml" xmlns:wps="http://schemas.microsoft.com/office/word/2010/wordprocessingShape" mc:Ignorable="w14 w15 w16se w16cid w16 w16cex wp14">
   <w:footnote w:type="separator" w:id="-1">
     <w:p>
       <w:pPr>
@@ -6290,7 +6071,7 @@
 </file>
 
 <file path=word/header1.xml><?xml version="1.0" encoding="utf-8"?>
-<w:hdr xmlns:wpc="http://schemas.microsoft.com/office/word/2010/wordprocessingCanvas" xmlns:mc="http://schemas.openxmlformats.org/markup-compatibility/2006" xmlns:o="urn:schemas-microsoft-com:office:office" xmlns:r="http://schemas.openxmlformats.org/officeDocument/2006/relationships" xmlns:m="http://schemas.openxmlformats.org/officeDocument/2006/math" xmlns:v="urn:schemas-microsoft-com:vml" xmlns:wp14="http://schemas.microsoft.com/office/word/2010/wordprocessingDrawing" xmlns:wp="http://schemas.openxmlformats.org/drawingml/2006/wordprocessingDrawing" xmlns:w10="urn:schemas-microsoft-com:office:word" xmlns:w="http://schemas.openxmlformats.org/wordprocessingml/2006/main" xmlns:w14="http://schemas.microsoft.com/office/word/2010/wordml" xmlns:wpg="http://schemas.microsoft.com/office/word/2010/wordprocessingGroup" xmlns:wpi="http://schemas.microsoft.com/office/word/2010/wordprocessingInk" xmlns:wne="http://schemas.microsoft.com/office/word/2006/wordml" xmlns:wps="http://schemas.microsoft.com/office/word/2010/wordprocessingShape" mc:Ignorable="w14 wp14">
+<w:hdr xmlns:wpc="http://schemas.microsoft.com/office/word/2010/wordprocessingCanvas" xmlns:cx="http://schemas.microsoft.com/office/drawing/2014/chartex" xmlns:cx1="http://schemas.microsoft.com/office/drawing/2015/9/8/chartex" xmlns:cx2="http://schemas.microsoft.com/office/drawing/2015/10/21/chartex" xmlns:cx3="http://schemas.microsoft.com/office/drawing/2016/5/9/chartex" xmlns:cx4="http://schemas.microsoft.com/office/drawing/2016/5/10/chartex" xmlns:cx5="http://schemas.microsoft.com/office/drawing/2016/5/11/chartex" xmlns:cx6="http://schemas.microsoft.com/office/drawing/2016/5/12/chartex" xmlns:cx7="http://schemas.microsoft.com/office/drawing/2016/5/13/chartex" xmlns:cx8="http://schemas.microsoft.com/office/drawing/2016/5/14/chartex" xmlns:mc="http://schemas.openxmlformats.org/markup-compatibility/2006" xmlns:aink="http://schemas.microsoft.com/office/drawing/2016/ink" xmlns:am3d="http://schemas.microsoft.com/office/drawing/2017/model3d" xmlns:o="urn:schemas-microsoft-com:office:office" xmlns:r="http://schemas.openxmlformats.org/officeDocument/2006/relationships" xmlns:m="http://schemas.openxmlformats.org/officeDocument/2006/math" xmlns:v="urn:schemas-microsoft-com:vml" xmlns:wp14="http://schemas.microsoft.com/office/word/2010/wordprocessingDrawing" xmlns:wp="http://schemas.openxmlformats.org/drawingml/2006/wordprocessingDrawing" xmlns:w10="urn:schemas-microsoft-com:office:word" xmlns:w="http://schemas.openxmlformats.org/wordprocessingml/2006/main" xmlns:w14="http://schemas.microsoft.com/office/word/2010/wordml" xmlns:w15="http://schemas.microsoft.com/office/word/2012/wordml" xmlns:w16cex="http://schemas.microsoft.com/office/word/2018/wordml/cex" xmlns:w16cid="http://schemas.microsoft.com/office/word/2016/wordml/cid" xmlns:w16="http://schemas.microsoft.com/office/word/2018/wordml" xmlns:w16se="http://schemas.microsoft.com/office/word/2015/wordml/symex" xmlns:wpg="http://schemas.microsoft.com/office/word/2010/wordprocessingGroup" xmlns:wpi="http://schemas.microsoft.com/office/word/2010/wordprocessingInk" xmlns:wne="http://schemas.microsoft.com/office/word/2006/wordml" xmlns:wps="http://schemas.microsoft.com/office/word/2010/wordprocessingShape" mc:Ignorable="w14 w15 w16se w16cid w16 w16cex wp14">
   <w:sdt>
     <w:sdtPr>
       <w:id w:val="1477724071"/>
@@ -6336,8 +6117,8 @@
 </file>
 
 <file path=word/numbering.xml><?xml version="1.0" encoding="utf-8"?>
-<w:numbering xmlns:wpc="http://schemas.microsoft.com/office/word/2010/wordprocessingCanvas" xmlns:mc="http://schemas.openxmlformats.org/markup-compatibility/2006" xmlns:o="urn:schemas-microsoft-com:office:office" xmlns:r="http://schemas.openxmlformats.org/officeDocument/2006/relationships" xmlns:m="http://schemas.openxmlformats.org/officeDocument/2006/math" xmlns:v="urn:schemas-microsoft-com:vml" xmlns:wp14="http://schemas.microsoft.com/office/word/2010/wordprocessingDrawing" xmlns:wp="http://schemas.openxmlformats.org/drawingml/2006/wordprocessingDrawing" xmlns:w10="urn:schemas-microsoft-com:office:word" xmlns:w="http://schemas.openxmlformats.org/wordprocessingml/2006/main" xmlns:w14="http://schemas.microsoft.com/office/word/2010/wordml" xmlns:wpg="http://schemas.microsoft.com/office/word/2010/wordprocessingGroup" xmlns:wpi="http://schemas.microsoft.com/office/word/2010/wordprocessingInk" xmlns:wne="http://schemas.microsoft.com/office/word/2006/wordml" xmlns:wps="http://schemas.microsoft.com/office/word/2010/wordprocessingShape" mc:Ignorable="w14 wp14">
-  <w:abstractNum w:abstractNumId="0">
+<w:numbering xmlns:wpc="http://schemas.microsoft.com/office/word/2010/wordprocessingCanvas" xmlns:cx="http://schemas.microsoft.com/office/drawing/2014/chartex" xmlns:cx1="http://schemas.microsoft.com/office/drawing/2015/9/8/chartex" xmlns:cx2="http://schemas.microsoft.com/office/drawing/2015/10/21/chartex" xmlns:cx3="http://schemas.microsoft.com/office/drawing/2016/5/9/chartex" xmlns:cx4="http://schemas.microsoft.com/office/drawing/2016/5/10/chartex" xmlns:cx5="http://schemas.microsoft.com/office/drawing/2016/5/11/chartex" xmlns:cx6="http://schemas.microsoft.com/office/drawing/2016/5/12/chartex" xmlns:cx7="http://schemas.microsoft.com/office/drawing/2016/5/13/chartex" xmlns:cx8="http://schemas.microsoft.com/office/drawing/2016/5/14/chartex" xmlns:mc="http://schemas.openxmlformats.org/markup-compatibility/2006" xmlns:aink="http://schemas.microsoft.com/office/drawing/2016/ink" xmlns:am3d="http://schemas.microsoft.com/office/drawing/2017/model3d" xmlns:o="urn:schemas-microsoft-com:office:office" xmlns:r="http://schemas.openxmlformats.org/officeDocument/2006/relationships" xmlns:m="http://schemas.openxmlformats.org/officeDocument/2006/math" xmlns:v="urn:schemas-microsoft-com:vml" xmlns:wp14="http://schemas.microsoft.com/office/word/2010/wordprocessingDrawing" xmlns:wp="http://schemas.openxmlformats.org/drawingml/2006/wordprocessingDrawing" xmlns:w10="urn:schemas-microsoft-com:office:word" xmlns:w="http://schemas.openxmlformats.org/wordprocessingml/2006/main" xmlns:w14="http://schemas.microsoft.com/office/word/2010/wordml" xmlns:w15="http://schemas.microsoft.com/office/word/2012/wordml" xmlns:w16cex="http://schemas.microsoft.com/office/word/2018/wordml/cex" xmlns:w16cid="http://schemas.microsoft.com/office/word/2016/wordml/cid" xmlns:w16="http://schemas.microsoft.com/office/word/2018/wordml" xmlns:w16se="http://schemas.microsoft.com/office/word/2015/wordml/symex" xmlns:wpg="http://schemas.microsoft.com/office/word/2010/wordprocessingGroup" xmlns:wpi="http://schemas.microsoft.com/office/word/2010/wordprocessingInk" xmlns:wne="http://schemas.microsoft.com/office/word/2006/wordml" xmlns:wps="http://schemas.microsoft.com/office/word/2010/wordprocessingShape" mc:Ignorable="w14 w15 w16se w16cid w16 w16cex wp14">
+  <w:abstractNum w:abstractNumId="0" w15:restartNumberingAfterBreak="0">
     <w:nsid w:val="01682E14"/>
     <w:multiLevelType w:val="multilevel"/>
     <w:tmpl w:val="06787164"/>
@@ -6486,7 +6267,7 @@
       </w:rPr>
     </w:lvl>
   </w:abstractNum>
-  <w:abstractNum w:abstractNumId="1">
+  <w:abstractNum w:abstractNumId="1" w15:restartNumberingAfterBreak="0">
     <w:nsid w:val="04207B61"/>
     <w:multiLevelType w:val="hybridMultilevel"/>
     <w:tmpl w:val="FA6A38E4"/>
@@ -6602,7 +6383,7 @@
       </w:pPr>
     </w:lvl>
   </w:abstractNum>
-  <w:abstractNum w:abstractNumId="2">
+  <w:abstractNum w:abstractNumId="2" w15:restartNumberingAfterBreak="0">
     <w:nsid w:val="0E482020"/>
     <w:multiLevelType w:val="multilevel"/>
     <w:tmpl w:val="47366006"/>
@@ -6751,7 +6532,7 @@
       </w:rPr>
     </w:lvl>
   </w:abstractNum>
-  <w:abstractNum w:abstractNumId="3">
+  <w:abstractNum w:abstractNumId="3" w15:restartNumberingAfterBreak="0">
     <w:nsid w:val="143B60E5"/>
     <w:multiLevelType w:val="multilevel"/>
     <w:tmpl w:val="1DE40ECE"/>
@@ -6900,7 +6681,7 @@
       </w:rPr>
     </w:lvl>
   </w:abstractNum>
-  <w:abstractNum w:abstractNumId="4">
+  <w:abstractNum w:abstractNumId="4" w15:restartNumberingAfterBreak="0">
     <w:nsid w:val="17681CE5"/>
     <w:multiLevelType w:val="multilevel"/>
     <w:tmpl w:val="55AC342C"/>
@@ -7049,7 +6830,7 @@
       </w:rPr>
     </w:lvl>
   </w:abstractNum>
-  <w:abstractNum w:abstractNumId="5">
+  <w:abstractNum w:abstractNumId="5" w15:restartNumberingAfterBreak="0">
     <w:nsid w:val="184F3856"/>
     <w:multiLevelType w:val="multilevel"/>
     <w:tmpl w:val="FB661598"/>
@@ -7198,7 +6979,7 @@
       </w:rPr>
     </w:lvl>
   </w:abstractNum>
-  <w:abstractNum w:abstractNumId="6">
+  <w:abstractNum w:abstractNumId="6" w15:restartNumberingAfterBreak="0">
     <w:nsid w:val="1B176DD2"/>
     <w:multiLevelType w:val="multilevel"/>
     <w:tmpl w:val="A1027C62"/>
@@ -7347,7 +7128,7 @@
       </w:rPr>
     </w:lvl>
   </w:abstractNum>
-  <w:abstractNum w:abstractNumId="7">
+  <w:abstractNum w:abstractNumId="7" w15:restartNumberingAfterBreak="0">
     <w:nsid w:val="21241540"/>
     <w:multiLevelType w:val="multilevel"/>
     <w:tmpl w:val="F2205692"/>
@@ -7496,7 +7277,7 @@
       </w:rPr>
     </w:lvl>
   </w:abstractNum>
-  <w:abstractNum w:abstractNumId="8">
+  <w:abstractNum w:abstractNumId="8" w15:restartNumberingAfterBreak="0">
     <w:nsid w:val="253B0932"/>
     <w:multiLevelType w:val="multilevel"/>
     <w:tmpl w:val="E8409B14"/>
@@ -7645,7 +7426,7 @@
       </w:rPr>
     </w:lvl>
   </w:abstractNum>
-  <w:abstractNum w:abstractNumId="9">
+  <w:abstractNum w:abstractNumId="9" w15:restartNumberingAfterBreak="0">
     <w:nsid w:val="27785213"/>
     <w:multiLevelType w:val="multilevel"/>
     <w:tmpl w:val="EAB6EE22"/>
@@ -7794,7 +7575,7 @@
       </w:rPr>
     </w:lvl>
   </w:abstractNum>
-  <w:abstractNum w:abstractNumId="10">
+  <w:abstractNum w:abstractNumId="10" w15:restartNumberingAfterBreak="0">
     <w:nsid w:val="307C3E6D"/>
     <w:multiLevelType w:val="multilevel"/>
     <w:tmpl w:val="27044C02"/>
@@ -7943,7 +7724,7 @@
       </w:rPr>
     </w:lvl>
   </w:abstractNum>
-  <w:abstractNum w:abstractNumId="11">
+  <w:abstractNum w:abstractNumId="11" w15:restartNumberingAfterBreak="0">
     <w:nsid w:val="31763418"/>
     <w:multiLevelType w:val="multilevel"/>
     <w:tmpl w:val="6720CECA"/>
@@ -8092,7 +7873,7 @@
       </w:rPr>
     </w:lvl>
   </w:abstractNum>
-  <w:abstractNum w:abstractNumId="12">
+  <w:abstractNum w:abstractNumId="12" w15:restartNumberingAfterBreak="0">
     <w:nsid w:val="34433DFF"/>
     <w:multiLevelType w:val="multilevel"/>
     <w:tmpl w:val="45006164"/>
@@ -8241,7 +8022,7 @@
       </w:rPr>
     </w:lvl>
   </w:abstractNum>
-  <w:abstractNum w:abstractNumId="13">
+  <w:abstractNum w:abstractNumId="13" w15:restartNumberingAfterBreak="0">
     <w:nsid w:val="3F77011C"/>
     <w:multiLevelType w:val="multilevel"/>
     <w:tmpl w:val="7D2EF29E"/>
@@ -8390,7 +8171,7 @@
       </w:rPr>
     </w:lvl>
   </w:abstractNum>
-  <w:abstractNum w:abstractNumId="14">
+  <w:abstractNum w:abstractNumId="14" w15:restartNumberingAfterBreak="0">
     <w:nsid w:val="450217BC"/>
     <w:multiLevelType w:val="multilevel"/>
     <w:tmpl w:val="99141CF8"/>
@@ -8539,7 +8320,7 @@
       </w:rPr>
     </w:lvl>
   </w:abstractNum>
-  <w:abstractNum w:abstractNumId="15">
+  <w:abstractNum w:abstractNumId="15" w15:restartNumberingAfterBreak="0">
     <w:nsid w:val="56345183"/>
     <w:multiLevelType w:val="multilevel"/>
     <w:tmpl w:val="9BC42908"/>
@@ -8688,7 +8469,7 @@
       </w:rPr>
     </w:lvl>
   </w:abstractNum>
-  <w:abstractNum w:abstractNumId="16">
+  <w:abstractNum w:abstractNumId="16" w15:restartNumberingAfterBreak="0">
     <w:nsid w:val="567B0170"/>
     <w:multiLevelType w:val="multilevel"/>
     <w:tmpl w:val="CA8C0B1E"/>
@@ -8837,7 +8618,7 @@
       </w:rPr>
     </w:lvl>
   </w:abstractNum>
-  <w:abstractNum w:abstractNumId="17">
+  <w:abstractNum w:abstractNumId="17" w15:restartNumberingAfterBreak="0">
     <w:nsid w:val="605D25FD"/>
     <w:multiLevelType w:val="multilevel"/>
     <w:tmpl w:val="25C8C172"/>
@@ -8986,7 +8767,7 @@
       </w:rPr>
     </w:lvl>
   </w:abstractNum>
-  <w:abstractNum w:abstractNumId="18">
+  <w:abstractNum w:abstractNumId="18" w15:restartNumberingAfterBreak="0">
     <w:nsid w:val="642E0D0D"/>
     <w:multiLevelType w:val="multilevel"/>
     <w:tmpl w:val="D97C0FF0"/>
@@ -9135,7 +8916,7 @@
       </w:rPr>
     </w:lvl>
   </w:abstractNum>
-  <w:abstractNum w:abstractNumId="19">
+  <w:abstractNum w:abstractNumId="19" w15:restartNumberingAfterBreak="0">
     <w:nsid w:val="658856EA"/>
     <w:multiLevelType w:val="multilevel"/>
     <w:tmpl w:val="160C4E6E"/>
@@ -9284,7 +9065,7 @@
       </w:rPr>
     </w:lvl>
   </w:abstractNum>
-  <w:abstractNum w:abstractNumId="20">
+  <w:abstractNum w:abstractNumId="20" w15:restartNumberingAfterBreak="0">
     <w:nsid w:val="736A6834"/>
     <w:multiLevelType w:val="multilevel"/>
     <w:tmpl w:val="AC2C81B4"/>
@@ -9433,7 +9214,7 @@
       </w:rPr>
     </w:lvl>
   </w:abstractNum>
-  <w:abstractNum w:abstractNumId="21">
+  <w:abstractNum w:abstractNumId="21" w15:restartNumberingAfterBreak="0">
     <w:nsid w:val="7477407C"/>
     <w:multiLevelType w:val="hybridMultilevel"/>
     <w:tmpl w:val="83C23D9A"/>
@@ -9522,7 +9303,7 @@
       </w:pPr>
     </w:lvl>
   </w:abstractNum>
-  <w:abstractNum w:abstractNumId="22">
+  <w:abstractNum w:abstractNumId="22" w15:restartNumberingAfterBreak="0">
     <w:nsid w:val="77F72224"/>
     <w:multiLevelType w:val="hybridMultilevel"/>
     <w:tmpl w:val="441C3D62"/>
@@ -9611,7 +9392,7 @@
       </w:pPr>
     </w:lvl>
   </w:abstractNum>
-  <w:abstractNum w:abstractNumId="23">
+  <w:abstractNum w:abstractNumId="23" w15:restartNumberingAfterBreak="0">
     <w:nsid w:val="785D5430"/>
     <w:multiLevelType w:val="multilevel"/>
     <w:tmpl w:val="DDF0BAB0"/>
@@ -9760,7 +9541,7 @@
       </w:rPr>
     </w:lvl>
   </w:abstractNum>
-  <w:abstractNum w:abstractNumId="24">
+  <w:abstractNum w:abstractNumId="24" w15:restartNumberingAfterBreak="0">
     <w:nsid w:val="7B985611"/>
     <w:multiLevelType w:val="multilevel"/>
     <w:tmpl w:val="1C1CC7D2"/>
@@ -9988,7 +9769,7 @@
 </file>
 
 <file path=word/styles.xml><?xml version="1.0" encoding="utf-8"?>
-<w:styles xmlns:mc="http://schemas.openxmlformats.org/markup-compatibility/2006" xmlns:r="http://schemas.openxmlformats.org/officeDocument/2006/relationships" xmlns:w="http://schemas.openxmlformats.org/wordprocessingml/2006/main" xmlns:w14="http://schemas.microsoft.com/office/word/2010/wordml" mc:Ignorable="w14">
+<w:styles xmlns:mc="http://schemas.openxmlformats.org/markup-compatibility/2006" xmlns:r="http://schemas.openxmlformats.org/officeDocument/2006/relationships" xmlns:w="http://schemas.openxmlformats.org/wordprocessingml/2006/main" xmlns:w14="http://schemas.microsoft.com/office/word/2010/wordml" xmlns:w15="http://schemas.microsoft.com/office/word/2012/wordml" xmlns:w16cex="http://schemas.microsoft.com/office/word/2018/wordml/cex" xmlns:w16cid="http://schemas.microsoft.com/office/word/2016/wordml/cid" xmlns:w16="http://schemas.microsoft.com/office/word/2018/wordml" xmlns:w16se="http://schemas.microsoft.com/office/word/2015/wordml/symex" mc:Ignorable="w14 w15 w16se w16cid w16 w16cex">
   <w:docDefaults>
     <w:rPrDefault>
       <w:rPr>
@@ -10004,537 +9785,383 @@
       </w:pPr>
     </w:pPrDefault>
   </w:docDefaults>
-  <w:latentStyles w:defLockedState="0" w:defUIPriority="99" w:defSemiHidden="1" w:defUnhideWhenUsed="1" w:defQFormat="0" w:count="267">
-    <w:lsdException w:name="Normal" w:semiHidden="0" w:uiPriority="0" w:unhideWhenUsed="0" w:qFormat="1"/>
-    <w:lsdException w:name="heading 1" w:semiHidden="0" w:uiPriority="9" w:unhideWhenUsed="0" w:qFormat="1"/>
-    <w:lsdException w:name="heading 2" w:uiPriority="9" w:qFormat="1"/>
-    <w:lsdException w:name="heading 3" w:uiPriority="9" w:qFormat="1"/>
-    <w:lsdException w:name="heading 4" w:uiPriority="9" w:qFormat="1"/>
-    <w:lsdException w:name="heading 5" w:uiPriority="9" w:qFormat="1"/>
-    <w:lsdException w:name="heading 6" w:uiPriority="9" w:qFormat="1"/>
-    <w:lsdException w:name="heading 7" w:uiPriority="9" w:qFormat="1"/>
-    <w:lsdException w:name="heading 8" w:uiPriority="9" w:qFormat="1"/>
-    <w:lsdException w:name="heading 9" w:uiPriority="9" w:qFormat="1"/>
-    <w:lsdException w:name="toc 1" w:uiPriority="39"/>
-    <w:lsdException w:name="toc 2" w:uiPriority="39"/>
-    <w:lsdException w:name="toc 3" w:uiPriority="39"/>
-    <w:lsdException w:name="toc 4" w:uiPriority="39"/>
-    <w:lsdException w:name="toc 5" w:uiPriority="39"/>
-    <w:lsdException w:name="toc 6" w:uiPriority="39"/>
-    <w:lsdException w:name="toc 7" w:uiPriority="39"/>
-    <w:lsdException w:name="toc 8" w:uiPriority="39"/>
-    <w:lsdException w:name="toc 9" w:uiPriority="39"/>
-    <w:lsdException w:name="caption" w:uiPriority="35" w:qFormat="1"/>
-    <w:lsdException w:name="Title" w:semiHidden="0" w:uiPriority="10" w:unhideWhenUsed="0" w:qFormat="1"/>
-    <w:lsdException w:name="Default Paragraph Font" w:uiPriority="1"/>
-    <w:lsdException w:name="Subtitle" w:semiHidden="0" w:uiPriority="11" w:unhideWhenUsed="0" w:qFormat="1"/>
-    <w:lsdException w:name="Body Text 2" w:uiPriority="0"/>
-    <w:lsdException w:name="Strong" w:semiHidden="0" w:uiPriority="22" w:unhideWhenUsed="0" w:qFormat="1"/>
-    <w:lsdException w:name="Emphasis" w:semiHidden="0" w:uiPriority="20" w:unhideWhenUsed="0" w:qFormat="1"/>
-    <w:lsdException w:name="Table Grid" w:semiHidden="0" w:uiPriority="59" w:unhideWhenUsed="0"/>
-    <w:lsdException w:name="Placeholder Text" w:unhideWhenUsed="0"/>
-    <w:lsdException w:name="No Spacing" w:semiHidden="0" w:uiPriority="1" w:unhideWhenUsed="0" w:qFormat="1"/>
-    <w:lsdException w:name="Light Shading" w:semiHidden="0" w:uiPriority="60" w:unhideWhenUsed="0"/>
-    <w:lsdException w:name="Light List" w:semiHidden="0" w:uiPriority="61" w:unhideWhenUsed="0"/>
-    <w:lsdException w:name="Light Grid" w:semiHidden="0" w:uiPriority="62" w:unhideWhenUsed="0"/>
-    <w:lsdException w:name="Medium Shading 1" w:semiHidden="0" w:uiPriority="63" w:unhideWhenUsed="0"/>
-    <w:lsdException w:name="Medium Shading 2" w:semiHidden="0" w:uiPriority="64" w:unhideWhenUsed="0"/>
-    <w:lsdException w:name="Medium List 1" w:semiHidden="0" w:uiPriority="65" w:unhideWhenUsed="0"/>
-    <w:lsdException w:name="Medium List 2" w:semiHidden="0" w:uiPriority="66" w:unhideWhenUsed="0"/>
-    <w:lsdException w:name="Medium Grid 1" w:semiHidden="0" w:uiPriority="67" w:unhideWhenUsed="0"/>
-    <w:lsdException w:name="Medium Grid 2" w:semiHidden="0" w:uiPriority="68" w:unhideWhenUsed="0"/>
-    <w:lsdException w:name="Medium Grid 3" w:semiHidden="0" w:uiPriority="69" w:unhideWhenUsed="0"/>
-    <w:lsdException w:name="Dark List" w:semiHidden="0" w:uiPriority="70" w:unhideWhenUsed="0"/>
-    <w:lsdException w:name="Colorful Shading" w:semiHidden="0" w:uiPriority="71" w:unhideWhenUsed="0"/>
-    <w:lsdException w:name="Colorful List" w:semiHidden="0" w:uiPriority="72" w:unhideWhenUsed="0"/>
-    <w:lsdException w:name="Colorful Grid" w:semiHidden="0" w:uiPriority="73" w:unhideWhenUsed="0"/>
-    <w:lsdException w:name="Light Shading Accent 1" w:semiHidden="0" w:uiPriority="60" w:unhideWhenUsed="0"/>
-    <w:lsdException w:name="Light List Accent 1" w:semiHidden="0" w:uiPriority="61" w:unhideWhenUsed="0"/>
-    <w:lsdException w:name="Light Grid Accent 1" w:semiHidden="0" w:uiPriority="62" w:unhideWhenUsed="0"/>
-    <w:lsdException w:name="Medium Shading 1 Accent 1" w:semiHidden="0" w:uiPriority="63" w:unhideWhenUsed="0"/>
-    <w:lsdException w:name="Medium Shading 2 Accent 1" w:semiHidden="0" w:uiPriority="64" w:unhideWhenUsed="0"/>
-    <w:lsdException w:name="Medium List 1 Accent 1" w:semiHidden="0" w:uiPriority="65" w:unhideWhenUsed="0"/>
-    <w:lsdException w:name="Revision" w:unhideWhenUsed="0"/>
-    <w:lsdException w:name="List Paragraph" w:semiHidden="0" w:uiPriority="34" w:unhideWhenUsed="0" w:qFormat="1"/>
-    <w:lsdException w:name="Quote" w:semiHidden="0" w:uiPriority="29" w:unhideWhenUsed="0" w:qFormat="1"/>
-    <w:lsdException w:name="Intense Quote" w:semiHidden="0" w:uiPriority="30" w:unhideWhenUsed="0" w:qFormat="1"/>
-    <w:lsdException w:name="Medium List 2 Accent 1" w:semiHidden="0" w:uiPriority="66" w:unhideWhenUsed="0"/>
-    <w:lsdException w:name="Medium Grid 1 Accent 1" w:semiHidden="0" w:uiPriority="67" w:unhideWhenUsed="0"/>
-    <w:lsdException w:name="Medium Grid 2 Accent 1" w:semiHidden="0" w:uiPriority="68" w:unhideWhenUsed="0"/>
-    <w:lsdException w:name="Medium Grid 3 Accent 1" w:semiHidden="0" w:uiPriority="69" w:unhideWhenUsed="0"/>
-    <w:lsdException w:name="Dark List Accent 1" w:semiHidden="0" w:uiPriority="70" w:unhideWhenUsed="0"/>
-    <w:lsdException w:name="Colorful Shading Accent 1" w:semiHidden="0" w:uiPriority="71" w:unhideWhenUsed="0"/>
-    <w:lsdException w:name="Colorful List Accent 1" w:semiHidden="0" w:uiPriority="72" w:unhideWhenUsed="0"/>
-    <w:lsdException w:name="Colorful Grid Accent 1" w:semiHidden="0" w:uiPriority="73" w:unhideWhenUsed="0"/>
-    <w:lsdException w:name="Light Shading Accent 2" w:semiHidden="0" w:uiPriority="60" w:unhideWhenUsed="0"/>
-    <w:lsdException w:name="Light List Accent 2" w:semiHidden="0" w:uiPriority="61" w:unhideWhenUsed="0"/>
-    <w:lsdException w:name="Light Grid Accent 2" w:semiHidden="0" w:uiPriority="62" w:unhideWhenUsed="0"/>
-    <w:lsdException w:name="Medium Shading 1 Accent 2" w:semiHidden="0" w:uiPriority="63" w:unhideWhenUsed="0"/>
-    <w:lsdException w:name="Medium Shading 2 Accent 2" w:semiHidden="0" w:uiPriority="64" w:unhideWhenUsed="0"/>
-    <w:lsdException w:name="Medium List 1 Accent 2" w:semiHidden="0" w:uiPriority="65" w:unhideWhenUsed="0"/>
-    <w:lsdException w:name="Medium List 2 Accent 2" w:semiHidden="0" w:uiPriority="66" w:unhideWhenUsed="0"/>
-    <w:lsdException w:name="Medium Grid 1 Accent 2" w:semiHidden="0" w:uiPriority="67" w:unhideWhenUsed="0"/>
-    <w:lsdException w:name="Medium Grid 2 Accent 2" w:semiHidden="0" w:uiPriority="68" w:unhideWhenUsed="0"/>
-    <w:lsdException w:name="Medium Grid 3 Accent 2" w:semiHidden="0" w:uiPriority="69" w:unhideWhenUsed="0"/>
-    <w:lsdException w:name="Dark List Accent 2" w:semiHidden="0" w:uiPriority="70" w:unhideWhenUsed="0"/>
-    <w:lsdException w:name="Colorful Shading Accent 2" w:semiHidden="0" w:uiPriority="71" w:unhideWhenUsed="0"/>
-    <w:lsdException w:name="Colorful List Accent 2" w:semiHidden="0" w:uiPriority="72" w:unhideWhenUsed="0"/>
-    <w:lsdException w:name="Colorful Grid Accent 2" w:semiHidden="0" w:uiPriority="73" w:unhideWhenUsed="0"/>
-    <w:lsdException w:name="Light Shading Accent 3" w:semiHidden="0" w:uiPriority="60" w:unhideWhenUsed="0"/>
-    <w:lsdException w:name="Light List Accent 3" w:semiHidden="0" w:uiPriority="61" w:unhideWhenUsed="0"/>
-    <w:lsdException w:name="Light Grid Accent 3" w:semiHidden="0" w:uiPriority="62" w:unhideWhenUsed="0"/>
-    <w:lsdException w:name="Medium Shading 1 Accent 3" w:semiHidden="0" w:uiPriority="63" w:unhideWhenUsed="0"/>
-    <w:lsdException w:name="Medium Shading 2 Accent 3" w:semiHidden="0" w:uiPriority="64" w:unhideWhenUsed="0"/>
-    <w:lsdException w:name="Medium List 1 Accent 3" w:semiHidden="0" w:uiPriority="65" w:unhideWhenUsed="0"/>
-    <w:lsdException w:name="Medium List 2 Accent 3" w:semiHidden="0" w:uiPriority="66" w:unhideWhenUsed="0"/>
-    <w:lsdException w:name="Medium Grid 1 Accent 3" w:semiHidden="0" w:uiPriority="67" w:unhideWhenUsed="0"/>
-    <w:lsdException w:name="Medium Grid 2 Accent 3" w:semiHidden="0" w:uiPriority="68" w:unhideWhenUsed="0"/>
-    <w:lsdException w:name="Medium Grid 3 Accent 3" w:semiHidden="0" w:uiPriority="69" w:unhideWhenUsed="0"/>
-    <w:lsdException w:name="Dark List Accent 3" w:semiHidden="0" w:uiPriority="70" w:unhideWhenUsed="0"/>
-    <w:lsdException w:name="Colorful Shading Accent 3" w:semiHidden="0" w:uiPriority="71" w:unhideWhenUsed="0"/>
-    <w:lsdException w:name="Colorful List Accent 3" w:semiHidden="0" w:uiPriority="72" w:unhideWhenUsed="0"/>
-    <w:lsdException w:name="Colorful Grid Accent 3" w:semiHidden="0" w:uiPriority="73" w:unhideWhenUsed="0"/>
-    <w:lsdException w:name="Light Shading Accent 4" w:semiHidden="0" w:uiPriority="60" w:unhideWhenUsed="0"/>
-    <w:lsdException w:name="Light List Accent 4" w:semiHidden="0" w:uiPriority="61" w:unhideWhenUsed="0"/>
-    <w:lsdException w:name="Light Grid Accent 4" w:semiHidden="0" w:uiPriority="62" w:unhideWhenUsed="0"/>
-    <w:lsdException w:name="Medium Shading 1 Accent 4" w:semiHidden="0" w:uiPriority="63" w:unhideWhenUsed="0"/>
-    <w:lsdException w:name="Medium Shading 2 Accent 4" w:semiHidden="0" w:uiPriority="64" w:unhideWhenUsed="0"/>
-    <w:lsdException w:name="Medium List 1 Accent 4" w:semiHidden="0" w:uiPriority="65" w:unhideWhenUsed="0"/>
-    <w:lsdException w:name="Medium List 2 Accent 4" w:semiHidden="0" w:uiPriority="66" w:unhideWhenUsed="0"/>
-    <w:lsdException w:name="Medium Grid 1 Accent 4" w:semiHidden="0" w:uiPriority="67" w:unhideWhenUsed="0"/>
-    <w:lsdException w:name="Medium Grid 2 Accent 4" w:semiHidden="0" w:uiPriority="68" w:unhideWhenUsed="0"/>
-    <w:lsdException w:name="Medium Grid 3 Accent 4" w:semiHidden="0" w:uiPriority="69" w:unhideWhenUsed="0"/>
-    <w:lsdException w:name="Dark List Accent 4" w:semiHidden="0" w:uiPriority="70" w:unhideWhenUsed="0"/>
-    <w:lsdException w:name="Colorful Shading Accent 4" w:semiHidden="0" w:uiPriority="71" w:unhideWhenUsed="0"/>
-    <w:lsdException w:name="Colorful List Accent 4" w:semiHidden="0" w:uiPriority="72" w:unhideWhenUsed="0"/>
-    <w:lsdException w:name="Colorful Grid Accent 4" w:semiHidden="0" w:uiPriority="73" w:unhideWhenUsed="0"/>
-    <w:lsdException w:name="Light Shading Accent 5" w:semiHidden="0" w:uiPriority="60" w:unhideWhenUsed="0"/>
-    <w:lsdException w:name="Light List Accent 5" w:semiHidden="0" w:uiPriority="61" w:unhideWhenUsed="0"/>
-    <w:lsdException w:name="Light Grid Accent 5" w:semiHidden="0" w:uiPriority="62" w:unhideWhenUsed="0"/>
-    <w:lsdException w:name="Medium Shading 1 Accent 5" w:semiHidden="0" w:uiPriority="63" w:unhideWhenUsed="0"/>
-    <w:lsdException w:name="Medium Shading 2 Accent 5" w:semiHidden="0" w:uiPriority="64" w:unhideWhenUsed="0"/>
-    <w:lsdException w:name="Medium List 1 Accent 5" w:semiHidden="0" w:uiPriority="65" w:unhideWhenUsed="0"/>
-    <w:lsdException w:name="Medium List 2 Accent 5" w:semiHidden="0" w:uiPriority="66" w:unhideWhenUsed="0"/>
-    <w:lsdException w:name="Medium Grid 1 Accent 5" w:semiHidden="0" w:uiPriority="67" w:unhideWhenUsed="0"/>
-    <w:lsdException w:name="Medium Grid 2 Accent 5" w:semiHidden="0" w:uiPriority="68" w:unhideWhenUsed="0"/>
-    <w:lsdException w:name="Medium Grid 3 Accent 5" w:semiHidden="0" w:uiPriority="69" w:unhideWhenUsed="0"/>
-    <w:lsdException w:name="Dark List Accent 5" w:semiHidden="0" w:uiPriority="70" w:unhideWhenUsed="0"/>
-    <w:lsdException w:name="Colorful Shading Accent 5" w:semiHidden="0" w:uiPriority="71" w:unhideWhenUsed="0"/>
-    <w:lsdException w:name="Colorful List Accent 5" w:semiHidden="0" w:uiPriority="72" w:unhideWhenUsed="0"/>
-    <w:lsdException w:name="Colorful Grid Accent 5" w:semiHidden="0" w:uiPriority="73" w:unhideWhenUsed="0"/>
-    <w:lsdException w:name="Light Shading Accent 6" w:semiHidden="0" w:uiPriority="60" w:unhideWhenUsed="0"/>
-    <w:lsdException w:name="Light List Accent 6" w:semiHidden="0" w:uiPriority="61" w:unhideWhenUsed="0"/>
-    <w:lsdException w:name="Light Grid Accent 6" w:semiHidden="0" w:uiPriority="62" w:unhideWhenUsed="0"/>
-    <w:lsdException w:name="Medium Shading 1 Accent 6" w:semiHidden="0" w:uiPriority="63" w:unhideWhenUsed="0"/>
-    <w:lsdException w:name="Medium Shading 2 Accent 6" w:semiHidden="0" w:uiPriority="64" w:unhideWhenUsed="0"/>
-    <w:lsdException w:name="Medium List 1 Accent 6" w:semiHidden="0" w:uiPriority="65" w:unhideWhenUsed="0"/>
-    <w:lsdException w:name="Medium List 2 Accent 6" w:semiHidden="0" w:uiPriority="66" w:unhideWhenUsed="0"/>
-    <w:lsdException w:name="Medium Grid 1 Accent 6" w:semiHidden="0" w:uiPriority="67" w:unhideWhenUsed="0"/>
-    <w:lsdException w:name="Medium Grid 2 Accent 6" w:semiHidden="0" w:uiPriority="68" w:unhideWhenUsed="0"/>
-    <w:lsdException w:name="Medium Grid 3 Accent 6" w:semiHidden="0" w:uiPriority="69" w:unhideWhenUsed="0"/>
-    <w:lsdException w:name="Dark List Accent 6" w:semiHidden="0" w:uiPriority="70" w:unhideWhenUsed="0"/>
-    <w:lsdException w:name="Colorful Shading Accent 6" w:semiHidden="0" w:uiPriority="71" w:unhideWhenUsed="0"/>
-    <w:lsdException w:name="Colorful List Accent 6" w:semiHidden="0" w:uiPriority="72" w:unhideWhenUsed="0"/>
-    <w:lsdException w:name="Colorful Grid Accent 6" w:semiHidden="0" w:uiPriority="73" w:unhideWhenUsed="0"/>
-    <w:lsdException w:name="Subtle Emphasis" w:semiHidden="0" w:uiPriority="19" w:unhideWhenUsed="0" w:qFormat="1"/>
-    <w:lsdException w:name="Intense Emphasis" w:semiHidden="0" w:uiPriority="21" w:unhideWhenUsed="0" w:qFormat="1"/>
-    <w:lsdException w:name="Subtle Reference" w:semiHidden="0" w:uiPriority="31" w:unhideWhenUsed="0" w:qFormat="1"/>
-    <w:lsdException w:name="Intense Reference" w:semiHidden="0" w:uiPriority="32" w:unhideWhenUsed="0" w:qFormat="1"/>
-    <w:lsdException w:name="Book Title" w:semiHidden="0" w:uiPriority="33" w:unhideWhenUsed="0" w:qFormat="1"/>
-    <w:lsdException w:name="Bibliography" w:uiPriority="37"/>
-    <w:lsdException w:name="TOC Heading" w:uiPriority="39" w:qFormat="1"/>
-  </w:latentStyles>
-  <w:style w:type="paragraph" w:default="1" w:styleId="a">
-    <w:name w:val="Normal"/>
-    <w:qFormat/>
-    <w:rsid w:val="00651F0E"/>
-  </w:style>
-  <w:style w:type="character" w:default="1" w:styleId="a0">
-    <w:name w:val="Default Paragraph Font"/>
-    <w:uiPriority w:val="1"/>
-    <w:semiHidden/>
-    <w:unhideWhenUsed/>
-  </w:style>
-  <w:style w:type="table" w:default="1" w:styleId="a1">
-    <w:name w:val="Normal Table"/>
-    <w:uiPriority w:val="99"/>
-    <w:semiHidden/>
-    <w:unhideWhenUsed/>
-    <w:tblPr>
-      <w:tblInd w:w="0" w:type="dxa"/>
-      <w:tblCellMar>
-        <w:top w:w="0" w:type="dxa"/>
-        <w:left w:w="108" w:type="dxa"/>
-        <w:bottom w:w="0" w:type="dxa"/>
-        <w:right w:w="108" w:type="dxa"/>
-      </w:tblCellMar>
-    </w:tblPr>
-  </w:style>
-  <w:style w:type="numbering" w:default="1" w:styleId="a2">
-    <w:name w:val="No List"/>
-    <w:uiPriority w:val="99"/>
-    <w:semiHidden/>
-    <w:unhideWhenUsed/>
-  </w:style>
-  <w:style w:type="character" w:styleId="a3">
-    <w:name w:val="Hyperlink"/>
-    <w:basedOn w:val="a0"/>
-    <w:uiPriority w:val="99"/>
-    <w:unhideWhenUsed/>
-    <w:rsid w:val="0004161B"/>
-    <w:rPr>
-      <w:color w:val="0000FF" w:themeColor="hyperlink"/>
-      <w:u w:val="single"/>
-    </w:rPr>
-  </w:style>
-  <w:style w:type="paragraph" w:styleId="a4">
-    <w:name w:val="Balloon Text"/>
-    <w:basedOn w:val="a"/>
-    <w:link w:val="a5"/>
-    <w:uiPriority w:val="99"/>
-    <w:semiHidden/>
-    <w:unhideWhenUsed/>
-    <w:rsid w:val="00CF45AD"/>
-    <w:pPr>
-      <w:spacing w:after="0" w:line="240" w:lineRule="auto"/>
-    </w:pPr>
-    <w:rPr>
-      <w:rFonts w:ascii="Tahoma" w:hAnsi="Tahoma" w:cs="Tahoma"/>
-      <w:sz w:val="16"/>
-      <w:szCs w:val="16"/>
-    </w:rPr>
-  </w:style>
-  <w:style w:type="character" w:customStyle="1" w:styleId="a5">
-    <w:name w:val="Текст выноски Знак"/>
-    <w:basedOn w:val="a0"/>
-    <w:link w:val="a4"/>
-    <w:uiPriority w:val="99"/>
-    <w:semiHidden/>
-    <w:rsid w:val="00CF45AD"/>
-    <w:rPr>
-      <w:rFonts w:ascii="Tahoma" w:hAnsi="Tahoma" w:cs="Tahoma"/>
-      <w:sz w:val="16"/>
-      <w:szCs w:val="16"/>
-    </w:rPr>
-  </w:style>
-  <w:style w:type="paragraph" w:styleId="a6">
-    <w:name w:val="List Paragraph"/>
-    <w:basedOn w:val="a"/>
-    <w:uiPriority w:val="34"/>
-    <w:qFormat/>
-    <w:rsid w:val="000770CB"/>
-    <w:pPr>
-      <w:ind w:left="720"/>
-      <w:contextualSpacing/>
-    </w:pPr>
-  </w:style>
-  <w:style w:type="paragraph" w:styleId="a7">
-    <w:name w:val="header"/>
-    <w:basedOn w:val="a"/>
-    <w:link w:val="a8"/>
-    <w:uiPriority w:val="99"/>
-    <w:unhideWhenUsed/>
-    <w:rsid w:val="00A95FB2"/>
-    <w:pPr>
-      <w:tabs>
-        <w:tab w:val="center" w:pos="4677"/>
-        <w:tab w:val="right" w:pos="9355"/>
-      </w:tabs>
-      <w:spacing w:after="0" w:line="240" w:lineRule="auto"/>
-    </w:pPr>
-  </w:style>
-  <w:style w:type="character" w:customStyle="1" w:styleId="a8">
-    <w:name w:val="Верхний колонтитул Знак"/>
-    <w:basedOn w:val="a0"/>
-    <w:link w:val="a7"/>
-    <w:uiPriority w:val="99"/>
-    <w:rsid w:val="00A95FB2"/>
-  </w:style>
-  <w:style w:type="paragraph" w:styleId="a9">
-    <w:name w:val="footer"/>
-    <w:basedOn w:val="a"/>
-    <w:link w:val="aa"/>
-    <w:uiPriority w:val="99"/>
-    <w:unhideWhenUsed/>
-    <w:rsid w:val="00A95FB2"/>
-    <w:pPr>
-      <w:tabs>
-        <w:tab w:val="center" w:pos="4677"/>
-        <w:tab w:val="right" w:pos="9355"/>
-      </w:tabs>
-      <w:spacing w:after="0" w:line="240" w:lineRule="auto"/>
-    </w:pPr>
-  </w:style>
-  <w:style w:type="character" w:customStyle="1" w:styleId="aa">
-    <w:name w:val="Нижний колонтитул Знак"/>
-    <w:basedOn w:val="a0"/>
-    <w:link w:val="a9"/>
-    <w:uiPriority w:val="99"/>
-    <w:rsid w:val="00A95FB2"/>
-  </w:style>
-  <w:style w:type="table" w:styleId="ab">
-    <w:name w:val="Table Grid"/>
-    <w:basedOn w:val="a1"/>
-    <w:uiPriority w:val="59"/>
-    <w:rsid w:val="00B573E7"/>
-    <w:pPr>
-      <w:spacing w:after="0" w:line="240" w:lineRule="auto"/>
-    </w:pPr>
-    <w:tblPr>
-      <w:tblBorders>
-        <w:top w:val="single" w:sz="4" w:space="0" w:color="auto"/>
-        <w:left w:val="single" w:sz="4" w:space="0" w:color="auto"/>
-        <w:bottom w:val="single" w:sz="4" w:space="0" w:color="auto"/>
-        <w:right w:val="single" w:sz="4" w:space="0" w:color="auto"/>
-        <w:insideH w:val="single" w:sz="4" w:space="0" w:color="auto"/>
-        <w:insideV w:val="single" w:sz="4" w:space="0" w:color="auto"/>
-      </w:tblBorders>
-    </w:tblPr>
-  </w:style>
-  <w:style w:type="table" w:customStyle="1" w:styleId="1">
-    <w:name w:val="Сетка таблицы1"/>
-    <w:basedOn w:val="a1"/>
-    <w:next w:val="ab"/>
-    <w:uiPriority w:val="59"/>
-    <w:rsid w:val="007C4395"/>
-    <w:pPr>
-      <w:spacing w:after="0" w:line="240" w:lineRule="auto"/>
-    </w:pPr>
-    <w:tblPr>
-      <w:tblBorders>
-        <w:top w:val="single" w:sz="4" w:space="0" w:color="auto"/>
-        <w:left w:val="single" w:sz="4" w:space="0" w:color="auto"/>
-        <w:bottom w:val="single" w:sz="4" w:space="0" w:color="auto"/>
-        <w:right w:val="single" w:sz="4" w:space="0" w:color="auto"/>
-        <w:insideH w:val="single" w:sz="4" w:space="0" w:color="auto"/>
-        <w:insideV w:val="single" w:sz="4" w:space="0" w:color="auto"/>
-      </w:tblBorders>
-    </w:tblPr>
-  </w:style>
-  <w:style w:type="paragraph" w:styleId="2">
-    <w:name w:val="Body Text 2"/>
-    <w:basedOn w:val="a"/>
-    <w:link w:val="20"/>
-    <w:rsid w:val="00624EE0"/>
-    <w:pPr>
-      <w:spacing w:after="0" w:line="240" w:lineRule="auto"/>
-    </w:pPr>
-    <w:rPr>
-      <w:rFonts w:ascii="Times New Roman" w:eastAsia="Times New Roman" w:hAnsi="Times New Roman" w:cs="Times New Roman"/>
-      <w:sz w:val="28"/>
-      <w:szCs w:val="20"/>
-    </w:rPr>
-  </w:style>
-  <w:style w:type="character" w:customStyle="1" w:styleId="20">
-    <w:name w:val="Основной текст 2 Знак"/>
-    <w:basedOn w:val="a0"/>
-    <w:link w:val="2"/>
-    <w:rsid w:val="00624EE0"/>
-    <w:rPr>
-      <w:rFonts w:ascii="Times New Roman" w:eastAsia="Times New Roman" w:hAnsi="Times New Roman" w:cs="Times New Roman"/>
-      <w:sz w:val="28"/>
-      <w:szCs w:val="20"/>
-    </w:rPr>
-  </w:style>
-  <w:style w:type="table" w:customStyle="1" w:styleId="21">
-    <w:name w:val="Сетка таблицы2"/>
-    <w:basedOn w:val="a1"/>
-    <w:next w:val="ab"/>
-    <w:uiPriority w:val="59"/>
-    <w:rsid w:val="004913BD"/>
-    <w:pPr>
-      <w:spacing w:after="0" w:line="240" w:lineRule="auto"/>
-    </w:pPr>
-    <w:tblPr>
-      <w:tblBorders>
-        <w:top w:val="single" w:sz="4" w:space="0" w:color="auto"/>
-        <w:left w:val="single" w:sz="4" w:space="0" w:color="auto"/>
-        <w:bottom w:val="single" w:sz="4" w:space="0" w:color="auto"/>
-        <w:right w:val="single" w:sz="4" w:space="0" w:color="auto"/>
-        <w:insideH w:val="single" w:sz="4" w:space="0" w:color="auto"/>
-        <w:insideV w:val="single" w:sz="4" w:space="0" w:color="auto"/>
-      </w:tblBorders>
-    </w:tblPr>
-  </w:style>
-  <w:style w:type="table" w:customStyle="1" w:styleId="11">
-    <w:name w:val="Сетка таблицы11"/>
-    <w:basedOn w:val="a1"/>
-    <w:next w:val="ab"/>
-    <w:uiPriority w:val="59"/>
-    <w:rsid w:val="004913BD"/>
-    <w:pPr>
-      <w:spacing w:after="0" w:line="240" w:lineRule="auto"/>
-    </w:pPr>
-    <w:tblPr>
-      <w:tblBorders>
-        <w:top w:val="single" w:sz="4" w:space="0" w:color="auto"/>
-        <w:left w:val="single" w:sz="4" w:space="0" w:color="auto"/>
-        <w:bottom w:val="single" w:sz="4" w:space="0" w:color="auto"/>
-        <w:right w:val="single" w:sz="4" w:space="0" w:color="auto"/>
-        <w:insideH w:val="single" w:sz="4" w:space="0" w:color="auto"/>
-        <w:insideV w:val="single" w:sz="4" w:space="0" w:color="auto"/>
-      </w:tblBorders>
-    </w:tblPr>
-  </w:style>
-</w:styles>
-</file>
-
-<file path=word/stylesWithEffects.xml><?xml version="1.0" encoding="utf-8"?>
-<w:styles xmlns:wpc="http://schemas.microsoft.com/office/word/2010/wordprocessingCanvas" xmlns:mc="http://schemas.openxmlformats.org/markup-compatibility/2006" xmlns:o="urn:schemas-microsoft-com:office:office" xmlns:r="http://schemas.openxmlformats.org/officeDocument/2006/relationships" xmlns:m="http://schemas.openxmlformats.org/officeDocument/2006/math" xmlns:v="urn:schemas-microsoft-com:vml" xmlns:wp14="http://schemas.microsoft.com/office/word/2010/wordprocessingDrawing" xmlns:wp="http://schemas.openxmlformats.org/drawingml/2006/wordprocessingDrawing" xmlns:w10="urn:schemas-microsoft-com:office:word" xmlns:w="http://schemas.openxmlformats.org/wordprocessingml/2006/main" xmlns:w14="http://schemas.microsoft.com/office/word/2010/wordml" xmlns:wpg="http://schemas.microsoft.com/office/word/2010/wordprocessingGroup" xmlns:wpi="http://schemas.microsoft.com/office/word/2010/wordprocessingInk" xmlns:wne="http://schemas.microsoft.com/office/word/2006/wordml" xmlns:wps="http://schemas.microsoft.com/office/word/2010/wordprocessingShape" mc:Ignorable="w14 wp14">
-  <w:docDefaults>
-    <w:rPrDefault>
-      <w:rPr>
-        <w:rFonts w:asciiTheme="minorHAnsi" w:eastAsiaTheme="minorHAnsi" w:hAnsiTheme="minorHAnsi" w:cstheme="minorBidi"/>
-        <w:sz w:val="22"/>
-        <w:szCs w:val="22"/>
-        <w:lang w:val="ru-RU" w:eastAsia="en-US" w:bidi="ar-SA"/>
-      </w:rPr>
-    </w:rPrDefault>
-    <w:pPrDefault>
-      <w:pPr>
-        <w:spacing w:after="200" w:line="276" w:lineRule="auto"/>
-      </w:pPr>
-    </w:pPrDefault>
-  </w:docDefaults>
-  <w:latentStyles w:defLockedState="0" w:defUIPriority="99" w:defSemiHidden="1" w:defUnhideWhenUsed="1" w:defQFormat="0" w:count="267">
-    <w:lsdException w:name="Normal" w:semiHidden="0" w:uiPriority="0" w:unhideWhenUsed="0" w:qFormat="1"/>
-    <w:lsdException w:name="heading 1" w:semiHidden="0" w:uiPriority="9" w:unhideWhenUsed="0" w:qFormat="1"/>
-    <w:lsdException w:name="heading 2" w:uiPriority="9" w:qFormat="1"/>
-    <w:lsdException w:name="heading 3" w:uiPriority="9" w:qFormat="1"/>
-    <w:lsdException w:name="heading 4" w:uiPriority="9" w:qFormat="1"/>
-    <w:lsdException w:name="heading 5" w:uiPriority="9" w:qFormat="1"/>
-    <w:lsdException w:name="heading 6" w:uiPriority="9" w:qFormat="1"/>
-    <w:lsdException w:name="heading 7" w:uiPriority="9" w:qFormat="1"/>
-    <w:lsdException w:name="heading 8" w:uiPriority="9" w:qFormat="1"/>
-    <w:lsdException w:name="heading 9" w:uiPriority="9" w:qFormat="1"/>
-    <w:lsdException w:name="toc 1" w:uiPriority="39"/>
-    <w:lsdException w:name="toc 2" w:uiPriority="39"/>
-    <w:lsdException w:name="toc 3" w:uiPriority="39"/>
-    <w:lsdException w:name="toc 4" w:uiPriority="39"/>
-    <w:lsdException w:name="toc 5" w:uiPriority="39"/>
-    <w:lsdException w:name="toc 6" w:uiPriority="39"/>
-    <w:lsdException w:name="toc 7" w:uiPriority="39"/>
-    <w:lsdException w:name="toc 8" w:uiPriority="39"/>
-    <w:lsdException w:name="toc 9" w:uiPriority="39"/>
-    <w:lsdException w:name="caption" w:uiPriority="35" w:qFormat="1"/>
-    <w:lsdException w:name="Title" w:semiHidden="0" w:uiPriority="10" w:unhideWhenUsed="0" w:qFormat="1"/>
-    <w:lsdException w:name="Default Paragraph Font" w:uiPriority="1"/>
-    <w:lsdException w:name="Subtitle" w:semiHidden="0" w:uiPriority="11" w:unhideWhenUsed="0" w:qFormat="1"/>
-    <w:lsdException w:name="Body Text 2" w:uiPriority="0"/>
-    <w:lsdException w:name="Strong" w:semiHidden="0" w:uiPriority="22" w:unhideWhenUsed="0" w:qFormat="1"/>
-    <w:lsdException w:name="Emphasis" w:semiHidden="0" w:uiPriority="20" w:unhideWhenUsed="0" w:qFormat="1"/>
-    <w:lsdException w:name="Table Grid" w:semiHidden="0" w:uiPriority="59" w:unhideWhenUsed="0"/>
-    <w:lsdException w:name="Placeholder Text" w:unhideWhenUsed="0"/>
-    <w:lsdException w:name="No Spacing" w:semiHidden="0" w:uiPriority="1" w:unhideWhenUsed="0" w:qFormat="1"/>
-    <w:lsdException w:name="Light Shading" w:semiHidden="0" w:uiPriority="60" w:unhideWhenUsed="0"/>
-    <w:lsdException w:name="Light List" w:semiHidden="0" w:uiPriority="61" w:unhideWhenUsed="0"/>
-    <w:lsdException w:name="Light Grid" w:semiHidden="0" w:uiPriority="62" w:unhideWhenUsed="0"/>
-    <w:lsdException w:name="Medium Shading 1" w:semiHidden="0" w:uiPriority="63" w:unhideWhenUsed="0"/>
-    <w:lsdException w:name="Medium Shading 2" w:semiHidden="0" w:uiPriority="64" w:unhideWhenUsed="0"/>
-    <w:lsdException w:name="Medium List 1" w:semiHidden="0" w:uiPriority="65" w:unhideWhenUsed="0"/>
-    <w:lsdException w:name="Medium List 2" w:semiHidden="0" w:uiPriority="66" w:unhideWhenUsed="0"/>
-    <w:lsdException w:name="Medium Grid 1" w:semiHidden="0" w:uiPriority="67" w:unhideWhenUsed="0"/>
-    <w:lsdException w:name="Medium Grid 2" w:semiHidden="0" w:uiPriority="68" w:unhideWhenUsed="0"/>
-    <w:lsdException w:name="Medium Grid 3" w:semiHidden="0" w:uiPriority="69" w:unhideWhenUsed="0"/>
-    <w:lsdException w:name="Dark List" w:semiHidden="0" w:uiPriority="70" w:unhideWhenUsed="0"/>
-    <w:lsdException w:name="Colorful Shading" w:semiHidden="0" w:uiPriority="71" w:unhideWhenUsed="0"/>
-    <w:lsdException w:name="Colorful List" w:semiHidden="0" w:uiPriority="72" w:unhideWhenUsed="0"/>
-    <w:lsdException w:name="Colorful Grid" w:semiHidden="0" w:uiPriority="73" w:unhideWhenUsed="0"/>
-    <w:lsdException w:name="Light Shading Accent 1" w:semiHidden="0" w:uiPriority="60" w:unhideWhenUsed="0"/>
-    <w:lsdException w:name="Light List Accent 1" w:semiHidden="0" w:uiPriority="61" w:unhideWhenUsed="0"/>
-    <w:lsdException w:name="Light Grid Accent 1" w:semiHidden="0" w:uiPriority="62" w:unhideWhenUsed="0"/>
-    <w:lsdException w:name="Medium Shading 1 Accent 1" w:semiHidden="0" w:uiPriority="63" w:unhideWhenUsed="0"/>
-    <w:lsdException w:name="Medium Shading 2 Accent 1" w:semiHidden="0" w:uiPriority="64" w:unhideWhenUsed="0"/>
-    <w:lsdException w:name="Medium List 1 Accent 1" w:semiHidden="0" w:uiPriority="65" w:unhideWhenUsed="0"/>
-    <w:lsdException w:name="Revision" w:unhideWhenUsed="0"/>
-    <w:lsdException w:name="List Paragraph" w:semiHidden="0" w:uiPriority="34" w:unhideWhenUsed="0" w:qFormat="1"/>
-    <w:lsdException w:name="Quote" w:semiHidden="0" w:uiPriority="29" w:unhideWhenUsed="0" w:qFormat="1"/>
-    <w:lsdException w:name="Intense Quote" w:semiHidden="0" w:uiPriority="30" w:unhideWhenUsed="0" w:qFormat="1"/>
-    <w:lsdException w:name="Medium List 2 Accent 1" w:semiHidden="0" w:uiPriority="66" w:unhideWhenUsed="0"/>
-    <w:lsdException w:name="Medium Grid 1 Accent 1" w:semiHidden="0" w:uiPriority="67" w:unhideWhenUsed="0"/>
-    <w:lsdException w:name="Medium Grid 2 Accent 1" w:semiHidden="0" w:uiPriority="68" w:unhideWhenUsed="0"/>
-    <w:lsdException w:name="Medium Grid 3 Accent 1" w:semiHidden="0" w:uiPriority="69" w:unhideWhenUsed="0"/>
-    <w:lsdException w:name="Dark List Accent 1" w:semiHidden="0" w:uiPriority="70" w:unhideWhenUsed="0"/>
-    <w:lsdException w:name="Colorful Shading Accent 1" w:semiHidden="0" w:uiPriority="71" w:unhideWhenUsed="0"/>
-    <w:lsdException w:name="Colorful List Accent 1" w:semiHidden="0" w:uiPriority="72" w:unhideWhenUsed="0"/>
-    <w:lsdException w:name="Colorful Grid Accent 1" w:semiHidden="0" w:uiPriority="73" w:unhideWhenUsed="0"/>
-    <w:lsdException w:name="Light Shading Accent 2" w:semiHidden="0" w:uiPriority="60" w:unhideWhenUsed="0"/>
-    <w:lsdException w:name="Light List Accent 2" w:semiHidden="0" w:uiPriority="61" w:unhideWhenUsed="0"/>
-    <w:lsdException w:name="Light Grid Accent 2" w:semiHidden="0" w:uiPriority="62" w:unhideWhenUsed="0"/>
-    <w:lsdException w:name="Medium Shading 1 Accent 2" w:semiHidden="0" w:uiPriority="63" w:unhideWhenUsed="0"/>
-    <w:lsdException w:name="Medium Shading 2 Accent 2" w:semiHidden="0" w:uiPriority="64" w:unhideWhenUsed="0"/>
-    <w:lsdException w:name="Medium List 1 Accent 2" w:semiHidden="0" w:uiPriority="65" w:unhideWhenUsed="0"/>
-    <w:lsdException w:name="Medium List 2 Accent 2" w:semiHidden="0" w:uiPriority="66" w:unhideWhenUsed="0"/>
-    <w:lsdException w:name="Medium Grid 1 Accent 2" w:semiHidden="0" w:uiPriority="67" w:unhideWhenUsed="0"/>
-    <w:lsdException w:name="Medium Grid 2 Accent 2" w:semiHidden="0" w:uiPriority="68" w:unhideWhenUsed="0"/>
-    <w:lsdException w:name="Medium Grid 3 Accent 2" w:semiHidden="0" w:uiPriority="69" w:unhideWhenUsed="0"/>
-    <w:lsdException w:name="Dark List Accent 2" w:semiHidden="0" w:uiPriority="70" w:unhideWhenUsed="0"/>
-    <w:lsdException w:name="Colorful Shading Accent 2" w:semiHidden="0" w:uiPriority="71" w:unhideWhenUsed="0"/>
-    <w:lsdException w:name="Colorful List Accent 2" w:semiHidden="0" w:uiPriority="72" w:unhideWhenUsed="0"/>
-    <w:lsdException w:name="Colorful Grid Accent 2" w:semiHidden="0" w:uiPriority="73" w:unhideWhenUsed="0"/>
-    <w:lsdException w:name="Light Shading Accent 3" w:semiHidden="0" w:uiPriority="60" w:unhideWhenUsed="0"/>
-    <w:lsdException w:name="Light List Accent 3" w:semiHidden="0" w:uiPriority="61" w:unhideWhenUsed="0"/>
-    <w:lsdException w:name="Light Grid Accent 3" w:semiHidden="0" w:uiPriority="62" w:unhideWhenUsed="0"/>
-    <w:lsdException w:name="Medium Shading 1 Accent 3" w:semiHidden="0" w:uiPriority="63" w:unhideWhenUsed="0"/>
-    <w:lsdException w:name="Medium Shading 2 Accent 3" w:semiHidden="0" w:uiPriority="64" w:unhideWhenUsed="0"/>
-    <w:lsdException w:name="Medium List 1 Accent 3" w:semiHidden="0" w:uiPriority="65" w:unhideWhenUsed="0"/>
-    <w:lsdException w:name="Medium List 2 Accent 3" w:semiHidden="0" w:uiPriority="66" w:unhideWhenUsed="0"/>
-    <w:lsdException w:name="Medium Grid 1 Accent 3" w:semiHidden="0" w:uiPriority="67" w:unhideWhenUsed="0"/>
-    <w:lsdException w:name="Medium Grid 2 Accent 3" w:semiHidden="0" w:uiPriority="68" w:unhideWhenUsed="0"/>
-    <w:lsdException w:name="Medium Grid 3 Accent 3" w:semiHidden="0" w:uiPriority="69" w:unhideWhenUsed="0"/>
-    <w:lsdException w:name="Dark List Accent 3" w:semiHidden="0" w:uiPriority="70" w:unhideWhenUsed="0"/>
-    <w:lsdException w:name="Colorful Shading Accent 3" w:semiHidden="0" w:uiPriority="71" w:unhideWhenUsed="0"/>
-    <w:lsdException w:name="Colorful List Accent 3" w:semiHidden="0" w:uiPriority="72" w:unhideWhenUsed="0"/>
-    <w:lsdException w:name="Colorful Grid Accent 3" w:semiHidden="0" w:uiPriority="73" w:unhideWhenUsed="0"/>
-    <w:lsdException w:name="Light Shading Accent 4" w:semiHidden="0" w:uiPriority="60" w:unhideWhenUsed="0"/>
-    <w:lsdException w:name="Light List Accent 4" w:semiHidden="0" w:uiPriority="61" w:unhideWhenUsed="0"/>
-    <w:lsdException w:name="Light Grid Accent 4" w:semiHidden="0" w:uiPriority="62" w:unhideWhenUsed="0"/>
-    <w:lsdException w:name="Medium Shading 1 Accent 4" w:semiHidden="0" w:uiPriority="63" w:unhideWhenUsed="0"/>
-    <w:lsdException w:name="Medium Shading 2 Accent 4" w:semiHidden="0" w:uiPriority="64" w:unhideWhenUsed="0"/>
-    <w:lsdException w:name="Medium List 1 Accent 4" w:semiHidden="0" w:uiPriority="65" w:unhideWhenUsed="0"/>
-    <w:lsdException w:name="Medium List 2 Accent 4" w:semiHidden="0" w:uiPriority="66" w:unhideWhenUsed="0"/>
-    <w:lsdException w:name="Medium Grid 1 Accent 4" w:semiHidden="0" w:uiPriority="67" w:unhideWhenUsed="0"/>
-    <w:lsdException w:name="Medium Grid 2 Accent 4" w:semiHidden="0" w:uiPriority="68" w:unhideWhenUsed="0"/>
-    <w:lsdException w:name="Medium Grid 3 Accent 4" w:semiHidden="0" w:uiPriority="69" w:unhideWhenUsed="0"/>
-    <w:lsdException w:name="Dark List Accent 4" w:semiHidden="0" w:uiPriority="70" w:unhideWhenUsed="0"/>
-    <w:lsdException w:name="Colorful Shading Accent 4" w:semiHidden="0" w:uiPriority="71" w:unhideWhenUsed="0"/>
-    <w:lsdException w:name="Colorful List Accent 4" w:semiHidden="0" w:uiPriority="72" w:unhideWhenUsed="0"/>
-    <w:lsdException w:name="Colorful Grid Accent 4" w:semiHidden="0" w:uiPriority="73" w:unhideWhenUsed="0"/>
-    <w:lsdException w:name="Light Shading Accent 5" w:semiHidden="0" w:uiPriority="60" w:unhideWhenUsed="0"/>
-    <w:lsdException w:name="Light List Accent 5" w:semiHidden="0" w:uiPriority="61" w:unhideWhenUsed="0"/>
-    <w:lsdException w:name="Light Grid Accent 5" w:semiHidden="0" w:uiPriority="62" w:unhideWhenUsed="0"/>
-    <w:lsdException w:name="Medium Shading 1 Accent 5" w:semiHidden="0" w:uiPriority="63" w:unhideWhenUsed="0"/>
-    <w:lsdException w:name="Medium Shading 2 Accent 5" w:semiHidden="0" w:uiPriority="64" w:unhideWhenUsed="0"/>
-    <w:lsdException w:name="Medium List 1 Accent 5" w:semiHidden="0" w:uiPriority="65" w:unhideWhenUsed="0"/>
-    <w:lsdException w:name="Medium List 2 Accent 5" w:semiHidden="0" w:uiPriority="66" w:unhideWhenUsed="0"/>
-    <w:lsdException w:name="Medium Grid 1 Accent 5" w:semiHidden="0" w:uiPriority="67" w:unhideWhenUsed="0"/>
-    <w:lsdException w:name="Medium Grid 2 Accent 5" w:semiHidden="0" w:uiPriority="68" w:unhideWhenUsed="0"/>
-    <w:lsdException w:name="Medium Grid 3 Accent 5" w:semiHidden="0" w:uiPriority="69" w:unhideWhenUsed="0"/>
-    <w:lsdException w:name="Dark List Accent 5" w:semiHidden="0" w:uiPriority="70" w:unhideWhenUsed="0"/>
-    <w:lsdException w:name="Colorful Shading Accent 5" w:semiHidden="0" w:uiPriority="71" w:unhideWhenUsed="0"/>
-    <w:lsdException w:name="Colorful List Accent 5" w:semiHidden="0" w:uiPriority="72" w:unhideWhenUsed="0"/>
-    <w:lsdException w:name="Colorful Grid Accent 5" w:semiHidden="0" w:uiPriority="73" w:unhideWhenUsed="0"/>
-    <w:lsdException w:name="Light Shading Accent 6" w:semiHidden="0" w:uiPriority="60" w:unhideWhenUsed="0"/>
-    <w:lsdException w:name="Light List Accent 6" w:semiHidden="0" w:uiPriority="61" w:unhideWhenUsed="0"/>
-    <w:lsdException w:name="Light Grid Accent 6" w:semiHidden="0" w:uiPriority="62" w:unhideWhenUsed="0"/>
-    <w:lsdException w:name="Medium Shading 1 Accent 6" w:semiHidden="0" w:uiPriority="63" w:unhideWhenUsed="0"/>
-    <w:lsdException w:name="Medium Shading 2 Accent 6" w:semiHidden="0" w:uiPriority="64" w:unhideWhenUsed="0"/>
-    <w:lsdException w:name="Medium List 1 Accent 6" w:semiHidden="0" w:uiPriority="65" w:unhideWhenUsed="0"/>
-    <w:lsdException w:name="Medium List 2 Accent 6" w:semiHidden="0" w:uiPriority="66" w:unhideWhenUsed="0"/>
-    <w:lsdException w:name="Medium Grid 1 Accent 6" w:semiHidden="0" w:uiPriority="67" w:unhideWhenUsed="0"/>
-    <w:lsdException w:name="Medium Grid 2 Accent 6" w:semiHidden="0" w:uiPriority="68" w:unhideWhenUsed="0"/>
-    <w:lsdException w:name="Medium Grid 3 Accent 6" w:semiHidden="0" w:uiPriority="69" w:unhideWhenUsed="0"/>
-    <w:lsdException w:name="Dark List Accent 6" w:semiHidden="0" w:uiPriority="70" w:unhideWhenUsed="0"/>
-    <w:lsdException w:name="Colorful Shading Accent 6" w:semiHidden="0" w:uiPriority="71" w:unhideWhenUsed="0"/>
-    <w:lsdException w:name="Colorful List Accent 6" w:semiHidden="0" w:uiPriority="72" w:unhideWhenUsed="0"/>
-    <w:lsdException w:name="Colorful Grid Accent 6" w:semiHidden="0" w:uiPriority="73" w:unhideWhenUsed="0"/>
-    <w:lsdException w:name="Subtle Emphasis" w:semiHidden="0" w:uiPriority="19" w:unhideWhenUsed="0" w:qFormat="1"/>
-    <w:lsdException w:name="Intense Emphasis" w:semiHidden="0" w:uiPriority="21" w:unhideWhenUsed="0" w:qFormat="1"/>
-    <w:lsdException w:name="Subtle Reference" w:semiHidden="0" w:uiPriority="31" w:unhideWhenUsed="0" w:qFormat="1"/>
-    <w:lsdException w:name="Intense Reference" w:semiHidden="0" w:uiPriority="32" w:unhideWhenUsed="0" w:qFormat="1"/>
-    <w:lsdException w:name="Book Title" w:semiHidden="0" w:uiPriority="33" w:unhideWhenUsed="0" w:qFormat="1"/>
-    <w:lsdException w:name="Bibliography" w:uiPriority="37"/>
-    <w:lsdException w:name="TOC Heading" w:uiPriority="39" w:qFormat="1"/>
+  <w:latentStyles w:defLockedState="0" w:defUIPriority="99" w:defSemiHidden="0" w:defUnhideWhenUsed="0" w:defQFormat="0" w:count="376">
+    <w:lsdException w:name="Normal" w:uiPriority="0" w:qFormat="1"/>
+    <w:lsdException w:name="heading 1" w:uiPriority="9" w:qFormat="1"/>
+    <w:lsdException w:name="heading 2" w:semiHidden="1" w:uiPriority="9" w:unhideWhenUsed="1" w:qFormat="1"/>
+    <w:lsdException w:name="heading 3" w:semiHidden="1" w:uiPriority="9" w:unhideWhenUsed="1" w:qFormat="1"/>
+    <w:lsdException w:name="heading 4" w:semiHidden="1" w:uiPriority="9" w:unhideWhenUsed="1" w:qFormat="1"/>
+    <w:lsdException w:name="heading 5" w:semiHidden="1" w:uiPriority="9" w:unhideWhenUsed="1" w:qFormat="1"/>
+    <w:lsdException w:name="heading 6" w:semiHidden="1" w:uiPriority="9" w:unhideWhenUsed="1" w:qFormat="1"/>
+    <w:lsdException w:name="heading 7" w:semiHidden="1" w:uiPriority="9" w:unhideWhenUsed="1" w:qFormat="1"/>
+    <w:lsdException w:name="heading 8" w:semiHidden="1" w:uiPriority="9" w:unhideWhenUsed="1" w:qFormat="1"/>
+    <w:lsdException w:name="heading 9" w:semiHidden="1" w:uiPriority="9" w:unhideWhenUsed="1" w:qFormat="1"/>
+    <w:lsdException w:name="index 1" w:semiHidden="1" w:unhideWhenUsed="1"/>
+    <w:lsdException w:name="index 2" w:semiHidden="1" w:unhideWhenUsed="1"/>
+    <w:lsdException w:name="index 3" w:semiHidden="1" w:unhideWhenUsed="1"/>
+    <w:lsdException w:name="index 4" w:semiHidden="1" w:unhideWhenUsed="1"/>
+    <w:lsdException w:name="index 5" w:semiHidden="1" w:unhideWhenUsed="1"/>
+    <w:lsdException w:name="index 6" w:semiHidden="1" w:unhideWhenUsed="1"/>
+    <w:lsdException w:name="index 7" w:semiHidden="1" w:unhideWhenUsed="1"/>
+    <w:lsdException w:name="index 8" w:semiHidden="1" w:unhideWhenUsed="1"/>
+    <w:lsdException w:name="index 9" w:semiHidden="1" w:unhideWhenUsed="1"/>
+    <w:lsdException w:name="toc 1" w:semiHidden="1" w:uiPriority="39" w:unhideWhenUsed="1"/>
+    <w:lsdException w:name="toc 2" w:semiHidden="1" w:uiPriority="39" w:unhideWhenUsed="1"/>
+    <w:lsdException w:name="toc 3" w:semiHidden="1" w:uiPriority="39" w:unhideWhenUsed="1"/>
+    <w:lsdException w:name="toc 4" w:semiHidden="1" w:uiPriority="39" w:unhideWhenUsed="1"/>
+    <w:lsdException w:name="toc 5" w:semiHidden="1" w:uiPriority="39" w:unhideWhenUsed="1"/>
+    <w:lsdException w:name="toc 6" w:semiHidden="1" w:uiPriority="39" w:unhideWhenUsed="1"/>
+    <w:lsdException w:name="toc 7" w:semiHidden="1" w:uiPriority="39" w:unhideWhenUsed="1"/>
+    <w:lsdException w:name="toc 8" w:semiHidden="1" w:uiPriority="39" w:unhideWhenUsed="1"/>
+    <w:lsdException w:name="toc 9" w:semiHidden="1" w:uiPriority="39" w:unhideWhenUsed="1"/>
+    <w:lsdException w:name="Normal Indent" w:semiHidden="1" w:unhideWhenUsed="1"/>
+    <w:lsdException w:name="footnote text" w:semiHidden="1" w:unhideWhenUsed="1"/>
+    <w:lsdException w:name="annotation text" w:semiHidden="1" w:unhideWhenUsed="1"/>
+    <w:lsdException w:name="header" w:semiHidden="1" w:unhideWhenUsed="1"/>
+    <w:lsdException w:name="footer" w:semiHidden="1" w:unhideWhenUsed="1"/>
+    <w:lsdException w:name="index heading" w:semiHidden="1" w:unhideWhenUsed="1"/>
+    <w:lsdException w:name="caption" w:semiHidden="1" w:uiPriority="35" w:unhideWhenUsed="1" w:qFormat="1"/>
+    <w:lsdException w:name="table of figures" w:semiHidden="1" w:unhideWhenUsed="1"/>
+    <w:lsdException w:name="envelope address" w:semiHidden="1" w:unhideWhenUsed="1"/>
+    <w:lsdException w:name="envelope return" w:semiHidden="1" w:unhideWhenUsed="1"/>
+    <w:lsdException w:name="footnote reference" w:semiHidden="1" w:unhideWhenUsed="1"/>
+    <w:lsdException w:name="annotation reference" w:semiHidden="1" w:unhideWhenUsed="1"/>
+    <w:lsdException w:name="line number" w:semiHidden="1" w:unhideWhenUsed="1"/>
+    <w:lsdException w:name="page number" w:semiHidden="1" w:unhideWhenUsed="1"/>
+    <w:lsdException w:name="endnote reference" w:semiHidden="1" w:unhideWhenUsed="1"/>
+    <w:lsdException w:name="endnote text" w:semiHidden="1" w:unhideWhenUsed="1"/>
+    <w:lsdException w:name="table of authorities" w:semiHidden="1" w:unhideWhenUsed="1"/>
+    <w:lsdException w:name="macro" w:semiHidden="1" w:unhideWhenUsed="1"/>
+    <w:lsdException w:name="toa heading" w:semiHidden="1" w:unhideWhenUsed="1"/>
+    <w:lsdException w:name="List" w:semiHidden="1" w:unhideWhenUsed="1"/>
+    <w:lsdException w:name="List Bullet" w:semiHidden="1" w:unhideWhenUsed="1"/>
+    <w:lsdException w:name="List Number" w:semiHidden="1" w:unhideWhenUsed="1"/>
+    <w:lsdException w:name="List 2" w:semiHidden="1" w:unhideWhenUsed="1"/>
+    <w:lsdException w:name="List 3" w:semiHidden="1" w:unhideWhenUsed="1"/>
+    <w:lsdException w:name="List 4" w:semiHidden="1" w:unhideWhenUsed="1"/>
+    <w:lsdException w:name="List 5" w:semiHidden="1" w:unhideWhenUsed="1"/>
+    <w:lsdException w:name="List Bullet 2" w:semiHidden="1" w:unhideWhenUsed="1"/>
+    <w:lsdException w:name="List Bullet 3" w:semiHidden="1" w:unhideWhenUsed="1"/>
+    <w:lsdException w:name="List Bullet 4" w:semiHidden="1" w:unhideWhenUsed="1"/>
+    <w:lsdException w:name="List Bullet 5" w:semiHidden="1" w:unhideWhenUsed="1"/>
+    <w:lsdException w:name="List Number 2" w:semiHidden="1" w:unhideWhenUsed="1"/>
+    <w:lsdException w:name="List Number 3" w:semiHidden="1" w:unhideWhenUsed="1"/>
+    <w:lsdException w:name="List Number 4" w:semiHidden="1" w:unhideWhenUsed="1"/>
+    <w:lsdException w:name="List Number 5" w:semiHidden="1" w:unhideWhenUsed="1"/>
+    <w:lsdException w:name="Title" w:uiPriority="10" w:qFormat="1"/>
+    <w:lsdException w:name="Closing" w:semiHidden="1" w:unhideWhenUsed="1"/>
+    <w:lsdException w:name="Signature" w:semiHidden="1" w:unhideWhenUsed="1"/>
+    <w:lsdException w:name="Default Paragraph Font" w:semiHidden="1" w:uiPriority="1" w:unhideWhenUsed="1"/>
+    <w:lsdException w:name="Body Text" w:semiHidden="1" w:unhideWhenUsed="1"/>
+    <w:lsdException w:name="Body Text Indent" w:semiHidden="1" w:unhideWhenUsed="1"/>
+    <w:lsdException w:name="List Continue" w:semiHidden="1" w:unhideWhenUsed="1"/>
+    <w:lsdException w:name="List Continue 2" w:semiHidden="1" w:unhideWhenUsed="1"/>
+    <w:lsdException w:name="List Continue 3" w:semiHidden="1" w:unhideWhenUsed="1"/>
+    <w:lsdException w:name="List Continue 4" w:semiHidden="1" w:unhideWhenUsed="1"/>
+    <w:lsdException w:name="List Continue 5" w:semiHidden="1" w:unhideWhenUsed="1"/>
+    <w:lsdException w:name="Message Header" w:semiHidden="1" w:unhideWhenUsed="1"/>
+    <w:lsdException w:name="Subtitle" w:uiPriority="11" w:qFormat="1"/>
+    <w:lsdException w:name="Salutation" w:semiHidden="1" w:unhideWhenUsed="1"/>
+    <w:lsdException w:name="Date" w:semiHidden="1" w:unhideWhenUsed="1"/>
+    <w:lsdException w:name="Body Text First Indent" w:semiHidden="1" w:unhideWhenUsed="1"/>
+    <w:lsdException w:name="Body Text First Indent 2" w:semiHidden="1" w:unhideWhenUsed="1"/>
+    <w:lsdException w:name="Note Heading" w:semiHidden="1" w:unhideWhenUsed="1"/>
+    <w:lsdException w:name="Body Text 2" w:semiHidden="1" w:uiPriority="0" w:unhideWhenUsed="1"/>
+    <w:lsdException w:name="Body Text 3" w:semiHidden="1" w:unhideWhenUsed="1"/>
+    <w:lsdException w:name="Body Text Indent 2" w:semiHidden="1" w:unhideWhenUsed="1"/>
+    <w:lsdException w:name="Body Text Indent 3" w:semiHidden="1" w:unhideWhenUsed="1"/>
+    <w:lsdException w:name="Block Text" w:semiHidden="1" w:unhideWhenUsed="1"/>
+    <w:lsdException w:name="Hyperlink" w:semiHidden="1" w:unhideWhenUsed="1"/>
+    <w:lsdException w:name="FollowedHyperlink" w:semiHidden="1" w:unhideWhenUsed="1"/>
+    <w:lsdException w:name="Strong" w:uiPriority="22" w:qFormat="1"/>
+    <w:lsdException w:name="Emphasis" w:uiPriority="20" w:qFormat="1"/>
+    <w:lsdException w:name="Document Map" w:semiHidden="1" w:unhideWhenUsed="1"/>
+    <w:lsdException w:name="Plain Text" w:semiHidden="1" w:unhideWhenUsed="1"/>
+    <w:lsdException w:name="E-mail Signature" w:semiHidden="1" w:unhideWhenUsed="1"/>
+    <w:lsdException w:name="HTML Top of Form" w:semiHidden="1" w:unhideWhenUsed="1"/>
+    <w:lsdException w:name="HTML Bottom of Form" w:semiHidden="1" w:unhideWhenUsed="1"/>
+    <w:lsdException w:name="Normal (Web)" w:semiHidden="1" w:unhideWhenUsed="1"/>
+    <w:lsdException w:name="HTML Acronym" w:semiHidden="1" w:unhideWhenUsed="1"/>
+    <w:lsdException w:name="HTML Address" w:semiHidden="1" w:unhideWhenUsed="1"/>
+    <w:lsdException w:name="HTML Cite" w:semiHidden="1" w:unhideWhenUsed="1"/>
+    <w:lsdException w:name="HTML Code" w:semiHidden="1" w:unhideWhenUsed="1"/>
+    <w:lsdException w:name="HTML Definition" w:semiHidden="1" w:unhideWhenUsed="1"/>
+    <w:lsdException w:name="HTML Keyboard" w:semiHidden="1" w:unhideWhenUsed="1"/>
+    <w:lsdException w:name="HTML Preformatted" w:semiHidden="1" w:unhideWhenUsed="1"/>
+    <w:lsdException w:name="HTML Sample" w:semiHidden="1" w:unhideWhenUsed="1"/>
+    <w:lsdException w:name="HTML Typewriter" w:semiHidden="1" w:unhideWhenUsed="1"/>
+    <w:lsdException w:name="HTML Variable" w:semiHidden="1" w:unhideWhenUsed="1"/>
+    <w:lsdException w:name="Normal Table" w:semiHidden="1" w:unhideWhenUsed="1"/>
+    <w:lsdException w:name="annotation subject" w:semiHidden="1" w:unhideWhenUsed="1"/>
+    <w:lsdException w:name="No List" w:semiHidden="1" w:unhideWhenUsed="1"/>
+    <w:lsdException w:name="Outline List 1" w:semiHidden="1" w:unhideWhenUsed="1"/>
+    <w:lsdException w:name="Outline List 2" w:semiHidden="1" w:unhideWhenUsed="1"/>
+    <w:lsdException w:name="Outline List 3" w:semiHidden="1" w:unhideWhenUsed="1"/>
+    <w:lsdException w:name="Table Simple 1" w:semiHidden="1" w:unhideWhenUsed="1"/>
+    <w:lsdException w:name="Table Simple 2" w:semiHidden="1" w:unhideWhenUsed="1"/>
+    <w:lsdException w:name="Table Simple 3" w:semiHidden="1" w:unhideWhenUsed="1"/>
+    <w:lsdException w:name="Table Classic 1" w:semiHidden="1" w:unhideWhenUsed="1"/>
+    <w:lsdException w:name="Table Classic 2" w:semiHidden="1" w:unhideWhenUsed="1"/>
+    <w:lsdException w:name="Table Classic 3" w:semiHidden="1" w:unhideWhenUsed="1"/>
+    <w:lsdException w:name="Table Classic 4" w:semiHidden="1" w:unhideWhenUsed="1"/>
+    <w:lsdException w:name="Table Colorful 1" w:semiHidden="1" w:unhideWhenUsed="1"/>
+    <w:lsdException w:name="Table Colorful 2" w:semiHidden="1" w:unhideWhenUsed="1"/>
+    <w:lsdException w:name="Table Colorful 3" w:semiHidden="1" w:unhideWhenUsed="1"/>
+    <w:lsdException w:name="Table Columns 1" w:semiHidden="1" w:unhideWhenUsed="1"/>
+    <w:lsdException w:name="Table Columns 2" w:semiHidden="1" w:unhideWhenUsed="1"/>
+    <w:lsdException w:name="Table Columns 3" w:semiHidden="1" w:unhideWhenUsed="1"/>
+    <w:lsdException w:name="Table Columns 4" w:semiHidden="1" w:unhideWhenUsed="1"/>
+    <w:lsdException w:name="Table Columns 5" w:semiHidden="1" w:unhideWhenUsed="1"/>
+    <w:lsdException w:name="Table Grid 1" w:semiHidden="1" w:unhideWhenUsed="1"/>
+    <w:lsdException w:name="Table Grid 2" w:semiHidden="1" w:unhideWhenUsed="1"/>
+    <w:lsdException w:name="Table Grid 3" w:semiHidden="1" w:unhideWhenUsed="1"/>
+    <w:lsdException w:name="Table Grid 4" w:semiHidden="1" w:unhideWhenUsed="1"/>
+    <w:lsdException w:name="Table Grid 5" w:semiHidden="1" w:unhideWhenUsed="1"/>
+    <w:lsdException w:name="Table Grid 6" w:semiHidden="1" w:unhideWhenUsed="1"/>
+    <w:lsdException w:name="Table Grid 7" w:semiHidden="1" w:unhideWhenUsed="1"/>
+    <w:lsdException w:name="Table Grid 8" w:semiHidden="1" w:unhideWhenUsed="1"/>
+    <w:lsdException w:name="Table List 1" w:semiHidden="1" w:unhideWhenUsed="1"/>
+    <w:lsdException w:name="Table List 2" w:semiHidden="1" w:unhideWhenUsed="1"/>
+    <w:lsdException w:name="Table List 3" w:semiHidden="1" w:unhideWhenUsed="1"/>
+    <w:lsdException w:name="Table List 4" w:semiHidden="1" w:unhideWhenUsed="1"/>
+    <w:lsdException w:name="Table List 5" w:semiHidden="1" w:unhideWhenUsed="1"/>
+    <w:lsdException w:name="Table List 6" w:semiHidden="1" w:unhideWhenUsed="1"/>
+    <w:lsdException w:name="Table List 7" w:semiHidden="1" w:unhideWhenUsed="1"/>
+    <w:lsdException w:name="Table List 8" w:semiHidden="1" w:unhideWhenUsed="1"/>
+    <w:lsdException w:name="Table 3D effects 1" w:semiHidden="1" w:unhideWhenUsed="1"/>
+    <w:lsdException w:name="Table 3D effects 2" w:semiHidden="1" w:unhideWhenUsed="1"/>
+    <w:lsdException w:name="Table 3D effects 3" w:semiHidden="1" w:unhideWhenUsed="1"/>
+    <w:lsdException w:name="Table Contemporary" w:semiHidden="1" w:unhideWhenUsed="1"/>
+    <w:lsdException w:name="Table Elegant" w:semiHidden="1" w:unhideWhenUsed="1"/>
+    <w:lsdException w:name="Table Professional" w:semiHidden="1" w:unhideWhenUsed="1"/>
+    <w:lsdException w:name="Table Subtle 1" w:semiHidden="1" w:unhideWhenUsed="1"/>
+    <w:lsdException w:name="Table Subtle 2" w:semiHidden="1" w:unhideWhenUsed="1"/>
+    <w:lsdException w:name="Table Web 1" w:semiHidden="1" w:unhideWhenUsed="1"/>
+    <w:lsdException w:name="Table Web 2" w:semiHidden="1" w:unhideWhenUsed="1"/>
+    <w:lsdException w:name="Table Web 3" w:semiHidden="1" w:unhideWhenUsed="1"/>
+    <w:lsdException w:name="Balloon Text" w:semiHidden="1" w:unhideWhenUsed="1"/>
+    <w:lsdException w:name="Table Grid" w:semiHidden="1" w:uiPriority="59" w:unhideWhenUsed="1"/>
+    <w:lsdException w:name="Table Theme" w:semiHidden="1" w:unhideWhenUsed="1"/>
+    <w:lsdException w:name="Placeholder Text" w:semiHidden="1"/>
+    <w:lsdException w:name="No Spacing" w:uiPriority="1" w:qFormat="1"/>
+    <w:lsdException w:name="Light Shading" w:uiPriority="60"/>
+    <w:lsdException w:name="Light List" w:uiPriority="61"/>
+    <w:lsdException w:name="Light Grid" w:uiPriority="62"/>
+    <w:lsdException w:name="Medium Shading 1" w:uiPriority="63"/>
+    <w:lsdException w:name="Medium Shading 2" w:uiPriority="64"/>
+    <w:lsdException w:name="Medium List 1" w:uiPriority="65"/>
+    <w:lsdException w:name="Medium List 2" w:uiPriority="66"/>
+    <w:lsdException w:name="Medium Grid 1" w:uiPriority="67"/>
+    <w:lsdException w:name="Medium Grid 2" w:uiPriority="68"/>
+    <w:lsdException w:name="Medium Grid 3" w:uiPriority="69"/>
+    <w:lsdException w:name="Dark List" w:uiPriority="70"/>
+    <w:lsdException w:name="Colorful Shading" w:uiPriority="71"/>
+    <w:lsdException w:name="Colorful List" w:uiPriority="72"/>
+    <w:lsdException w:name="Colorful Grid" w:uiPriority="73"/>
+    <w:lsdException w:name="Light Shading Accent 1" w:uiPriority="60"/>
+    <w:lsdException w:name="Light List Accent 1" w:uiPriority="61"/>
+    <w:lsdException w:name="Light Grid Accent 1" w:uiPriority="62"/>
+    <w:lsdException w:name="Medium Shading 1 Accent 1" w:uiPriority="63"/>
+    <w:lsdException w:name="Medium Shading 2 Accent 1" w:uiPriority="64"/>
+    <w:lsdException w:name="Medium List 1 Accent 1" w:uiPriority="65"/>
+    <w:lsdException w:name="Revision" w:semiHidden="1"/>
+    <w:lsdException w:name="List Paragraph" w:uiPriority="34" w:qFormat="1"/>
+    <w:lsdException w:name="Quote" w:uiPriority="29" w:qFormat="1"/>
+    <w:lsdException w:name="Intense Quote" w:uiPriority="30" w:qFormat="1"/>
+    <w:lsdException w:name="Medium List 2 Accent 1" w:uiPriority="66"/>
+    <w:lsdException w:name="Medium Grid 1 Accent 1" w:uiPriority="67"/>
+    <w:lsdException w:name="Medium Grid 2 Accent 1" w:uiPriority="68"/>
+    <w:lsdException w:name="Medium Grid 3 Accent 1" w:uiPriority="69"/>
+    <w:lsdException w:name="Dark List Accent 1" w:uiPriority="70"/>
+    <w:lsdException w:name="Colorful Shading Accent 1" w:uiPriority="71"/>
+    <w:lsdException w:name="Colorful List Accent 1" w:uiPriority="72"/>
+    <w:lsdException w:name="Colorful Grid Accent 1" w:uiPriority="73"/>
+    <w:lsdException w:name="Light Shading Accent 2" w:uiPriority="60"/>
+    <w:lsdException w:name="Light List Accent 2" w:uiPriority="61"/>
+    <w:lsdException w:name="Light Grid Accent 2" w:uiPriority="62"/>
+    <w:lsdException w:name="Medium Shading 1 Accent 2" w:uiPriority="63"/>
+    <w:lsdException w:name="Medium Shading 2 Accent 2" w:uiPriority="64"/>
+    <w:lsdException w:name="Medium List 1 Accent 2" w:uiPriority="65"/>
+    <w:lsdException w:name="Medium List 2 Accent 2" w:uiPriority="66"/>
+    <w:lsdException w:name="Medium Grid 1 Accent 2" w:uiPriority="67"/>
+    <w:lsdException w:name="Medium Grid 2 Accent 2" w:uiPriority="68"/>
+    <w:lsdException w:name="Medium Grid 3 Accent 2" w:uiPriority="69"/>
+    <w:lsdException w:name="Dark List Accent 2" w:uiPriority="70"/>
+    <w:lsdException w:name="Colorful Shading Accent 2" w:uiPriority="71"/>
+    <w:lsdException w:name="Colorful List Accent 2" w:uiPriority="72"/>
+    <w:lsdException w:name="Colorful Grid Accent 2" w:uiPriority="73"/>
+    <w:lsdException w:name="Light Shading Accent 3" w:uiPriority="60"/>
+    <w:lsdException w:name="Light List Accent 3" w:uiPriority="61"/>
+    <w:lsdException w:name="Light Grid Accent 3" w:uiPriority="62"/>
+    <w:lsdException w:name="Medium Shading 1 Accent 3" w:uiPriority="63"/>
+    <w:lsdException w:name="Medium Shading 2 Accent 3" w:uiPriority="64"/>
+    <w:lsdException w:name="Medium List 1 Accent 3" w:uiPriority="65"/>
+    <w:lsdException w:name="Medium List 2 Accent 3" w:uiPriority="66"/>
+    <w:lsdException w:name="Medium Grid 1 Accent 3" w:uiPriority="67"/>
+    <w:lsdException w:name="Medium Grid 2 Accent 3" w:uiPriority="68"/>
+    <w:lsdException w:name="Medium Grid 3 Accent 3" w:uiPriority="69"/>
+    <w:lsdException w:name="Dark List Accent 3" w:uiPriority="70"/>
+    <w:lsdException w:name="Colorful Shading Accent 3" w:uiPriority="71"/>
+    <w:lsdException w:name="Colorful List Accent 3" w:uiPriority="72"/>
+    <w:lsdException w:name="Colorful Grid Accent 3" w:uiPriority="73"/>
+    <w:lsdException w:name="Light Shading Accent 4" w:uiPriority="60"/>
+    <w:lsdException w:name="Light List Accent 4" w:uiPriority="61"/>
+    <w:lsdException w:name="Light Grid Accent 4" w:uiPriority="62"/>
+    <w:lsdException w:name="Medium Shading 1 Accent 4" w:uiPriority="63"/>
+    <w:lsdException w:name="Medium Shading 2 Accent 4" w:uiPriority="64"/>
+    <w:lsdException w:name="Medium List 1 Accent 4" w:uiPriority="65"/>
+    <w:lsdException w:name="Medium List 2 Accent 4" w:uiPriority="66"/>
+    <w:lsdException w:name="Medium Grid 1 Accent 4" w:uiPriority="67"/>
+    <w:lsdException w:name="Medium Grid 2 Accent 4" w:uiPriority="68"/>
+    <w:lsdException w:name="Medium Grid 3 Accent 4" w:uiPriority="69"/>
+    <w:lsdException w:name="Dark List Accent 4" w:uiPriority="70"/>
+    <w:lsdException w:name="Colorful Shading Accent 4" w:uiPriority="71"/>
+    <w:lsdException w:name="Colorful List Accent 4" w:uiPriority="72"/>
+    <w:lsdException w:name="Colorful Grid Accent 4" w:uiPriority="73"/>
+    <w:lsdException w:name="Light Shading Accent 5" w:uiPriority="60"/>
+    <w:lsdException w:name="Light List Accent 5" w:uiPriority="61"/>
+    <w:lsdException w:name="Light Grid Accent 5" w:uiPriority="62"/>
+    <w:lsdException w:name="Medium Shading 1 Accent 5" w:uiPriority="63"/>
+    <w:lsdException w:name="Medium Shading 2 Accent 5" w:uiPriority="64"/>
+    <w:lsdException w:name="Medium List 1 Accent 5" w:uiPriority="65"/>
+    <w:lsdException w:name="Medium List 2 Accent 5" w:uiPriority="66"/>
+    <w:lsdException w:name="Medium Grid 1 Accent 5" w:uiPriority="67"/>
+    <w:lsdException w:name="Medium Grid 2 Accent 5" w:uiPriority="68"/>
+    <w:lsdException w:name="Medium Grid 3 Accent 5" w:uiPriority="69"/>
+    <w:lsdException w:name="Dark List Accent 5" w:uiPriority="70"/>
+    <w:lsdException w:name="Colorful Shading Accent 5" w:uiPriority="71"/>
+    <w:lsdException w:name="Colorful List Accent 5" w:uiPriority="72"/>
+    <w:lsdException w:name="Colorful Grid Accent 5" w:uiPriority="73"/>
+    <w:lsdException w:name="Light Shading Accent 6" w:uiPriority="60"/>
+    <w:lsdException w:name="Light List Accent 6" w:uiPriority="61"/>
+    <w:lsdException w:name="Light Grid Accent 6" w:uiPriority="62"/>
+    <w:lsdException w:name="Medium Shading 1 Accent 6" w:uiPriority="63"/>
+    <w:lsdException w:name="Medium Shading 2 Accent 6" w:uiPriority="64"/>
+    <w:lsdException w:name="Medium List 1 Accent 6" w:uiPriority="65"/>
+    <w:lsdException w:name="Medium List 2 Accent 6" w:uiPriority="66"/>
+    <w:lsdException w:name="Medium Grid 1 Accent 6" w:uiPriority="67"/>
+    <w:lsdException w:name="Medium Grid 2 Accent 6" w:uiPriority="68"/>
+    <w:lsdException w:name="Medium Grid 3 Accent 6" w:uiPriority="69"/>
+    <w:lsdException w:name="Dark List Accent 6" w:uiPriority="70"/>
+    <w:lsdException w:name="Colorful Shading Accent 6" w:uiPriority="71"/>
+    <w:lsdException w:name="Colorful List Accent 6" w:uiPriority="72"/>
+    <w:lsdException w:name="Colorful Grid Accent 6" w:uiPriority="73"/>
+    <w:lsdException w:name="Subtle Emphasis" w:uiPriority="19" w:qFormat="1"/>
+    <w:lsdException w:name="Intense Emphasis" w:uiPriority="21" w:qFormat="1"/>
+    <w:lsdException w:name="Subtle Reference" w:uiPriority="31" w:qFormat="1"/>
+    <w:lsdException w:name="Intense Reference" w:uiPriority="32" w:qFormat="1"/>
+    <w:lsdException w:name="Book Title" w:uiPriority="33" w:qFormat="1"/>
+    <w:lsdException w:name="Bibliography" w:semiHidden="1" w:uiPriority="37" w:unhideWhenUsed="1"/>
+    <w:lsdException w:name="TOC Heading" w:semiHidden="1" w:uiPriority="39" w:unhideWhenUsed="1" w:qFormat="1"/>
+    <w:lsdException w:name="Plain Table 1" w:uiPriority="41"/>
+    <w:lsdException w:name="Plain Table 2" w:uiPriority="42"/>
+    <w:lsdException w:name="Plain Table 3" w:uiPriority="43"/>
+    <w:lsdException w:name="Plain Table 4" w:uiPriority="44"/>
+    <w:lsdException w:name="Plain Table 5" w:uiPriority="45"/>
+    <w:lsdException w:name="Grid Table Light" w:uiPriority="40"/>
+    <w:lsdException w:name="Grid Table 1 Light" w:uiPriority="46"/>
+    <w:lsdException w:name="Grid Table 2" w:uiPriority="47"/>
+    <w:lsdException w:name="Grid Table 3" w:uiPriority="48"/>
+    <w:lsdException w:name="Grid Table 4" w:uiPriority="49"/>
+    <w:lsdException w:name="Grid Table 5 Dark" w:uiPriority="50"/>
+    <w:lsdException w:name="Grid Table 6 Colorful" w:uiPriority="51"/>
+    <w:lsdException w:name="Grid Table 7 Colorful" w:uiPriority="52"/>
+    <w:lsdException w:name="Grid Table 1 Light Accent 1" w:uiPriority="46"/>
+    <w:lsdException w:name="Grid Table 2 Accent 1" w:uiPriority="47"/>
+    <w:lsdException w:name="Grid Table 3 Accent 1" w:uiPriority="48"/>
+    <w:lsdException w:name="Grid Table 4 Accent 1" w:uiPriority="49"/>
+    <w:lsdException w:name="Grid Table 5 Dark Accent 1" w:uiPriority="50"/>
+    <w:lsdException w:name="Grid Table 6 Colorful Accent 1" w:uiPriority="51"/>
+    <w:lsdException w:name="Grid Table 7 Colorful Accent 1" w:uiPriority="52"/>
+    <w:lsdException w:name="Grid Table 1 Light Accent 2" w:uiPriority="46"/>
+    <w:lsdException w:name="Grid Table 2 Accent 2" w:uiPriority="47"/>
+    <w:lsdException w:name="Grid Table 3 Accent 2" w:uiPriority="48"/>
+    <w:lsdException w:name="Grid Table 4 Accent 2" w:uiPriority="49"/>
+    <w:lsdException w:name="Grid Table 5 Dark Accent 2" w:uiPriority="50"/>
+    <w:lsdException w:name="Grid Table 6 Colorful Accent 2" w:uiPriority="51"/>
+    <w:lsdException w:name="Grid Table 7 Colorful Accent 2" w:uiPriority="52"/>
+    <w:lsdException w:name="Grid Table 1 Light Accent 3" w:uiPriority="46"/>
+    <w:lsdException w:name="Grid Table 2 Accent 3" w:uiPriority="47"/>
+    <w:lsdException w:name="Grid Table 3 Accent 3" w:uiPriority="48"/>
+    <w:lsdException w:name="Grid Table 4 Accent 3" w:uiPriority="49"/>
+    <w:lsdException w:name="Grid Table 5 Dark Accent 3" w:uiPriority="50"/>
+    <w:lsdException w:name="Grid Table 6 Colorful Accent 3" w:uiPriority="51"/>
+    <w:lsdException w:name="Grid Table 7 Colorful Accent 3" w:uiPriority="52"/>
+    <w:lsdException w:name="Grid Table 1 Light Accent 4" w:uiPriority="46"/>
+    <w:lsdException w:name="Grid Table 2 Accent 4" w:uiPriority="47"/>
+    <w:lsdException w:name="Grid Table 3 Accent 4" w:uiPriority="48"/>
+    <w:lsdException w:name="Grid Table 4 Accent 4" w:uiPriority="49"/>
+    <w:lsdException w:name="Grid Table 5 Dark Accent 4" w:uiPriority="50"/>
+    <w:lsdException w:name="Grid Table 6 Colorful Accent 4" w:uiPriority="51"/>
+    <w:lsdException w:name="Grid Table 7 Colorful Accent 4" w:uiPriority="52"/>
+    <w:lsdException w:name="Grid Table 1 Light Accent 5" w:uiPriority="46"/>
+    <w:lsdException w:name="Grid Table 2 Accent 5" w:uiPriority="47"/>
+    <w:lsdException w:name="Grid Table 3 Accent 5" w:uiPriority="48"/>
+    <w:lsdException w:name="Grid Table 4 Accent 5" w:uiPriority="49"/>
+    <w:lsdException w:name="Grid Table 5 Dark Accent 5" w:uiPriority="50"/>
+    <w:lsdException w:name="Grid Table 6 Colorful Accent 5" w:uiPriority="51"/>
+    <w:lsdException w:name="Grid Table 7 Colorful Accent 5" w:uiPriority="52"/>
+    <w:lsdException w:name="Grid Table 1 Light Accent 6" w:uiPriority="46"/>
+    <w:lsdException w:name="Grid Table 2 Accent 6" w:uiPriority="47"/>
+    <w:lsdException w:name="Grid Table 3 Accent 6" w:uiPriority="48"/>
+    <w:lsdException w:name="Grid Table 4 Accent 6" w:uiPriority="49"/>
+    <w:lsdException w:name="Grid Table 5 Dark Accent 6" w:uiPriority="50"/>
+    <w:lsdException w:name="Grid Table 6 Colorful Accent 6" w:uiPriority="51"/>
+    <w:lsdException w:name="Grid Table 7 Colorful Accent 6" w:uiPriority="52"/>
+    <w:lsdException w:name="List Table 1 Light" w:uiPriority="46"/>
+    <w:lsdException w:name="List Table 2" w:uiPriority="47"/>
+    <w:lsdException w:name="List Table 3" w:uiPriority="48"/>
+    <w:lsdException w:name="List Table 4" w:uiPriority="49"/>
+    <w:lsdException w:name="List Table 5 Dark" w:uiPriority="50"/>
+    <w:lsdException w:name="List Table 6 Colorful" w:uiPriority="51"/>
+    <w:lsdException w:name="List Table 7 Colorful" w:uiPriority="52"/>
+    <w:lsdException w:name="List Table 1 Light Accent 1" w:uiPriority="46"/>
+    <w:lsdException w:name="List Table 2 Accent 1" w:uiPriority="47"/>
+    <w:lsdException w:name="List Table 3 Accent 1" w:uiPriority="48"/>
+    <w:lsdException w:name="List Table 4 Accent 1" w:uiPriority="49"/>
+    <w:lsdException w:name="List Table 5 Dark Accent 1" w:uiPriority="50"/>
+    <w:lsdException w:name="List Table 6 Colorful Accent 1" w:uiPriority="51"/>
+    <w:lsdException w:name="List Table 7 Colorful Accent 1" w:uiPriority="52"/>
+    <w:lsdException w:name="List Table 1 Light Accent 2" w:uiPriority="46"/>
+    <w:lsdException w:name="List Table 2 Accent 2" w:uiPriority="47"/>
+    <w:lsdException w:name="List Table 3 Accent 2" w:uiPriority="48"/>
+    <w:lsdException w:name="List Table 4 Accent 2" w:uiPriority="49"/>
+    <w:lsdException w:name="List Table 5 Dark Accent 2" w:uiPriority="50"/>
+    <w:lsdException w:name="List Table 6 Colorful Accent 2" w:uiPriority="51"/>
+    <w:lsdException w:name="List Table 7 Colorful Accent 2" w:uiPriority="52"/>
+    <w:lsdException w:name="List Table 1 Light Accent 3" w:uiPriority="46"/>
+    <w:lsdException w:name="List Table 2 Accent 3" w:uiPriority="47"/>
+    <w:lsdException w:name="List Table 3 Accent 3" w:uiPriority="48"/>
+    <w:lsdException w:name="List Table 4 Accent 3" w:uiPriority="49"/>
+    <w:lsdException w:name="List Table 5 Dark Accent 3" w:uiPriority="50"/>
+    <w:lsdException w:name="List Table 6 Colorful Accent 3" w:uiPriority="51"/>
+    <w:lsdException w:name="List Table 7 Colorful Accent 3" w:uiPriority="52"/>
+    <w:lsdException w:name="List Table 1 Light Accent 4" w:uiPriority="46"/>
+    <w:lsdException w:name="List Table 2 Accent 4" w:uiPriority="47"/>
+    <w:lsdException w:name="List Table 3 Accent 4" w:uiPriority="48"/>
+    <w:lsdException w:name="List Table 4 Accent 4" w:uiPriority="49"/>
+    <w:lsdException w:name="List Table 5 Dark Accent 4" w:uiPriority="50"/>
+    <w:lsdException w:name="List Table 6 Colorful Accent 4" w:uiPriority="51"/>
+    <w:lsdException w:name="List Table 7 Colorful Accent 4" w:uiPriority="52"/>
+    <w:lsdException w:name="List Table 1 Light Accent 5" w:uiPriority="46"/>
+    <w:lsdException w:name="List Table 2 Accent 5" w:uiPriority="47"/>
+    <w:lsdException w:name="List Table 3 Accent 5" w:uiPriority="48"/>
+    <w:lsdException w:name="List Table 4 Accent 5" w:uiPriority="49"/>
+    <w:lsdException w:name="List Table 5 Dark Accent 5" w:uiPriority="50"/>
+    <w:lsdException w:name="List Table 6 Colorful Accent 5" w:uiPriority="51"/>
+    <w:lsdException w:name="List Table 7 Colorful Accent 5" w:uiPriority="52"/>
+    <w:lsdException w:name="List Table 1 Light Accent 6" w:uiPriority="46"/>
+    <w:lsdException w:name="List Table 2 Accent 6" w:uiPriority="47"/>
+    <w:lsdException w:name="List Table 3 Accent 6" w:uiPriority="48"/>
+    <w:lsdException w:name="List Table 4 Accent 6" w:uiPriority="49"/>
+    <w:lsdException w:name="List Table 5 Dark Accent 6" w:uiPriority="50"/>
+    <w:lsdException w:name="List Table 6 Colorful Accent 6" w:uiPriority="51"/>
+    <w:lsdException w:name="List Table 7 Colorful Accent 6" w:uiPriority="52"/>
+    <w:lsdException w:name="Mention" w:semiHidden="1" w:unhideWhenUsed="1"/>
+    <w:lsdException w:name="Smart Hyperlink" w:semiHidden="1" w:unhideWhenUsed="1"/>
+    <w:lsdException w:name="Hashtag" w:semiHidden="1" w:unhideWhenUsed="1"/>
+    <w:lsdException w:name="Unresolved Mention" w:semiHidden="1" w:unhideWhenUsed="1"/>
+    <w:lsdException w:name="Smart Link" w:semiHidden="1" w:unhideWhenUsed="1"/>
   </w:latentStyles>
   <w:style w:type="paragraph" w:default="1" w:styleId="a">
     <w:name w:val="Normal"/>

</xml_diff>